<commit_message>
salida de laboratorio libre
</commit_message>
<xml_diff>
--- a/SISLAB/Libreria De Trabajo/Negocio/SISLAB_DN.docx
+++ b/SISLAB/Libreria De Trabajo/Negocio/SISLAB_DN.docx
@@ -1183,8 +1183,6 @@
           <w:lang w:eastAsia="es-PE" w:bidi="ar-SA"/>
         </w:rPr>
       </w:pPr>
-      <w:bookmarkStart w:id="0" w:name="_GoBack"/>
-      <w:bookmarkEnd w:id="0"/>
       <w:r>
         <w:rPr>
           <w:rFonts w:eastAsia="Times New Roman"/>
@@ -7243,8 +7241,4241 @@
     </w:tbl>
     <w:p>
       <w:pPr>
+        <w:spacing w:before="120" w:after="60"/>
+        <w:jc w:val="both"/>
+      </w:pPr>
+      <w:r>
+        <w:rPr>
+          <w:b/>
+          <w:color w:val="B01513"/>
+          <w:sz w:val="36"/>
+          <w:szCs w:val="36"/>
+        </w:rPr>
+        <w:lastRenderedPageBreak/>
+        <w:t>Proceso 6: Apertura de laboratorio (</w:t>
+      </w:r>
+      <w:proofErr w:type="spellStart"/>
+      <w:r>
+        <w:rPr>
+          <w:b/>
+          <w:color w:val="B01513"/>
+          <w:sz w:val="36"/>
+          <w:szCs w:val="36"/>
+        </w:rPr>
+        <w:t>Jefri</w:t>
+      </w:r>
+      <w:proofErr w:type="spellEnd"/>
+      <w:r>
+        <w:rPr>
+          <w:b/>
+          <w:color w:val="B01513"/>
+          <w:sz w:val="36"/>
+          <w:szCs w:val="36"/>
+        </w:rPr>
+        <w:t>)</w:t>
+      </w:r>
+    </w:p>
+    <w:p>
+      <w:pPr>
+        <w:spacing w:before="120" w:after="60"/>
+        <w:ind w:firstLine="720"/>
+        <w:jc w:val="both"/>
+      </w:pPr>
+      <w:r>
+        <w:rPr>
+          <w:b/>
+          <w:sz w:val="20"/>
+          <w:szCs w:val="20"/>
+        </w:rPr>
+        <w:t>6.</w:t>
+      </w:r>
+      <w:r>
+        <w:rPr>
+          <w:b/>
+          <w:sz w:val="20"/>
+          <w:szCs w:val="20"/>
+        </w:rPr>
+        <w:tab/>
+        <w:t>Ficha de Proceso</w:t>
+      </w:r>
+    </w:p>
+    <w:p>
+      <w:r>
+        <w:rPr>
+          <w:rFonts w:ascii="Times New Roman" w:eastAsia="Times New Roman" w:hAnsi="Times New Roman" w:cs="Times New Roman"/>
+          <w:sz w:val="24"/>
+          <w:szCs w:val="24"/>
+        </w:rPr>
+        <w:t xml:space="preserve"> </w:t>
+      </w:r>
+    </w:p>
+    <w:tbl>
+      <w:tblPr>
+        <w:tblW w:w="8880" w:type="dxa"/>
+        <w:tblInd w:w="100" w:type="dxa"/>
+        <w:tblBorders>
+          <w:top w:val="nil"/>
+          <w:left w:val="nil"/>
+          <w:bottom w:val="nil"/>
+          <w:right w:val="nil"/>
+          <w:insideH w:val="nil"/>
+          <w:insideV w:val="nil"/>
+        </w:tblBorders>
+        <w:tblLayout w:type="fixed"/>
+        <w:tblLook w:val="0600" w:firstRow="0" w:lastRow="0" w:firstColumn="0" w:lastColumn="0" w:noHBand="1" w:noVBand="1"/>
+      </w:tblPr>
+      <w:tblGrid>
+        <w:gridCol w:w="1650"/>
+        <w:gridCol w:w="4605"/>
+        <w:gridCol w:w="1380"/>
+        <w:gridCol w:w="1245"/>
+      </w:tblGrid>
+      <w:tr>
+        <w:tc>
+          <w:tcPr>
+            <w:tcW w:w="1650" w:type="dxa"/>
+            <w:tcBorders>
+              <w:top w:val="single" w:sz="8" w:space="0" w:color="000000"/>
+              <w:left w:val="single" w:sz="8" w:space="0" w:color="000000"/>
+              <w:bottom w:val="single" w:sz="8" w:space="0" w:color="000000"/>
+              <w:right w:val="single" w:sz="8" w:space="0" w:color="000000"/>
+            </w:tcBorders>
+            <w:tcMar>
+              <w:top w:w="100" w:type="dxa"/>
+              <w:left w:w="100" w:type="dxa"/>
+              <w:bottom w:w="100" w:type="dxa"/>
+              <w:right w:w="100" w:type="dxa"/>
+            </w:tcMar>
+          </w:tcPr>
+          <w:p>
+            <w:r>
+              <w:rPr>
+                <w:b/>
+                <w:sz w:val="20"/>
+                <w:szCs w:val="20"/>
+              </w:rPr>
+              <w:t>Número o código</w:t>
+            </w:r>
+          </w:p>
+          <w:p>
+            <w:r>
+              <w:rPr>
+                <w:b/>
+                <w:sz w:val="20"/>
+                <w:szCs w:val="20"/>
+              </w:rPr>
+              <w:t>de proceso</w:t>
+            </w:r>
+          </w:p>
+        </w:tc>
+        <w:tc>
+          <w:tcPr>
+            <w:tcW w:w="4605" w:type="dxa"/>
+            <w:tcBorders>
+              <w:top w:val="single" w:sz="8" w:space="0" w:color="000000"/>
+              <w:bottom w:val="single" w:sz="8" w:space="0" w:color="000000"/>
+              <w:right w:val="single" w:sz="8" w:space="0" w:color="000000"/>
+            </w:tcBorders>
+            <w:tcMar>
+              <w:top w:w="100" w:type="dxa"/>
+              <w:left w:w="100" w:type="dxa"/>
+              <w:bottom w:w="100" w:type="dxa"/>
+              <w:right w:w="100" w:type="dxa"/>
+            </w:tcMar>
+          </w:tcPr>
+          <w:p>
+            <w:r>
+              <w:rPr>
+                <w:sz w:val="20"/>
+                <w:szCs w:val="20"/>
+              </w:rPr>
+              <w:t>PROC-006</w:t>
+            </w:r>
+          </w:p>
+        </w:tc>
+        <w:tc>
+          <w:tcPr>
+            <w:tcW w:w="1380" w:type="dxa"/>
+            <w:tcBorders>
+              <w:top w:val="single" w:sz="8" w:space="0" w:color="000000"/>
+              <w:bottom w:val="single" w:sz="8" w:space="0" w:color="000000"/>
+              <w:right w:val="single" w:sz="8" w:space="0" w:color="000000"/>
+            </w:tcBorders>
+            <w:tcMar>
+              <w:top w:w="100" w:type="dxa"/>
+              <w:left w:w="100" w:type="dxa"/>
+              <w:bottom w:w="100" w:type="dxa"/>
+              <w:right w:w="100" w:type="dxa"/>
+            </w:tcMar>
+          </w:tcPr>
+          <w:p>
+            <w:r>
+              <w:rPr>
+                <w:b/>
+                <w:sz w:val="20"/>
+                <w:szCs w:val="20"/>
+              </w:rPr>
+              <w:t>Proceso</w:t>
+            </w:r>
+          </w:p>
+        </w:tc>
+        <w:tc>
+          <w:tcPr>
+            <w:tcW w:w="1245" w:type="dxa"/>
+            <w:tcBorders>
+              <w:top w:val="single" w:sz="8" w:space="0" w:color="000000"/>
+              <w:bottom w:val="single" w:sz="8" w:space="0" w:color="000000"/>
+              <w:right w:val="single" w:sz="8" w:space="0" w:color="000000"/>
+            </w:tcBorders>
+            <w:tcMar>
+              <w:top w:w="100" w:type="dxa"/>
+              <w:left w:w="100" w:type="dxa"/>
+              <w:bottom w:w="100" w:type="dxa"/>
+              <w:right w:w="100" w:type="dxa"/>
+            </w:tcMar>
+          </w:tcPr>
+          <w:p>
+            <w:proofErr w:type="spellStart"/>
+            <w:r>
+              <w:rPr>
+                <w:sz w:val="20"/>
+                <w:szCs w:val="20"/>
+              </w:rPr>
+              <w:t>Aperturar</w:t>
+            </w:r>
+            <w:proofErr w:type="spellEnd"/>
+            <w:r>
+              <w:rPr>
+                <w:sz w:val="20"/>
+                <w:szCs w:val="20"/>
+              </w:rPr>
+              <w:t xml:space="preserve"> un laboratorio</w:t>
+            </w:r>
+          </w:p>
+        </w:tc>
+      </w:tr>
+      <w:tr>
+        <w:tc>
+          <w:tcPr>
+            <w:tcW w:w="1650" w:type="dxa"/>
+            <w:tcBorders>
+              <w:left w:val="single" w:sz="8" w:space="0" w:color="000000"/>
+              <w:bottom w:val="single" w:sz="8" w:space="0" w:color="000000"/>
+              <w:right w:val="single" w:sz="8" w:space="0" w:color="000000"/>
+            </w:tcBorders>
+            <w:tcMar>
+              <w:top w:w="100" w:type="dxa"/>
+              <w:left w:w="100" w:type="dxa"/>
+              <w:bottom w:w="100" w:type="dxa"/>
+              <w:right w:w="100" w:type="dxa"/>
+            </w:tcMar>
+          </w:tcPr>
+          <w:p>
+            <w:r>
+              <w:rPr>
+                <w:b/>
+                <w:sz w:val="20"/>
+                <w:szCs w:val="20"/>
+              </w:rPr>
+              <w:t>Responsable</w:t>
+            </w:r>
+          </w:p>
+        </w:tc>
+        <w:tc>
+          <w:tcPr>
+            <w:tcW w:w="4605" w:type="dxa"/>
+            <w:tcBorders>
+              <w:bottom w:val="single" w:sz="8" w:space="0" w:color="000000"/>
+              <w:right w:val="single" w:sz="8" w:space="0" w:color="000000"/>
+            </w:tcBorders>
+            <w:tcMar>
+              <w:top w:w="100" w:type="dxa"/>
+              <w:left w:w="100" w:type="dxa"/>
+              <w:bottom w:w="100" w:type="dxa"/>
+              <w:right w:w="100" w:type="dxa"/>
+            </w:tcMar>
+          </w:tcPr>
+          <w:p>
+            <w:r>
+              <w:rPr>
+                <w:sz w:val="20"/>
+                <w:szCs w:val="20"/>
+              </w:rPr>
+              <w:t xml:space="preserve">Oficina de soporte - </w:t>
+            </w:r>
+            <w:r>
+              <w:rPr>
+                <w:sz w:val="20"/>
+                <w:szCs w:val="20"/>
+                <w:highlight w:val="white"/>
+              </w:rPr>
+              <w:t>personal de soporte</w:t>
+            </w:r>
+          </w:p>
+        </w:tc>
+        <w:tc>
+          <w:tcPr>
+            <w:tcW w:w="1380" w:type="dxa"/>
+            <w:tcBorders>
+              <w:bottom w:val="single" w:sz="8" w:space="0" w:color="000000"/>
+              <w:right w:val="single" w:sz="8" w:space="0" w:color="000000"/>
+            </w:tcBorders>
+            <w:tcMar>
+              <w:top w:w="100" w:type="dxa"/>
+              <w:left w:w="100" w:type="dxa"/>
+              <w:bottom w:w="100" w:type="dxa"/>
+              <w:right w:w="100" w:type="dxa"/>
+            </w:tcMar>
+          </w:tcPr>
+          <w:p/>
+        </w:tc>
+        <w:tc>
+          <w:tcPr>
+            <w:tcW w:w="1245" w:type="dxa"/>
+            <w:tcBorders>
+              <w:bottom w:val="single" w:sz="8" w:space="0" w:color="000000"/>
+              <w:right w:val="single" w:sz="8" w:space="0" w:color="000000"/>
+            </w:tcBorders>
+            <w:tcMar>
+              <w:top w:w="100" w:type="dxa"/>
+              <w:left w:w="100" w:type="dxa"/>
+              <w:bottom w:w="100" w:type="dxa"/>
+              <w:right w:w="100" w:type="dxa"/>
+            </w:tcMar>
+          </w:tcPr>
+          <w:p/>
+        </w:tc>
+      </w:tr>
+      <w:tr>
+        <w:tc>
+          <w:tcPr>
+            <w:tcW w:w="1650" w:type="dxa"/>
+            <w:tcBorders>
+              <w:left w:val="single" w:sz="8" w:space="0" w:color="000000"/>
+              <w:bottom w:val="single" w:sz="8" w:space="0" w:color="000000"/>
+              <w:right w:val="single" w:sz="8" w:space="0" w:color="000000"/>
+            </w:tcBorders>
+            <w:tcMar>
+              <w:top w:w="100" w:type="dxa"/>
+              <w:left w:w="100" w:type="dxa"/>
+              <w:bottom w:w="100" w:type="dxa"/>
+              <w:right w:w="100" w:type="dxa"/>
+            </w:tcMar>
+          </w:tcPr>
+          <w:p>
+            <w:r>
+              <w:rPr>
+                <w:rFonts w:ascii="Times New Roman" w:eastAsia="Times New Roman" w:hAnsi="Times New Roman" w:cs="Times New Roman"/>
+                <w:sz w:val="24"/>
+                <w:szCs w:val="24"/>
+              </w:rPr>
+              <w:t xml:space="preserve"> </w:t>
+            </w:r>
+            <w:r>
+              <w:rPr>
+                <w:b/>
+                <w:sz w:val="20"/>
+                <w:szCs w:val="20"/>
+              </w:rPr>
+              <w:t>Objetivo / Propósito</w:t>
+            </w:r>
+          </w:p>
+        </w:tc>
+        <w:tc>
+          <w:tcPr>
+            <w:tcW w:w="4605" w:type="dxa"/>
+            <w:tcBorders>
+              <w:bottom w:val="single" w:sz="8" w:space="0" w:color="000000"/>
+              <w:right w:val="single" w:sz="8" w:space="0" w:color="000000"/>
+            </w:tcBorders>
+            <w:tcMar>
+              <w:top w:w="100" w:type="dxa"/>
+              <w:left w:w="100" w:type="dxa"/>
+              <w:bottom w:w="100" w:type="dxa"/>
+              <w:right w:w="100" w:type="dxa"/>
+            </w:tcMar>
+          </w:tcPr>
+          <w:p>
+            <w:r>
+              <w:rPr>
+                <w:sz w:val="20"/>
+                <w:szCs w:val="20"/>
+              </w:rPr>
+              <w:t xml:space="preserve"> La apertura de un laboratorio cuando un docente o Entidad lo necesite de acuerdo al cronograma programado</w:t>
+            </w:r>
+          </w:p>
+          <w:p/>
+        </w:tc>
+        <w:tc>
+          <w:tcPr>
+            <w:tcW w:w="1380" w:type="dxa"/>
+            <w:tcBorders>
+              <w:bottom w:val="single" w:sz="8" w:space="0" w:color="000000"/>
+              <w:right w:val="single" w:sz="8" w:space="0" w:color="000000"/>
+            </w:tcBorders>
+            <w:tcMar>
+              <w:top w:w="100" w:type="dxa"/>
+              <w:left w:w="100" w:type="dxa"/>
+              <w:bottom w:w="100" w:type="dxa"/>
+              <w:right w:w="100" w:type="dxa"/>
+            </w:tcMar>
+          </w:tcPr>
+          <w:p/>
+        </w:tc>
+        <w:tc>
+          <w:tcPr>
+            <w:tcW w:w="1245" w:type="dxa"/>
+            <w:tcBorders>
+              <w:bottom w:val="single" w:sz="8" w:space="0" w:color="000000"/>
+              <w:right w:val="single" w:sz="8" w:space="0" w:color="000000"/>
+            </w:tcBorders>
+            <w:tcMar>
+              <w:top w:w="100" w:type="dxa"/>
+              <w:left w:w="100" w:type="dxa"/>
+              <w:bottom w:w="100" w:type="dxa"/>
+              <w:right w:w="100" w:type="dxa"/>
+            </w:tcMar>
+          </w:tcPr>
+          <w:p>
+            <w:pPr>
+              <w:widowControl w:val="0"/>
+            </w:pPr>
+          </w:p>
+        </w:tc>
+      </w:tr>
+      <w:tr>
+        <w:tc>
+          <w:tcPr>
+            <w:tcW w:w="1650" w:type="dxa"/>
+            <w:tcBorders>
+              <w:left w:val="single" w:sz="8" w:space="0" w:color="000000"/>
+              <w:bottom w:val="single" w:sz="8" w:space="0" w:color="000000"/>
+              <w:right w:val="single" w:sz="8" w:space="0" w:color="000000"/>
+            </w:tcBorders>
+            <w:tcMar>
+              <w:top w:w="100" w:type="dxa"/>
+              <w:left w:w="100" w:type="dxa"/>
+              <w:bottom w:w="100" w:type="dxa"/>
+              <w:right w:w="100" w:type="dxa"/>
+            </w:tcMar>
+          </w:tcPr>
+          <w:p>
+            <w:r>
+              <w:rPr>
+                <w:b/>
+                <w:sz w:val="20"/>
+                <w:szCs w:val="20"/>
+              </w:rPr>
+              <w:t>Frecuencia</w:t>
+            </w:r>
+          </w:p>
+        </w:tc>
+        <w:tc>
+          <w:tcPr>
+            <w:tcW w:w="4605" w:type="dxa"/>
+            <w:tcBorders>
+              <w:bottom w:val="single" w:sz="8" w:space="0" w:color="000000"/>
+              <w:right w:val="single" w:sz="8" w:space="0" w:color="000000"/>
+            </w:tcBorders>
+            <w:tcMar>
+              <w:top w:w="100" w:type="dxa"/>
+              <w:left w:w="100" w:type="dxa"/>
+              <w:bottom w:w="100" w:type="dxa"/>
+              <w:right w:w="100" w:type="dxa"/>
+            </w:tcMar>
+          </w:tcPr>
+          <w:p>
+            <w:r>
+              <w:rPr>
+                <w:sz w:val="20"/>
+                <w:szCs w:val="20"/>
+              </w:rPr>
+              <w:t>Este proceso se realiza cada vez que este programado el laboratorio para un curso</w:t>
+            </w:r>
+          </w:p>
+        </w:tc>
+        <w:tc>
+          <w:tcPr>
+            <w:tcW w:w="1380" w:type="dxa"/>
+            <w:tcBorders>
+              <w:bottom w:val="single" w:sz="8" w:space="0" w:color="000000"/>
+              <w:right w:val="single" w:sz="8" w:space="0" w:color="000000"/>
+            </w:tcBorders>
+            <w:tcMar>
+              <w:top w:w="100" w:type="dxa"/>
+              <w:left w:w="100" w:type="dxa"/>
+              <w:bottom w:w="100" w:type="dxa"/>
+              <w:right w:w="100" w:type="dxa"/>
+            </w:tcMar>
+          </w:tcPr>
+          <w:p/>
+        </w:tc>
+        <w:tc>
+          <w:tcPr>
+            <w:tcW w:w="1245" w:type="dxa"/>
+            <w:tcBorders>
+              <w:bottom w:val="single" w:sz="8" w:space="0" w:color="000000"/>
+              <w:right w:val="single" w:sz="8" w:space="0" w:color="000000"/>
+            </w:tcBorders>
+            <w:tcMar>
+              <w:top w:w="100" w:type="dxa"/>
+              <w:left w:w="100" w:type="dxa"/>
+              <w:bottom w:w="100" w:type="dxa"/>
+              <w:right w:w="100" w:type="dxa"/>
+            </w:tcMar>
+          </w:tcPr>
+          <w:p>
+            <w:pPr>
+              <w:widowControl w:val="0"/>
+            </w:pPr>
+          </w:p>
+        </w:tc>
+      </w:tr>
+    </w:tbl>
+    <w:p>
+      <w:pPr>
+        <w:spacing w:after="240"/>
+      </w:pPr>
+      <w:r>
+        <w:rPr>
+          <w:rFonts w:ascii="Times New Roman" w:eastAsia="Times New Roman" w:hAnsi="Times New Roman" w:cs="Times New Roman"/>
+          <w:sz w:val="24"/>
+          <w:szCs w:val="24"/>
+        </w:rPr>
+        <w:t xml:space="preserve"> </w:t>
+      </w:r>
+    </w:p>
+    <w:tbl>
+      <w:tblPr>
+        <w:tblW w:w="8880" w:type="dxa"/>
+        <w:tblInd w:w="100" w:type="dxa"/>
+        <w:tblBorders>
+          <w:top w:val="nil"/>
+          <w:left w:val="nil"/>
+          <w:bottom w:val="nil"/>
+          <w:right w:val="nil"/>
+          <w:insideH w:val="nil"/>
+          <w:insideV w:val="nil"/>
+        </w:tblBorders>
+        <w:tblLayout w:type="fixed"/>
+        <w:tblLook w:val="0600" w:firstRow="0" w:lastRow="0" w:firstColumn="0" w:lastColumn="0" w:noHBand="1" w:noVBand="1"/>
+      </w:tblPr>
+      <w:tblGrid>
+        <w:gridCol w:w="1530"/>
+        <w:gridCol w:w="1365"/>
+        <w:gridCol w:w="4440"/>
+        <w:gridCol w:w="1545"/>
+      </w:tblGrid>
+      <w:tr>
+        <w:tc>
+          <w:tcPr>
+            <w:tcW w:w="1530" w:type="dxa"/>
+            <w:tcBorders>
+              <w:top w:val="single" w:sz="8" w:space="0" w:color="000000"/>
+              <w:left w:val="single" w:sz="8" w:space="0" w:color="000000"/>
+              <w:bottom w:val="single" w:sz="8" w:space="0" w:color="000000"/>
+              <w:right w:val="single" w:sz="8" w:space="0" w:color="000000"/>
+            </w:tcBorders>
+            <w:tcMar>
+              <w:top w:w="100" w:type="dxa"/>
+              <w:left w:w="100" w:type="dxa"/>
+              <w:bottom w:w="100" w:type="dxa"/>
+              <w:right w:w="100" w:type="dxa"/>
+            </w:tcMar>
+          </w:tcPr>
+          <w:p>
+            <w:pPr>
+              <w:jc w:val="center"/>
+            </w:pPr>
+            <w:r>
+              <w:rPr>
+                <w:b/>
+                <w:sz w:val="20"/>
+                <w:szCs w:val="20"/>
+              </w:rPr>
+              <w:t>Identificador</w:t>
+            </w:r>
+          </w:p>
+        </w:tc>
+        <w:tc>
+          <w:tcPr>
+            <w:tcW w:w="1365" w:type="dxa"/>
+            <w:tcBorders>
+              <w:top w:val="single" w:sz="8" w:space="0" w:color="000000"/>
+              <w:bottom w:val="single" w:sz="8" w:space="0" w:color="000000"/>
+              <w:right w:val="single" w:sz="8" w:space="0" w:color="000000"/>
+            </w:tcBorders>
+            <w:tcMar>
+              <w:top w:w="100" w:type="dxa"/>
+              <w:left w:w="100" w:type="dxa"/>
+              <w:bottom w:w="100" w:type="dxa"/>
+              <w:right w:w="100" w:type="dxa"/>
+            </w:tcMar>
+          </w:tcPr>
+          <w:p>
+            <w:pPr>
+              <w:jc w:val="center"/>
+            </w:pPr>
+            <w:r>
+              <w:rPr>
+                <w:b/>
+                <w:sz w:val="20"/>
+                <w:szCs w:val="20"/>
+              </w:rPr>
+              <w:t>Actividad</w:t>
+            </w:r>
+          </w:p>
+        </w:tc>
+        <w:tc>
+          <w:tcPr>
+            <w:tcW w:w="4440" w:type="dxa"/>
+            <w:tcBorders>
+              <w:top w:val="single" w:sz="8" w:space="0" w:color="000000"/>
+              <w:bottom w:val="single" w:sz="8" w:space="0" w:color="000000"/>
+              <w:right w:val="single" w:sz="8" w:space="0" w:color="000000"/>
+            </w:tcBorders>
+            <w:tcMar>
+              <w:top w:w="100" w:type="dxa"/>
+              <w:left w:w="100" w:type="dxa"/>
+              <w:bottom w:w="100" w:type="dxa"/>
+              <w:right w:w="100" w:type="dxa"/>
+            </w:tcMar>
+          </w:tcPr>
+          <w:p>
+            <w:pPr>
+              <w:jc w:val="center"/>
+            </w:pPr>
+            <w:r>
+              <w:rPr>
+                <w:b/>
+                <w:sz w:val="20"/>
+                <w:szCs w:val="20"/>
+              </w:rPr>
+              <w:t>Datos de Entrada</w:t>
+            </w:r>
+          </w:p>
+        </w:tc>
+        <w:tc>
+          <w:tcPr>
+            <w:tcW w:w="1545" w:type="dxa"/>
+            <w:tcBorders>
+              <w:top w:val="single" w:sz="8" w:space="0" w:color="000000"/>
+              <w:bottom w:val="single" w:sz="8" w:space="0" w:color="000000"/>
+              <w:right w:val="single" w:sz="8" w:space="0" w:color="000000"/>
+            </w:tcBorders>
+            <w:tcMar>
+              <w:top w:w="100" w:type="dxa"/>
+              <w:left w:w="100" w:type="dxa"/>
+              <w:bottom w:w="100" w:type="dxa"/>
+              <w:right w:w="100" w:type="dxa"/>
+            </w:tcMar>
+          </w:tcPr>
+          <w:p>
+            <w:pPr>
+              <w:jc w:val="center"/>
+            </w:pPr>
+            <w:r>
+              <w:rPr>
+                <w:b/>
+                <w:sz w:val="20"/>
+                <w:szCs w:val="20"/>
+              </w:rPr>
+              <w:t>Datos de Salida</w:t>
+            </w:r>
+          </w:p>
+        </w:tc>
+      </w:tr>
+      <w:tr>
+        <w:tc>
+          <w:tcPr>
+            <w:tcW w:w="1530" w:type="dxa"/>
+            <w:tcBorders>
+              <w:left w:val="single" w:sz="8" w:space="0" w:color="000000"/>
+              <w:bottom w:val="single" w:sz="8" w:space="0" w:color="000000"/>
+              <w:right w:val="single" w:sz="8" w:space="0" w:color="000000"/>
+            </w:tcBorders>
+            <w:tcMar>
+              <w:top w:w="100" w:type="dxa"/>
+              <w:left w:w="100" w:type="dxa"/>
+              <w:bottom w:w="100" w:type="dxa"/>
+              <w:right w:w="100" w:type="dxa"/>
+            </w:tcMar>
+          </w:tcPr>
+          <w:p>
+            <w:pPr>
+              <w:jc w:val="center"/>
+            </w:pPr>
+            <w:r>
+              <w:rPr>
+                <w:sz w:val="20"/>
+                <w:szCs w:val="20"/>
+              </w:rPr>
+              <w:t>1</w:t>
+            </w:r>
+          </w:p>
+        </w:tc>
+        <w:tc>
+          <w:tcPr>
+            <w:tcW w:w="1365" w:type="dxa"/>
+            <w:tcBorders>
+              <w:bottom w:val="single" w:sz="8" w:space="0" w:color="000000"/>
+              <w:right w:val="single" w:sz="8" w:space="0" w:color="000000"/>
+            </w:tcBorders>
+            <w:tcMar>
+              <w:top w:w="100" w:type="dxa"/>
+              <w:left w:w="100" w:type="dxa"/>
+              <w:bottom w:w="100" w:type="dxa"/>
+              <w:right w:w="100" w:type="dxa"/>
+            </w:tcMar>
+          </w:tcPr>
+          <w:p>
+            <w:r>
+              <w:rPr>
+                <w:sz w:val="20"/>
+                <w:szCs w:val="20"/>
+              </w:rPr>
+              <w:tab/>
+            </w:r>
+          </w:p>
+          <w:p>
+            <w:r>
+              <w:rPr>
+                <w:sz w:val="20"/>
+                <w:szCs w:val="20"/>
+              </w:rPr>
+              <w:t>Docente o entidad solicita la apertura de laboratorio</w:t>
+            </w:r>
+          </w:p>
+          <w:p/>
+        </w:tc>
+        <w:tc>
+          <w:tcPr>
+            <w:tcW w:w="4440" w:type="dxa"/>
+            <w:tcBorders>
+              <w:bottom w:val="single" w:sz="8" w:space="0" w:color="000000"/>
+              <w:right w:val="single" w:sz="8" w:space="0" w:color="000000"/>
+            </w:tcBorders>
+            <w:tcMar>
+              <w:top w:w="100" w:type="dxa"/>
+              <w:left w:w="100" w:type="dxa"/>
+              <w:bottom w:w="100" w:type="dxa"/>
+              <w:right w:w="100" w:type="dxa"/>
+            </w:tcMar>
+          </w:tcPr>
+          <w:p>
+            <w:r>
+              <w:rPr>
+                <w:sz w:val="20"/>
+                <w:szCs w:val="20"/>
+              </w:rPr>
+              <w:t>Pedido de apertura de un laboratorio</w:t>
+            </w:r>
+          </w:p>
+        </w:tc>
+        <w:tc>
+          <w:tcPr>
+            <w:tcW w:w="1545" w:type="dxa"/>
+            <w:tcBorders>
+              <w:bottom w:val="single" w:sz="8" w:space="0" w:color="000000"/>
+              <w:right w:val="single" w:sz="8" w:space="0" w:color="000000"/>
+            </w:tcBorders>
+            <w:tcMar>
+              <w:top w:w="100" w:type="dxa"/>
+              <w:left w:w="100" w:type="dxa"/>
+              <w:bottom w:w="100" w:type="dxa"/>
+              <w:right w:w="100" w:type="dxa"/>
+            </w:tcMar>
+          </w:tcPr>
+          <w:p>
+            <w:r>
+              <w:rPr>
+                <w:sz w:val="20"/>
+                <w:szCs w:val="20"/>
+              </w:rPr>
+              <w:t>Notificación al equipo encargado</w:t>
+            </w:r>
+          </w:p>
+        </w:tc>
+      </w:tr>
+      <w:tr>
+        <w:tc>
+          <w:tcPr>
+            <w:tcW w:w="1530" w:type="dxa"/>
+            <w:tcBorders>
+              <w:left w:val="single" w:sz="8" w:space="0" w:color="000000"/>
+              <w:bottom w:val="single" w:sz="8" w:space="0" w:color="000000"/>
+              <w:right w:val="single" w:sz="8" w:space="0" w:color="000000"/>
+            </w:tcBorders>
+            <w:tcMar>
+              <w:top w:w="100" w:type="dxa"/>
+              <w:left w:w="100" w:type="dxa"/>
+              <w:bottom w:w="100" w:type="dxa"/>
+              <w:right w:w="100" w:type="dxa"/>
+            </w:tcMar>
+          </w:tcPr>
+          <w:p>
+            <w:pPr>
+              <w:jc w:val="center"/>
+            </w:pPr>
+            <w:r>
+              <w:rPr>
+                <w:sz w:val="20"/>
+                <w:szCs w:val="20"/>
+              </w:rPr>
+              <w:t>2</w:t>
+            </w:r>
+          </w:p>
+        </w:tc>
+        <w:tc>
+          <w:tcPr>
+            <w:tcW w:w="1365" w:type="dxa"/>
+            <w:tcBorders>
+              <w:bottom w:val="single" w:sz="8" w:space="0" w:color="000000"/>
+              <w:right w:val="single" w:sz="8" w:space="0" w:color="000000"/>
+            </w:tcBorders>
+            <w:tcMar>
+              <w:top w:w="100" w:type="dxa"/>
+              <w:left w:w="100" w:type="dxa"/>
+              <w:bottom w:w="100" w:type="dxa"/>
+              <w:right w:w="100" w:type="dxa"/>
+            </w:tcMar>
+          </w:tcPr>
+          <w:p>
+            <w:r>
+              <w:rPr>
+                <w:sz w:val="20"/>
+                <w:szCs w:val="20"/>
+              </w:rPr>
+              <w:t>Verificar cronograma</w:t>
+            </w:r>
+          </w:p>
+        </w:tc>
+        <w:tc>
+          <w:tcPr>
+            <w:tcW w:w="4440" w:type="dxa"/>
+            <w:tcBorders>
+              <w:bottom w:val="single" w:sz="8" w:space="0" w:color="000000"/>
+              <w:right w:val="single" w:sz="8" w:space="0" w:color="000000"/>
+            </w:tcBorders>
+            <w:tcMar>
+              <w:top w:w="100" w:type="dxa"/>
+              <w:left w:w="100" w:type="dxa"/>
+              <w:bottom w:w="100" w:type="dxa"/>
+              <w:right w:w="100" w:type="dxa"/>
+            </w:tcMar>
+          </w:tcPr>
+          <w:p>
+            <w:r>
+              <w:rPr>
+                <w:sz w:val="20"/>
+                <w:szCs w:val="20"/>
+              </w:rPr>
+              <w:t>Curso , profesor y horario</w:t>
+            </w:r>
+          </w:p>
+          <w:p/>
+        </w:tc>
+        <w:tc>
+          <w:tcPr>
+            <w:tcW w:w="1545" w:type="dxa"/>
+            <w:tcBorders>
+              <w:bottom w:val="single" w:sz="8" w:space="0" w:color="000000"/>
+              <w:right w:val="single" w:sz="8" w:space="0" w:color="000000"/>
+            </w:tcBorders>
+            <w:tcMar>
+              <w:top w:w="100" w:type="dxa"/>
+              <w:left w:w="100" w:type="dxa"/>
+              <w:bottom w:w="100" w:type="dxa"/>
+              <w:right w:w="100" w:type="dxa"/>
+            </w:tcMar>
+          </w:tcPr>
+          <w:p>
+            <w:r>
+              <w:rPr>
+                <w:sz w:val="20"/>
+                <w:szCs w:val="20"/>
+              </w:rPr>
+              <w:t>laboratorio asignado</w:t>
+            </w:r>
+          </w:p>
+        </w:tc>
+      </w:tr>
+      <w:tr>
+        <w:tc>
+          <w:tcPr>
+            <w:tcW w:w="1530" w:type="dxa"/>
+            <w:tcBorders>
+              <w:left w:val="single" w:sz="8" w:space="0" w:color="000000"/>
+              <w:bottom w:val="single" w:sz="8" w:space="0" w:color="000000"/>
+              <w:right w:val="single" w:sz="8" w:space="0" w:color="000000"/>
+            </w:tcBorders>
+            <w:tcMar>
+              <w:top w:w="100" w:type="dxa"/>
+              <w:left w:w="100" w:type="dxa"/>
+              <w:bottom w:w="100" w:type="dxa"/>
+              <w:right w:w="100" w:type="dxa"/>
+            </w:tcMar>
+          </w:tcPr>
+          <w:p>
+            <w:pPr>
+              <w:jc w:val="center"/>
+            </w:pPr>
+            <w:r>
+              <w:rPr>
+                <w:sz w:val="20"/>
+                <w:szCs w:val="20"/>
+              </w:rPr>
+              <w:t>3</w:t>
+            </w:r>
+          </w:p>
+        </w:tc>
+        <w:tc>
+          <w:tcPr>
+            <w:tcW w:w="1365" w:type="dxa"/>
+            <w:tcBorders>
+              <w:bottom w:val="single" w:sz="8" w:space="0" w:color="000000"/>
+              <w:right w:val="single" w:sz="8" w:space="0" w:color="000000"/>
+            </w:tcBorders>
+            <w:tcMar>
+              <w:top w:w="100" w:type="dxa"/>
+              <w:left w:w="100" w:type="dxa"/>
+              <w:bottom w:w="100" w:type="dxa"/>
+              <w:right w:w="100" w:type="dxa"/>
+            </w:tcMar>
+          </w:tcPr>
+          <w:p>
+            <w:r>
+              <w:rPr>
+                <w:sz w:val="20"/>
+                <w:szCs w:val="20"/>
+              </w:rPr>
+              <w:t>Abrir laboratorio</w:t>
+            </w:r>
+          </w:p>
+        </w:tc>
+        <w:tc>
+          <w:tcPr>
+            <w:tcW w:w="4440" w:type="dxa"/>
+            <w:tcBorders>
+              <w:bottom w:val="single" w:sz="8" w:space="0" w:color="000000"/>
+              <w:right w:val="single" w:sz="8" w:space="0" w:color="000000"/>
+            </w:tcBorders>
+            <w:tcMar>
+              <w:top w:w="100" w:type="dxa"/>
+              <w:left w:w="100" w:type="dxa"/>
+              <w:bottom w:w="100" w:type="dxa"/>
+              <w:right w:w="100" w:type="dxa"/>
+            </w:tcMar>
+          </w:tcPr>
+          <w:p>
+            <w:r>
+              <w:rPr>
+                <w:sz w:val="20"/>
+                <w:szCs w:val="20"/>
+              </w:rPr>
+              <w:t>Laboratorio asignado</w:t>
+            </w:r>
+          </w:p>
+        </w:tc>
+        <w:tc>
+          <w:tcPr>
+            <w:tcW w:w="1545" w:type="dxa"/>
+            <w:tcBorders>
+              <w:bottom w:val="single" w:sz="8" w:space="0" w:color="000000"/>
+              <w:right w:val="single" w:sz="8" w:space="0" w:color="000000"/>
+            </w:tcBorders>
+            <w:tcMar>
+              <w:top w:w="100" w:type="dxa"/>
+              <w:left w:w="100" w:type="dxa"/>
+              <w:bottom w:w="100" w:type="dxa"/>
+              <w:right w:w="100" w:type="dxa"/>
+            </w:tcMar>
+          </w:tcPr>
+          <w:p>
+            <w:r>
+              <w:rPr>
+                <w:sz w:val="20"/>
+                <w:szCs w:val="20"/>
+              </w:rPr>
+              <w:t>Entrega de laboratorio</w:t>
+            </w:r>
+          </w:p>
+        </w:tc>
+      </w:tr>
+      <w:tr>
+        <w:tc>
+          <w:tcPr>
+            <w:tcW w:w="1530" w:type="dxa"/>
+            <w:tcBorders>
+              <w:left w:val="single" w:sz="8" w:space="0" w:color="000000"/>
+              <w:bottom w:val="single" w:sz="8" w:space="0" w:color="000000"/>
+              <w:right w:val="single" w:sz="8" w:space="0" w:color="000000"/>
+            </w:tcBorders>
+            <w:tcMar>
+              <w:top w:w="100" w:type="dxa"/>
+              <w:left w:w="100" w:type="dxa"/>
+              <w:bottom w:w="100" w:type="dxa"/>
+              <w:right w:w="100" w:type="dxa"/>
+            </w:tcMar>
+          </w:tcPr>
+          <w:p>
+            <w:pPr>
+              <w:jc w:val="center"/>
+            </w:pPr>
+            <w:r>
+              <w:rPr>
+                <w:sz w:val="20"/>
+                <w:szCs w:val="20"/>
+              </w:rPr>
+              <w:t>4</w:t>
+            </w:r>
+          </w:p>
+        </w:tc>
+        <w:tc>
+          <w:tcPr>
+            <w:tcW w:w="1365" w:type="dxa"/>
+            <w:tcBorders>
+              <w:bottom w:val="single" w:sz="8" w:space="0" w:color="000000"/>
+              <w:right w:val="single" w:sz="8" w:space="0" w:color="000000"/>
+            </w:tcBorders>
+            <w:tcMar>
+              <w:top w:w="100" w:type="dxa"/>
+              <w:left w:w="100" w:type="dxa"/>
+              <w:bottom w:w="100" w:type="dxa"/>
+              <w:right w:w="100" w:type="dxa"/>
+            </w:tcMar>
+          </w:tcPr>
+          <w:p>
+            <w:r>
+              <w:rPr>
+                <w:sz w:val="20"/>
+                <w:szCs w:val="20"/>
+              </w:rPr>
+              <w:t>Verificar que se cumpla con las necesidades del curso</w:t>
+            </w:r>
+          </w:p>
+        </w:tc>
+        <w:tc>
+          <w:tcPr>
+            <w:tcW w:w="4440" w:type="dxa"/>
+            <w:tcBorders>
+              <w:bottom w:val="single" w:sz="8" w:space="0" w:color="000000"/>
+              <w:right w:val="single" w:sz="8" w:space="0" w:color="000000"/>
+            </w:tcBorders>
+            <w:tcMar>
+              <w:top w:w="100" w:type="dxa"/>
+              <w:left w:w="100" w:type="dxa"/>
+              <w:bottom w:w="100" w:type="dxa"/>
+              <w:right w:w="100" w:type="dxa"/>
+            </w:tcMar>
+          </w:tcPr>
+          <w:p>
+            <w:r>
+              <w:rPr>
+                <w:sz w:val="20"/>
+                <w:szCs w:val="20"/>
+              </w:rPr>
+              <w:t>Laboratorio</w:t>
+            </w:r>
+          </w:p>
+        </w:tc>
+        <w:tc>
+          <w:tcPr>
+            <w:tcW w:w="1545" w:type="dxa"/>
+            <w:tcBorders>
+              <w:bottom w:val="single" w:sz="8" w:space="0" w:color="000000"/>
+              <w:right w:val="single" w:sz="8" w:space="0" w:color="000000"/>
+            </w:tcBorders>
+            <w:tcMar>
+              <w:top w:w="100" w:type="dxa"/>
+              <w:left w:w="100" w:type="dxa"/>
+              <w:bottom w:w="100" w:type="dxa"/>
+              <w:right w:w="100" w:type="dxa"/>
+            </w:tcMar>
+          </w:tcPr>
+          <w:p>
+            <w:r>
+              <w:rPr>
+                <w:sz w:val="20"/>
+                <w:szCs w:val="20"/>
+              </w:rPr>
+              <w:t>Laboratorio verificado para el curso</w:t>
+            </w:r>
+          </w:p>
+        </w:tc>
+      </w:tr>
+    </w:tbl>
+    <w:p>
+      <w:pPr>
+        <w:spacing w:after="240"/>
+      </w:pPr>
+    </w:p>
+    <w:p>
+      <w:pPr>
+        <w:spacing w:after="240"/>
+      </w:pPr>
+    </w:p>
+    <w:p>
+      <w:pPr>
+        <w:spacing w:after="240"/>
+      </w:pPr>
+    </w:p>
+    <w:p>
+      <w:pPr>
+        <w:spacing w:after="240"/>
+      </w:pPr>
+    </w:p>
+    <w:p>
+      <w:pPr>
+        <w:spacing w:after="240"/>
+      </w:pPr>
+      <w:r>
+        <w:rPr>
+          <w:rFonts w:ascii="Times New Roman" w:eastAsia="Times New Roman" w:hAnsi="Times New Roman" w:cs="Times New Roman"/>
+          <w:sz w:val="24"/>
+          <w:szCs w:val="24"/>
+        </w:rPr>
+        <w:t xml:space="preserve"> </w:t>
+      </w:r>
+      <w:r>
+        <w:rPr>
+          <w:sz w:val="20"/>
+          <w:szCs w:val="20"/>
+        </w:rPr>
+        <w:t>2.</w:t>
+      </w:r>
+      <w:r>
+        <w:rPr>
+          <w:rFonts w:ascii="Times New Roman" w:eastAsia="Times New Roman" w:hAnsi="Times New Roman" w:cs="Times New Roman"/>
+          <w:sz w:val="14"/>
+          <w:szCs w:val="14"/>
+        </w:rPr>
+        <w:t xml:space="preserve">           </w:t>
+      </w:r>
+      <w:r>
+        <w:rPr>
+          <w:b/>
+          <w:sz w:val="20"/>
+          <w:szCs w:val="20"/>
+        </w:rPr>
+        <w:t>Diagrama del Proceso</w:t>
+      </w:r>
+    </w:p>
+    <w:p>
+      <w:pPr>
+        <w:spacing w:after="240"/>
+      </w:pPr>
+      <w:r>
+        <w:rPr>
+          <w:noProof/>
+        </w:rPr>
+        <w:lastRenderedPageBreak/>
+        <w:drawing>
+          <wp:inline distT="114300" distB="114300" distL="114300" distR="114300" wp14:anchorId="1BE2CDE9" wp14:editId="670225A8">
+            <wp:extent cx="5731200" cy="4203700"/>
+            <wp:effectExtent l="0" t="0" r="0" b="0"/>
+            <wp:docPr id="1" name="image10.png" descr="t.png"/>
+            <wp:cNvGraphicFramePr/>
+            <a:graphic xmlns:a="http://schemas.openxmlformats.org/drawingml/2006/main">
+              <a:graphicData uri="http://schemas.openxmlformats.org/drawingml/2006/picture">
+                <pic:pic xmlns:pic="http://schemas.openxmlformats.org/drawingml/2006/picture">
+                  <pic:nvPicPr>
+                    <pic:cNvPr id="0" name="image10.png" descr="t.png"/>
+                    <pic:cNvPicPr preferRelativeResize="0"/>
+                  </pic:nvPicPr>
+                  <pic:blipFill>
+                    <a:blip r:embed="rId7"/>
+                    <a:srcRect/>
+                    <a:stretch>
+                      <a:fillRect/>
+                    </a:stretch>
+                  </pic:blipFill>
+                  <pic:spPr>
+                    <a:xfrm>
+                      <a:off x="0" y="0"/>
+                      <a:ext cx="5731200" cy="4203700"/>
+                    </a:xfrm>
+                    <a:prstGeom prst="rect">
+                      <a:avLst/>
+                    </a:prstGeom>
+                    <a:ln/>
+                  </pic:spPr>
+                </pic:pic>
+              </a:graphicData>
+            </a:graphic>
+          </wp:inline>
+        </w:drawing>
+      </w:r>
+    </w:p>
+    <w:p>
+      <w:pPr>
+        <w:spacing w:after="240"/>
+      </w:pPr>
+    </w:p>
+    <w:p>
+      <w:pPr>
+        <w:spacing w:after="240"/>
+      </w:pPr>
+    </w:p>
+    <w:p>
+      <w:pPr>
+        <w:spacing w:after="240"/>
+      </w:pPr>
+    </w:p>
+    <w:p>
+      <w:pPr>
+        <w:spacing w:after="240"/>
+      </w:pPr>
+    </w:p>
+    <w:p>
+      <w:pPr>
+        <w:spacing w:after="240"/>
+      </w:pPr>
+    </w:p>
+    <w:p>
+      <w:pPr>
+        <w:spacing w:after="240"/>
+      </w:pPr>
+    </w:p>
+    <w:p>
+      <w:pPr>
+        <w:spacing w:after="240"/>
+      </w:pPr>
+    </w:p>
+    <w:p>
+      <w:pPr>
+        <w:spacing w:after="240"/>
+      </w:pPr>
+    </w:p>
+    <w:p>
+      <w:pPr>
+        <w:spacing w:after="240"/>
+      </w:pPr>
+    </w:p>
+    <w:p>
+      <w:pPr>
+        <w:spacing w:after="240"/>
+      </w:pPr>
+    </w:p>
+    <w:p>
+      <w:pPr>
+        <w:spacing w:after="240"/>
+      </w:pPr>
+    </w:p>
+    <w:p>
+      <w:pPr>
+        <w:spacing w:before="120" w:after="60"/>
+        <w:jc w:val="both"/>
+      </w:pPr>
+      <w:r>
+        <w:rPr>
+          <w:sz w:val="20"/>
+          <w:szCs w:val="20"/>
+        </w:rPr>
+        <w:t>3.</w:t>
+      </w:r>
+      <w:r>
+        <w:rPr>
+          <w:rFonts w:ascii="Times New Roman" w:eastAsia="Times New Roman" w:hAnsi="Times New Roman" w:cs="Times New Roman"/>
+          <w:sz w:val="14"/>
+          <w:szCs w:val="14"/>
+        </w:rPr>
+        <w:t xml:space="preserve">            </w:t>
+      </w:r>
+      <w:r>
+        <w:rPr>
+          <w:b/>
+          <w:sz w:val="20"/>
+          <w:szCs w:val="20"/>
+        </w:rPr>
+        <w:t>Descripción de Actividades</w:t>
+      </w:r>
+    </w:p>
+    <w:p>
+      <w:r>
+        <w:rPr>
+          <w:rFonts w:ascii="Times New Roman" w:eastAsia="Times New Roman" w:hAnsi="Times New Roman" w:cs="Times New Roman"/>
+          <w:sz w:val="24"/>
+          <w:szCs w:val="24"/>
+        </w:rPr>
+        <w:t xml:space="preserve"> </w:t>
+      </w:r>
+    </w:p>
+    <w:p>
+      <w:r>
+        <w:rPr>
+          <w:sz w:val="20"/>
+          <w:szCs w:val="20"/>
+        </w:rPr>
+        <w:t>A continuación se procederá a describir las actividades, el rol que realiza la cada una de ellas y el tipo a la que pertenecen.</w:t>
+      </w:r>
+    </w:p>
+    <w:p>
+      <w:r>
+        <w:rPr>
+          <w:rFonts w:ascii="Times New Roman" w:eastAsia="Times New Roman" w:hAnsi="Times New Roman" w:cs="Times New Roman"/>
+          <w:sz w:val="24"/>
+          <w:szCs w:val="24"/>
+        </w:rPr>
+        <w:lastRenderedPageBreak/>
+        <w:t xml:space="preserve"> </w:t>
+      </w:r>
+    </w:p>
+    <w:tbl>
+      <w:tblPr>
+        <w:tblW w:w="9015" w:type="dxa"/>
+        <w:tblInd w:w="100" w:type="dxa"/>
+        <w:tblBorders>
+          <w:top w:val="nil"/>
+          <w:left w:val="nil"/>
+          <w:bottom w:val="nil"/>
+          <w:right w:val="nil"/>
+          <w:insideH w:val="nil"/>
+          <w:insideV w:val="nil"/>
+        </w:tblBorders>
+        <w:tblLayout w:type="fixed"/>
+        <w:tblLook w:val="0600" w:firstRow="0" w:lastRow="0" w:firstColumn="0" w:lastColumn="0" w:noHBand="1" w:noVBand="1"/>
+      </w:tblPr>
+      <w:tblGrid>
+        <w:gridCol w:w="720"/>
+        <w:gridCol w:w="1335"/>
+        <w:gridCol w:w="4580"/>
+        <w:gridCol w:w="1240"/>
+        <w:gridCol w:w="1140"/>
+      </w:tblGrid>
+      <w:tr>
+        <w:tc>
+          <w:tcPr>
+            <w:tcW w:w="720" w:type="dxa"/>
+            <w:tcBorders>
+              <w:top w:val="single" w:sz="8" w:space="0" w:color="000000"/>
+              <w:left w:val="single" w:sz="8" w:space="0" w:color="000000"/>
+              <w:bottom w:val="single" w:sz="8" w:space="0" w:color="000000"/>
+              <w:right w:val="single" w:sz="8" w:space="0" w:color="000000"/>
+            </w:tcBorders>
+            <w:shd w:val="clear" w:color="auto" w:fill="FFFFFF"/>
+            <w:tcMar>
+              <w:top w:w="100" w:type="dxa"/>
+              <w:left w:w="100" w:type="dxa"/>
+              <w:bottom w:w="100" w:type="dxa"/>
+              <w:right w:w="100" w:type="dxa"/>
+            </w:tcMar>
+          </w:tcPr>
+          <w:p>
+            <w:pPr>
+              <w:jc w:val="center"/>
+            </w:pPr>
+            <w:r>
+              <w:rPr>
+                <w:b/>
+                <w:sz w:val="20"/>
+                <w:szCs w:val="20"/>
+                <w:highlight w:val="white"/>
+              </w:rPr>
+              <w:t>ID</w:t>
+            </w:r>
+          </w:p>
+        </w:tc>
+        <w:tc>
+          <w:tcPr>
+            <w:tcW w:w="1335" w:type="dxa"/>
+            <w:tcBorders>
+              <w:top w:val="single" w:sz="8" w:space="0" w:color="000000"/>
+              <w:bottom w:val="single" w:sz="8" w:space="0" w:color="000000"/>
+              <w:right w:val="single" w:sz="8" w:space="0" w:color="000000"/>
+            </w:tcBorders>
+            <w:shd w:val="clear" w:color="auto" w:fill="FFFFFF"/>
+            <w:tcMar>
+              <w:top w:w="100" w:type="dxa"/>
+              <w:left w:w="100" w:type="dxa"/>
+              <w:bottom w:w="100" w:type="dxa"/>
+              <w:right w:w="100" w:type="dxa"/>
+            </w:tcMar>
+          </w:tcPr>
+          <w:p>
+            <w:pPr>
+              <w:jc w:val="center"/>
+            </w:pPr>
+            <w:r>
+              <w:rPr>
+                <w:b/>
+                <w:sz w:val="20"/>
+                <w:szCs w:val="20"/>
+                <w:highlight w:val="white"/>
+              </w:rPr>
+              <w:t>Actividad</w:t>
+            </w:r>
+          </w:p>
+        </w:tc>
+        <w:tc>
+          <w:tcPr>
+            <w:tcW w:w="4580" w:type="dxa"/>
+            <w:tcBorders>
+              <w:top w:val="single" w:sz="8" w:space="0" w:color="000000"/>
+              <w:bottom w:val="single" w:sz="8" w:space="0" w:color="000000"/>
+              <w:right w:val="single" w:sz="8" w:space="0" w:color="000000"/>
+            </w:tcBorders>
+            <w:shd w:val="clear" w:color="auto" w:fill="FFFFFF"/>
+            <w:tcMar>
+              <w:top w:w="100" w:type="dxa"/>
+              <w:left w:w="100" w:type="dxa"/>
+              <w:bottom w:w="100" w:type="dxa"/>
+              <w:right w:w="100" w:type="dxa"/>
+            </w:tcMar>
+          </w:tcPr>
+          <w:p>
+            <w:pPr>
+              <w:jc w:val="center"/>
+            </w:pPr>
+            <w:r>
+              <w:rPr>
+                <w:b/>
+                <w:sz w:val="20"/>
+                <w:szCs w:val="20"/>
+                <w:highlight w:val="white"/>
+              </w:rPr>
+              <w:t>Descripción</w:t>
+            </w:r>
+          </w:p>
+        </w:tc>
+        <w:tc>
+          <w:tcPr>
+            <w:tcW w:w="1240" w:type="dxa"/>
+            <w:tcBorders>
+              <w:top w:val="single" w:sz="8" w:space="0" w:color="000000"/>
+              <w:bottom w:val="single" w:sz="8" w:space="0" w:color="000000"/>
+              <w:right w:val="single" w:sz="8" w:space="0" w:color="000000"/>
+            </w:tcBorders>
+            <w:shd w:val="clear" w:color="auto" w:fill="FFFFFF"/>
+            <w:tcMar>
+              <w:top w:w="100" w:type="dxa"/>
+              <w:left w:w="100" w:type="dxa"/>
+              <w:bottom w:w="100" w:type="dxa"/>
+              <w:right w:w="100" w:type="dxa"/>
+            </w:tcMar>
+          </w:tcPr>
+          <w:p>
+            <w:pPr>
+              <w:jc w:val="center"/>
+            </w:pPr>
+            <w:r>
+              <w:rPr>
+                <w:b/>
+                <w:sz w:val="20"/>
+                <w:szCs w:val="20"/>
+                <w:highlight w:val="white"/>
+              </w:rPr>
+              <w:t>Rol</w:t>
+            </w:r>
+          </w:p>
+        </w:tc>
+        <w:tc>
+          <w:tcPr>
+            <w:tcW w:w="1140" w:type="dxa"/>
+            <w:tcBorders>
+              <w:top w:val="single" w:sz="8" w:space="0" w:color="000000"/>
+              <w:bottom w:val="single" w:sz="8" w:space="0" w:color="000000"/>
+              <w:right w:val="single" w:sz="8" w:space="0" w:color="000000"/>
+            </w:tcBorders>
+            <w:shd w:val="clear" w:color="auto" w:fill="FFFFFF"/>
+            <w:tcMar>
+              <w:top w:w="100" w:type="dxa"/>
+              <w:left w:w="100" w:type="dxa"/>
+              <w:bottom w:w="100" w:type="dxa"/>
+              <w:right w:w="100" w:type="dxa"/>
+            </w:tcMar>
+          </w:tcPr>
+          <w:p>
+            <w:pPr>
+              <w:jc w:val="center"/>
+            </w:pPr>
+            <w:r>
+              <w:rPr>
+                <w:b/>
+                <w:sz w:val="20"/>
+                <w:szCs w:val="20"/>
+                <w:highlight w:val="white"/>
+              </w:rPr>
+              <w:t>Tipo</w:t>
+            </w:r>
+          </w:p>
+        </w:tc>
+      </w:tr>
+      <w:tr>
+        <w:tc>
+          <w:tcPr>
+            <w:tcW w:w="720" w:type="dxa"/>
+            <w:tcBorders>
+              <w:left w:val="single" w:sz="8" w:space="0" w:color="000000"/>
+              <w:bottom w:val="single" w:sz="8" w:space="0" w:color="000000"/>
+              <w:right w:val="single" w:sz="8" w:space="0" w:color="000000"/>
+            </w:tcBorders>
+            <w:shd w:val="clear" w:color="auto" w:fill="FFFFFF"/>
+            <w:tcMar>
+              <w:top w:w="100" w:type="dxa"/>
+              <w:left w:w="100" w:type="dxa"/>
+              <w:bottom w:w="100" w:type="dxa"/>
+              <w:right w:w="100" w:type="dxa"/>
+            </w:tcMar>
+          </w:tcPr>
+          <w:p>
+            <w:r>
+              <w:rPr>
+                <w:sz w:val="20"/>
+                <w:szCs w:val="20"/>
+                <w:highlight w:val="white"/>
+              </w:rPr>
+              <w:t>1</w:t>
+            </w:r>
+          </w:p>
+        </w:tc>
+        <w:tc>
+          <w:tcPr>
+            <w:tcW w:w="1335" w:type="dxa"/>
+            <w:tcBorders>
+              <w:bottom w:val="single" w:sz="8" w:space="0" w:color="000000"/>
+              <w:right w:val="single" w:sz="8" w:space="0" w:color="000000"/>
+            </w:tcBorders>
+            <w:tcMar>
+              <w:top w:w="100" w:type="dxa"/>
+              <w:left w:w="100" w:type="dxa"/>
+              <w:bottom w:w="100" w:type="dxa"/>
+              <w:right w:w="100" w:type="dxa"/>
+            </w:tcMar>
+          </w:tcPr>
+          <w:p>
+            <w:r>
+              <w:rPr>
+                <w:sz w:val="20"/>
+                <w:szCs w:val="20"/>
+              </w:rPr>
+              <w:t>Notificar al equipo encargado de una falla técnica  en el laboratorio</w:t>
+            </w:r>
+          </w:p>
+        </w:tc>
+        <w:tc>
+          <w:tcPr>
+            <w:tcW w:w="4580" w:type="dxa"/>
+            <w:tcBorders>
+              <w:bottom w:val="single" w:sz="8" w:space="0" w:color="000000"/>
+              <w:right w:val="single" w:sz="8" w:space="0" w:color="000000"/>
+            </w:tcBorders>
+            <w:tcMar>
+              <w:top w:w="100" w:type="dxa"/>
+              <w:left w:w="100" w:type="dxa"/>
+              <w:bottom w:w="100" w:type="dxa"/>
+              <w:right w:w="100" w:type="dxa"/>
+            </w:tcMar>
+          </w:tcPr>
+          <w:p>
+            <w:r>
+              <w:rPr>
+                <w:sz w:val="20"/>
+                <w:szCs w:val="20"/>
+              </w:rPr>
+              <w:t>Falla en alguna máquina de los laboratorios</w:t>
+            </w:r>
+          </w:p>
+        </w:tc>
+        <w:tc>
+          <w:tcPr>
+            <w:tcW w:w="1240" w:type="dxa"/>
+            <w:tcBorders>
+              <w:bottom w:val="single" w:sz="8" w:space="0" w:color="000000"/>
+              <w:right w:val="single" w:sz="8" w:space="0" w:color="000000"/>
+            </w:tcBorders>
+            <w:shd w:val="clear" w:color="auto" w:fill="FFFFFF"/>
+            <w:tcMar>
+              <w:top w:w="100" w:type="dxa"/>
+              <w:left w:w="100" w:type="dxa"/>
+              <w:bottom w:w="100" w:type="dxa"/>
+              <w:right w:w="100" w:type="dxa"/>
+            </w:tcMar>
+          </w:tcPr>
+          <w:p>
+            <w:r>
+              <w:rPr>
+                <w:sz w:val="20"/>
+                <w:szCs w:val="20"/>
+                <w:highlight w:val="white"/>
+              </w:rPr>
+              <w:t>Equipo encargado de soporte técnico</w:t>
+            </w:r>
+          </w:p>
+        </w:tc>
+        <w:tc>
+          <w:tcPr>
+            <w:tcW w:w="1140" w:type="dxa"/>
+            <w:tcBorders>
+              <w:bottom w:val="single" w:sz="8" w:space="0" w:color="000000"/>
+              <w:right w:val="single" w:sz="8" w:space="0" w:color="000000"/>
+            </w:tcBorders>
+            <w:shd w:val="clear" w:color="auto" w:fill="FFFFFF"/>
+            <w:tcMar>
+              <w:top w:w="100" w:type="dxa"/>
+              <w:left w:w="100" w:type="dxa"/>
+              <w:bottom w:w="100" w:type="dxa"/>
+              <w:right w:w="100" w:type="dxa"/>
+            </w:tcMar>
+          </w:tcPr>
+          <w:p>
+            <w:r>
+              <w:rPr>
+                <w:sz w:val="20"/>
+                <w:szCs w:val="20"/>
+                <w:highlight w:val="white"/>
+              </w:rPr>
+              <w:t>Manual</w:t>
+            </w:r>
+          </w:p>
+        </w:tc>
+      </w:tr>
+      <w:tr>
+        <w:tc>
+          <w:tcPr>
+            <w:tcW w:w="720" w:type="dxa"/>
+            <w:tcBorders>
+              <w:left w:val="single" w:sz="8" w:space="0" w:color="000000"/>
+              <w:bottom w:val="single" w:sz="8" w:space="0" w:color="000000"/>
+              <w:right w:val="single" w:sz="8" w:space="0" w:color="000000"/>
+            </w:tcBorders>
+            <w:shd w:val="clear" w:color="auto" w:fill="FFFFFF"/>
+            <w:tcMar>
+              <w:top w:w="100" w:type="dxa"/>
+              <w:left w:w="100" w:type="dxa"/>
+              <w:bottom w:w="100" w:type="dxa"/>
+              <w:right w:w="100" w:type="dxa"/>
+            </w:tcMar>
+          </w:tcPr>
+          <w:p>
+            <w:r>
+              <w:rPr>
+                <w:sz w:val="20"/>
+                <w:szCs w:val="20"/>
+                <w:highlight w:val="white"/>
+              </w:rPr>
+              <w:t>2</w:t>
+            </w:r>
+          </w:p>
+        </w:tc>
+        <w:tc>
+          <w:tcPr>
+            <w:tcW w:w="1335" w:type="dxa"/>
+            <w:tcBorders>
+              <w:bottom w:val="single" w:sz="8" w:space="0" w:color="000000"/>
+              <w:right w:val="single" w:sz="8" w:space="0" w:color="000000"/>
+            </w:tcBorders>
+            <w:tcMar>
+              <w:top w:w="100" w:type="dxa"/>
+              <w:left w:w="100" w:type="dxa"/>
+              <w:bottom w:w="100" w:type="dxa"/>
+              <w:right w:w="100" w:type="dxa"/>
+            </w:tcMar>
+          </w:tcPr>
+          <w:p>
+            <w:r>
+              <w:rPr>
+                <w:sz w:val="20"/>
+                <w:szCs w:val="20"/>
+              </w:rPr>
+              <w:t>Dirigirse al laboratorio</w:t>
+            </w:r>
+          </w:p>
+        </w:tc>
+        <w:tc>
+          <w:tcPr>
+            <w:tcW w:w="4580" w:type="dxa"/>
+            <w:tcBorders>
+              <w:bottom w:val="single" w:sz="8" w:space="0" w:color="000000"/>
+              <w:right w:val="single" w:sz="8" w:space="0" w:color="000000"/>
+            </w:tcBorders>
+            <w:tcMar>
+              <w:top w:w="100" w:type="dxa"/>
+              <w:left w:w="100" w:type="dxa"/>
+              <w:bottom w:w="100" w:type="dxa"/>
+              <w:right w:w="100" w:type="dxa"/>
+            </w:tcMar>
+          </w:tcPr>
+          <w:p>
+            <w:r>
+              <w:rPr>
+                <w:sz w:val="20"/>
+                <w:szCs w:val="20"/>
+              </w:rPr>
+              <w:t>El equipo se dirige al laboratorio</w:t>
+            </w:r>
+          </w:p>
+          <w:p/>
+          <w:p/>
+        </w:tc>
+        <w:tc>
+          <w:tcPr>
+            <w:tcW w:w="1240" w:type="dxa"/>
+            <w:tcBorders>
+              <w:bottom w:val="single" w:sz="8" w:space="0" w:color="000000"/>
+              <w:right w:val="single" w:sz="8" w:space="0" w:color="000000"/>
+            </w:tcBorders>
+            <w:shd w:val="clear" w:color="auto" w:fill="FFFFFF"/>
+            <w:tcMar>
+              <w:top w:w="100" w:type="dxa"/>
+              <w:left w:w="100" w:type="dxa"/>
+              <w:bottom w:w="100" w:type="dxa"/>
+              <w:right w:w="100" w:type="dxa"/>
+            </w:tcMar>
+          </w:tcPr>
+          <w:p>
+            <w:r>
+              <w:rPr>
+                <w:sz w:val="20"/>
+                <w:szCs w:val="20"/>
+                <w:highlight w:val="white"/>
+              </w:rPr>
+              <w:t>Equipo encargado de soporte técnico</w:t>
+            </w:r>
+          </w:p>
+        </w:tc>
+        <w:tc>
+          <w:tcPr>
+            <w:tcW w:w="1140" w:type="dxa"/>
+            <w:tcBorders>
+              <w:bottom w:val="single" w:sz="8" w:space="0" w:color="000000"/>
+              <w:right w:val="single" w:sz="8" w:space="0" w:color="000000"/>
+            </w:tcBorders>
+            <w:shd w:val="clear" w:color="auto" w:fill="FFFFFF"/>
+            <w:tcMar>
+              <w:top w:w="100" w:type="dxa"/>
+              <w:left w:w="100" w:type="dxa"/>
+              <w:bottom w:w="100" w:type="dxa"/>
+              <w:right w:w="100" w:type="dxa"/>
+            </w:tcMar>
+          </w:tcPr>
+          <w:p>
+            <w:r>
+              <w:rPr>
+                <w:sz w:val="20"/>
+                <w:szCs w:val="20"/>
+                <w:highlight w:val="white"/>
+              </w:rPr>
+              <w:t>Manual</w:t>
+            </w:r>
+          </w:p>
+        </w:tc>
+      </w:tr>
+      <w:tr>
+        <w:tc>
+          <w:tcPr>
+            <w:tcW w:w="720" w:type="dxa"/>
+            <w:tcBorders>
+              <w:left w:val="single" w:sz="8" w:space="0" w:color="000000"/>
+              <w:bottom w:val="single" w:sz="8" w:space="0" w:color="000000"/>
+              <w:right w:val="single" w:sz="8" w:space="0" w:color="000000"/>
+            </w:tcBorders>
+            <w:shd w:val="clear" w:color="auto" w:fill="FFFFFF"/>
+            <w:tcMar>
+              <w:top w:w="100" w:type="dxa"/>
+              <w:left w:w="100" w:type="dxa"/>
+              <w:bottom w:w="100" w:type="dxa"/>
+              <w:right w:w="100" w:type="dxa"/>
+            </w:tcMar>
+          </w:tcPr>
+          <w:p>
+            <w:r>
+              <w:rPr>
+                <w:sz w:val="20"/>
+                <w:szCs w:val="20"/>
+                <w:highlight w:val="white"/>
+              </w:rPr>
+              <w:t>3</w:t>
+            </w:r>
+          </w:p>
+        </w:tc>
+        <w:tc>
+          <w:tcPr>
+            <w:tcW w:w="1335" w:type="dxa"/>
+            <w:tcBorders>
+              <w:bottom w:val="single" w:sz="8" w:space="0" w:color="000000"/>
+              <w:right w:val="single" w:sz="8" w:space="0" w:color="000000"/>
+            </w:tcBorders>
+            <w:tcMar>
+              <w:top w:w="100" w:type="dxa"/>
+              <w:left w:w="100" w:type="dxa"/>
+              <w:bottom w:w="100" w:type="dxa"/>
+              <w:right w:w="100" w:type="dxa"/>
+            </w:tcMar>
+          </w:tcPr>
+          <w:p>
+            <w:r>
+              <w:rPr>
+                <w:sz w:val="20"/>
+                <w:szCs w:val="20"/>
+              </w:rPr>
+              <w:t>Identificar la falla</w:t>
+            </w:r>
+          </w:p>
+        </w:tc>
+        <w:tc>
+          <w:tcPr>
+            <w:tcW w:w="4580" w:type="dxa"/>
+            <w:tcBorders>
+              <w:bottom w:val="single" w:sz="8" w:space="0" w:color="000000"/>
+              <w:right w:val="single" w:sz="8" w:space="0" w:color="000000"/>
+            </w:tcBorders>
+            <w:tcMar>
+              <w:top w:w="100" w:type="dxa"/>
+              <w:left w:w="100" w:type="dxa"/>
+              <w:bottom w:w="100" w:type="dxa"/>
+              <w:right w:w="100" w:type="dxa"/>
+            </w:tcMar>
+          </w:tcPr>
+          <w:p>
+            <w:r>
+              <w:rPr>
+                <w:sz w:val="20"/>
+                <w:szCs w:val="20"/>
+              </w:rPr>
+              <w:t>Máquina defectuosa</w:t>
+            </w:r>
+          </w:p>
+        </w:tc>
+        <w:tc>
+          <w:tcPr>
+            <w:tcW w:w="1240" w:type="dxa"/>
+            <w:tcBorders>
+              <w:bottom w:val="single" w:sz="8" w:space="0" w:color="000000"/>
+              <w:right w:val="single" w:sz="8" w:space="0" w:color="000000"/>
+            </w:tcBorders>
+            <w:shd w:val="clear" w:color="auto" w:fill="FFFFFF"/>
+            <w:tcMar>
+              <w:top w:w="100" w:type="dxa"/>
+              <w:left w:w="100" w:type="dxa"/>
+              <w:bottom w:w="100" w:type="dxa"/>
+              <w:right w:w="100" w:type="dxa"/>
+            </w:tcMar>
+          </w:tcPr>
+          <w:p>
+            <w:r>
+              <w:rPr>
+                <w:sz w:val="20"/>
+                <w:szCs w:val="20"/>
+                <w:highlight w:val="white"/>
+              </w:rPr>
+              <w:t>Equipo encargado de soporte técnico</w:t>
+            </w:r>
+          </w:p>
+        </w:tc>
+        <w:tc>
+          <w:tcPr>
+            <w:tcW w:w="1140" w:type="dxa"/>
+            <w:tcBorders>
+              <w:bottom w:val="single" w:sz="8" w:space="0" w:color="000000"/>
+              <w:right w:val="single" w:sz="8" w:space="0" w:color="000000"/>
+            </w:tcBorders>
+            <w:shd w:val="clear" w:color="auto" w:fill="FFFFFF"/>
+            <w:tcMar>
+              <w:top w:w="100" w:type="dxa"/>
+              <w:left w:w="100" w:type="dxa"/>
+              <w:bottom w:w="100" w:type="dxa"/>
+              <w:right w:w="100" w:type="dxa"/>
+            </w:tcMar>
+          </w:tcPr>
+          <w:p>
+            <w:r>
+              <w:rPr>
+                <w:sz w:val="20"/>
+                <w:szCs w:val="20"/>
+                <w:highlight w:val="white"/>
+              </w:rPr>
+              <w:t>Manual</w:t>
+            </w:r>
+          </w:p>
+        </w:tc>
+      </w:tr>
+      <w:tr>
+        <w:tc>
+          <w:tcPr>
+            <w:tcW w:w="720" w:type="dxa"/>
+            <w:tcBorders>
+              <w:left w:val="single" w:sz="8" w:space="0" w:color="000000"/>
+              <w:bottom w:val="single" w:sz="8" w:space="0" w:color="000000"/>
+              <w:right w:val="single" w:sz="8" w:space="0" w:color="000000"/>
+            </w:tcBorders>
+            <w:shd w:val="clear" w:color="auto" w:fill="FFFFFF"/>
+            <w:tcMar>
+              <w:top w:w="100" w:type="dxa"/>
+              <w:left w:w="100" w:type="dxa"/>
+              <w:bottom w:w="100" w:type="dxa"/>
+              <w:right w:w="100" w:type="dxa"/>
+            </w:tcMar>
+          </w:tcPr>
+          <w:p>
+            <w:r>
+              <w:rPr>
+                <w:sz w:val="20"/>
+                <w:szCs w:val="20"/>
+                <w:highlight w:val="white"/>
+              </w:rPr>
+              <w:t>4</w:t>
+            </w:r>
+          </w:p>
+        </w:tc>
+        <w:tc>
+          <w:tcPr>
+            <w:tcW w:w="1335" w:type="dxa"/>
+            <w:tcBorders>
+              <w:bottom w:val="single" w:sz="8" w:space="0" w:color="000000"/>
+              <w:right w:val="single" w:sz="8" w:space="0" w:color="000000"/>
+            </w:tcBorders>
+            <w:tcMar>
+              <w:top w:w="100" w:type="dxa"/>
+              <w:left w:w="100" w:type="dxa"/>
+              <w:bottom w:w="100" w:type="dxa"/>
+              <w:right w:w="100" w:type="dxa"/>
+            </w:tcMar>
+          </w:tcPr>
+          <w:p>
+            <w:r>
+              <w:rPr>
+                <w:sz w:val="20"/>
+                <w:szCs w:val="20"/>
+              </w:rPr>
+              <w:t>Probar métodos respectivos de reparación</w:t>
+            </w:r>
+          </w:p>
+        </w:tc>
+        <w:tc>
+          <w:tcPr>
+            <w:tcW w:w="4580" w:type="dxa"/>
+            <w:tcBorders>
+              <w:bottom w:val="single" w:sz="8" w:space="0" w:color="000000"/>
+              <w:right w:val="single" w:sz="8" w:space="0" w:color="000000"/>
+            </w:tcBorders>
+            <w:tcMar>
+              <w:top w:w="100" w:type="dxa"/>
+              <w:left w:w="100" w:type="dxa"/>
+              <w:bottom w:w="100" w:type="dxa"/>
+              <w:right w:w="100" w:type="dxa"/>
+            </w:tcMar>
+          </w:tcPr>
+          <w:p>
+            <w:r>
+              <w:rPr>
+                <w:sz w:val="20"/>
+                <w:szCs w:val="20"/>
+              </w:rPr>
+              <w:t>Aplicar métodos de reparación</w:t>
+            </w:r>
+          </w:p>
+        </w:tc>
+        <w:tc>
+          <w:tcPr>
+            <w:tcW w:w="1240" w:type="dxa"/>
+            <w:tcBorders>
+              <w:bottom w:val="single" w:sz="8" w:space="0" w:color="000000"/>
+              <w:right w:val="single" w:sz="8" w:space="0" w:color="000000"/>
+            </w:tcBorders>
+            <w:shd w:val="clear" w:color="auto" w:fill="FFFFFF"/>
+            <w:tcMar>
+              <w:top w:w="100" w:type="dxa"/>
+              <w:left w:w="100" w:type="dxa"/>
+              <w:bottom w:w="100" w:type="dxa"/>
+              <w:right w:w="100" w:type="dxa"/>
+            </w:tcMar>
+          </w:tcPr>
+          <w:p>
+            <w:r>
+              <w:rPr>
+                <w:sz w:val="20"/>
+                <w:szCs w:val="20"/>
+                <w:highlight w:val="white"/>
+              </w:rPr>
+              <w:t>Equipo encargado de soporte técnico</w:t>
+            </w:r>
+          </w:p>
+        </w:tc>
+        <w:tc>
+          <w:tcPr>
+            <w:tcW w:w="1140" w:type="dxa"/>
+            <w:tcBorders>
+              <w:bottom w:val="single" w:sz="8" w:space="0" w:color="000000"/>
+              <w:right w:val="single" w:sz="8" w:space="0" w:color="000000"/>
+            </w:tcBorders>
+            <w:shd w:val="clear" w:color="auto" w:fill="FFFFFF"/>
+            <w:tcMar>
+              <w:top w:w="100" w:type="dxa"/>
+              <w:left w:w="100" w:type="dxa"/>
+              <w:bottom w:w="100" w:type="dxa"/>
+              <w:right w:w="100" w:type="dxa"/>
+            </w:tcMar>
+          </w:tcPr>
+          <w:p>
+            <w:r>
+              <w:rPr>
+                <w:sz w:val="20"/>
+                <w:szCs w:val="20"/>
+                <w:highlight w:val="white"/>
+              </w:rPr>
+              <w:t>Manual</w:t>
+            </w:r>
+          </w:p>
+        </w:tc>
+      </w:tr>
+    </w:tbl>
+    <w:p>
+      <w:pPr>
+        <w:spacing w:before="120" w:after="60"/>
+        <w:jc w:val="both"/>
+      </w:pPr>
+    </w:p>
+    <w:p>
+      <w:pPr>
+        <w:spacing w:before="120" w:after="60"/>
+        <w:jc w:val="both"/>
+      </w:pPr>
+    </w:p>
+    <w:p>
+      <w:pPr>
+        <w:spacing w:before="120" w:after="60"/>
+        <w:jc w:val="both"/>
+      </w:pPr>
+    </w:p>
+    <w:p>
+      <w:pPr>
+        <w:spacing w:before="120" w:after="60"/>
+        <w:jc w:val="both"/>
+      </w:pPr>
+    </w:p>
+    <w:p>
+      <w:r>
+        <w:rPr>
+          <w:b/>
+          <w:color w:val="B01513"/>
+          <w:sz w:val="48"/>
+          <w:szCs w:val="48"/>
+        </w:rPr>
+        <w:t>PROCESO 9: Salida de Laboratorio Libre (</w:t>
+      </w:r>
+      <w:proofErr w:type="spellStart"/>
+      <w:r>
+        <w:rPr>
+          <w:b/>
+          <w:color w:val="B01513"/>
+          <w:sz w:val="36"/>
+          <w:szCs w:val="36"/>
+        </w:rPr>
+        <w:t>Maricielo</w:t>
+      </w:r>
+      <w:proofErr w:type="spellEnd"/>
+      <w:r>
+        <w:rPr>
+          <w:b/>
+          <w:color w:val="B01513"/>
+          <w:sz w:val="48"/>
+          <w:szCs w:val="48"/>
+        </w:rPr>
+        <w:t>)</w:t>
+      </w:r>
+    </w:p>
+    <w:p>
+      <w:pPr>
+        <w:pStyle w:val="Ttulo1"/>
+        <w:keepNext w:val="0"/>
+        <w:keepLines w:val="0"/>
+        <w:spacing w:before="480"/>
+        <w:contextualSpacing w:val="0"/>
+      </w:pPr>
+      <w:bookmarkStart w:id="0" w:name="h.7jtlbnsndrrx" w:colFirst="0" w:colLast="0"/>
+      <w:bookmarkEnd w:id="0"/>
+      <w:r>
+        <w:rPr>
+          <w:b/>
+          <w:color w:val="B01513"/>
+          <w:sz w:val="36"/>
+          <w:szCs w:val="36"/>
+        </w:rPr>
+        <w:t>Ficha del Proceso</w:t>
+      </w:r>
+    </w:p>
+    <w:tbl>
+      <w:tblPr>
+        <w:tblW w:w="8940" w:type="dxa"/>
+        <w:tblInd w:w="100" w:type="dxa"/>
+        <w:tblBorders>
+          <w:top w:val="single" w:sz="6" w:space="0" w:color="000000"/>
+          <w:left w:val="single" w:sz="6" w:space="0" w:color="000000"/>
+          <w:bottom w:val="single" w:sz="6" w:space="0" w:color="000000"/>
+          <w:right w:val="single" w:sz="6" w:space="0" w:color="000000"/>
+          <w:insideH w:val="single" w:sz="6" w:space="0" w:color="000000"/>
+          <w:insideV w:val="single" w:sz="6" w:space="0" w:color="000000"/>
+        </w:tblBorders>
+        <w:tblLayout w:type="fixed"/>
+        <w:tblLook w:val="0600" w:firstRow="0" w:lastRow="0" w:firstColumn="0" w:lastColumn="0" w:noHBand="1" w:noVBand="1"/>
+      </w:tblPr>
+      <w:tblGrid>
+        <w:gridCol w:w="1935"/>
+        <w:gridCol w:w="3570"/>
+        <w:gridCol w:w="1290"/>
+        <w:gridCol w:w="2145"/>
+      </w:tblGrid>
+      <w:tr>
+        <w:tc>
+          <w:tcPr>
+            <w:tcW w:w="1935" w:type="dxa"/>
+            <w:tcBorders>
+              <w:top w:val="single" w:sz="8" w:space="0" w:color="000000"/>
+              <w:left w:val="single" w:sz="8" w:space="0" w:color="000000"/>
+              <w:bottom w:val="single" w:sz="8" w:space="0" w:color="000000"/>
+              <w:right w:val="single" w:sz="8" w:space="0" w:color="000000"/>
+            </w:tcBorders>
+            <w:tcMar>
+              <w:top w:w="100" w:type="dxa"/>
+              <w:left w:w="100" w:type="dxa"/>
+              <w:bottom w:w="100" w:type="dxa"/>
+              <w:right w:w="100" w:type="dxa"/>
+            </w:tcMar>
+          </w:tcPr>
+          <w:p>
+            <w:pPr>
+              <w:ind w:left="100"/>
+            </w:pPr>
+            <w:r>
+              <w:rPr>
+                <w:b/>
+                <w:sz w:val="20"/>
+                <w:szCs w:val="20"/>
+              </w:rPr>
+              <w:lastRenderedPageBreak/>
+              <w:t>Número o código</w:t>
+            </w:r>
+          </w:p>
+          <w:p>
+            <w:pPr>
+              <w:ind w:left="100"/>
+            </w:pPr>
+            <w:r>
+              <w:rPr>
+                <w:b/>
+                <w:sz w:val="20"/>
+                <w:szCs w:val="20"/>
+              </w:rPr>
+              <w:t>de proceso</w:t>
+            </w:r>
+          </w:p>
+        </w:tc>
+        <w:tc>
+          <w:tcPr>
+            <w:tcW w:w="3570" w:type="dxa"/>
+            <w:tcBorders>
+              <w:top w:val="single" w:sz="8" w:space="0" w:color="000000"/>
+              <w:bottom w:val="single" w:sz="8" w:space="0" w:color="000000"/>
+              <w:right w:val="single" w:sz="8" w:space="0" w:color="000000"/>
+            </w:tcBorders>
+            <w:tcMar>
+              <w:top w:w="100" w:type="dxa"/>
+              <w:left w:w="100" w:type="dxa"/>
+              <w:bottom w:w="100" w:type="dxa"/>
+              <w:right w:w="100" w:type="dxa"/>
+            </w:tcMar>
+          </w:tcPr>
+          <w:p>
+            <w:pPr>
+              <w:ind w:left="100"/>
+            </w:pPr>
+            <w:r>
+              <w:rPr>
+                <w:sz w:val="20"/>
+                <w:szCs w:val="20"/>
+              </w:rPr>
+              <w:t>PROC-002</w:t>
+            </w:r>
+          </w:p>
+        </w:tc>
+        <w:tc>
+          <w:tcPr>
+            <w:tcW w:w="1290" w:type="dxa"/>
+            <w:tcBorders>
+              <w:top w:val="single" w:sz="8" w:space="0" w:color="000000"/>
+              <w:bottom w:val="single" w:sz="8" w:space="0" w:color="000000"/>
+              <w:right w:val="single" w:sz="8" w:space="0" w:color="000000"/>
+            </w:tcBorders>
+            <w:tcMar>
+              <w:top w:w="100" w:type="dxa"/>
+              <w:left w:w="100" w:type="dxa"/>
+              <w:bottom w:w="100" w:type="dxa"/>
+              <w:right w:w="100" w:type="dxa"/>
+            </w:tcMar>
+          </w:tcPr>
+          <w:p>
+            <w:pPr>
+              <w:ind w:left="100"/>
+            </w:pPr>
+            <w:r>
+              <w:rPr>
+                <w:b/>
+                <w:sz w:val="20"/>
+                <w:szCs w:val="20"/>
+              </w:rPr>
+              <w:t>Proceso</w:t>
+            </w:r>
+          </w:p>
+        </w:tc>
+        <w:tc>
+          <w:tcPr>
+            <w:tcW w:w="2145" w:type="dxa"/>
+            <w:tcBorders>
+              <w:top w:val="single" w:sz="8" w:space="0" w:color="000000"/>
+              <w:bottom w:val="single" w:sz="8" w:space="0" w:color="000000"/>
+              <w:right w:val="single" w:sz="8" w:space="0" w:color="000000"/>
+            </w:tcBorders>
+            <w:tcMar>
+              <w:top w:w="100" w:type="dxa"/>
+              <w:left w:w="100" w:type="dxa"/>
+              <w:bottom w:w="100" w:type="dxa"/>
+              <w:right w:w="100" w:type="dxa"/>
+            </w:tcMar>
+          </w:tcPr>
+          <w:p>
+            <w:pPr>
+              <w:ind w:left="100"/>
+            </w:pPr>
+            <w:r>
+              <w:rPr>
+                <w:sz w:val="20"/>
+                <w:szCs w:val="20"/>
+              </w:rPr>
+              <w:t>Salida de Laboratorio Libre</w:t>
+            </w:r>
+          </w:p>
+        </w:tc>
+      </w:tr>
+      <w:tr>
+        <w:tc>
+          <w:tcPr>
+            <w:tcW w:w="1935" w:type="dxa"/>
+            <w:tcBorders>
+              <w:left w:val="single" w:sz="8" w:space="0" w:color="000000"/>
+              <w:bottom w:val="single" w:sz="8" w:space="0" w:color="000000"/>
+              <w:right w:val="single" w:sz="8" w:space="0" w:color="000000"/>
+            </w:tcBorders>
+            <w:tcMar>
+              <w:top w:w="100" w:type="dxa"/>
+              <w:left w:w="100" w:type="dxa"/>
+              <w:bottom w:w="100" w:type="dxa"/>
+              <w:right w:w="100" w:type="dxa"/>
+            </w:tcMar>
+          </w:tcPr>
+          <w:p>
+            <w:pPr>
+              <w:ind w:left="100"/>
+            </w:pPr>
+            <w:r>
+              <w:rPr>
+                <w:b/>
+                <w:sz w:val="20"/>
+                <w:szCs w:val="20"/>
+              </w:rPr>
+              <w:t>Responsable</w:t>
+            </w:r>
+          </w:p>
+        </w:tc>
+        <w:tc>
+          <w:tcPr>
+            <w:tcW w:w="3570" w:type="dxa"/>
+            <w:tcBorders>
+              <w:bottom w:val="single" w:sz="8" w:space="0" w:color="000000"/>
+              <w:right w:val="single" w:sz="8" w:space="0" w:color="000000"/>
+            </w:tcBorders>
+            <w:tcMar>
+              <w:top w:w="100" w:type="dxa"/>
+              <w:left w:w="100" w:type="dxa"/>
+              <w:bottom w:w="100" w:type="dxa"/>
+              <w:right w:w="100" w:type="dxa"/>
+            </w:tcMar>
+          </w:tcPr>
+          <w:p>
+            <w:pPr>
+              <w:ind w:left="100"/>
+            </w:pPr>
+            <w:r>
+              <w:rPr>
+                <w:sz w:val="20"/>
+                <w:szCs w:val="20"/>
+              </w:rPr>
+              <w:t xml:space="preserve">Oficina de soporte - </w:t>
+            </w:r>
+            <w:r>
+              <w:rPr>
+                <w:sz w:val="20"/>
+                <w:szCs w:val="20"/>
+                <w:highlight w:val="white"/>
+              </w:rPr>
+              <w:t>Encargado de soporte técnico</w:t>
+            </w:r>
+            <w:r>
+              <w:rPr>
+                <w:sz w:val="20"/>
+                <w:szCs w:val="20"/>
+              </w:rPr>
+              <w:t>.</w:t>
+            </w:r>
+          </w:p>
+        </w:tc>
+        <w:tc>
+          <w:tcPr>
+            <w:tcW w:w="1290" w:type="dxa"/>
+            <w:tcBorders>
+              <w:bottom w:val="single" w:sz="8" w:space="0" w:color="000000"/>
+              <w:right w:val="single" w:sz="8" w:space="0" w:color="000000"/>
+            </w:tcBorders>
+            <w:tcMar>
+              <w:top w:w="100" w:type="dxa"/>
+              <w:left w:w="100" w:type="dxa"/>
+              <w:bottom w:w="100" w:type="dxa"/>
+              <w:right w:w="100" w:type="dxa"/>
+            </w:tcMar>
+          </w:tcPr>
+          <w:p>
+            <w:pPr>
+              <w:ind w:left="100"/>
+            </w:pPr>
+            <w:r>
+              <w:t xml:space="preserve"> </w:t>
+            </w:r>
+          </w:p>
+        </w:tc>
+        <w:tc>
+          <w:tcPr>
+            <w:tcW w:w="2145" w:type="dxa"/>
+            <w:tcBorders>
+              <w:bottom w:val="single" w:sz="8" w:space="0" w:color="000000"/>
+              <w:right w:val="single" w:sz="8" w:space="0" w:color="000000"/>
+            </w:tcBorders>
+            <w:tcMar>
+              <w:top w:w="100" w:type="dxa"/>
+              <w:left w:w="100" w:type="dxa"/>
+              <w:bottom w:w="100" w:type="dxa"/>
+              <w:right w:w="100" w:type="dxa"/>
+            </w:tcMar>
+          </w:tcPr>
+          <w:p>
+            <w:pPr>
+              <w:ind w:left="100"/>
+            </w:pPr>
+            <w:r>
+              <w:t xml:space="preserve"> </w:t>
+            </w:r>
+          </w:p>
+        </w:tc>
+      </w:tr>
+      <w:tr>
+        <w:tc>
+          <w:tcPr>
+            <w:tcW w:w="1935" w:type="dxa"/>
+            <w:tcBorders>
+              <w:left w:val="single" w:sz="8" w:space="0" w:color="000000"/>
+              <w:bottom w:val="single" w:sz="8" w:space="0" w:color="000000"/>
+              <w:right w:val="single" w:sz="8" w:space="0" w:color="000000"/>
+            </w:tcBorders>
+            <w:tcMar>
+              <w:top w:w="100" w:type="dxa"/>
+              <w:left w:w="100" w:type="dxa"/>
+              <w:bottom w:w="100" w:type="dxa"/>
+              <w:right w:w="100" w:type="dxa"/>
+            </w:tcMar>
+          </w:tcPr>
+          <w:p>
+            <w:pPr>
+              <w:ind w:left="100"/>
+            </w:pPr>
+            <w:r>
+              <w:rPr>
+                <w:rFonts w:ascii="Times New Roman" w:eastAsia="Times New Roman" w:hAnsi="Times New Roman" w:cs="Times New Roman"/>
+                <w:sz w:val="24"/>
+                <w:szCs w:val="24"/>
+              </w:rPr>
+              <w:t xml:space="preserve"> </w:t>
+            </w:r>
+            <w:r>
+              <w:rPr>
+                <w:b/>
+                <w:sz w:val="20"/>
+                <w:szCs w:val="20"/>
+              </w:rPr>
+              <w:t>Objetivo / Propósito</w:t>
+            </w:r>
+          </w:p>
+        </w:tc>
+        <w:tc>
+          <w:tcPr>
+            <w:tcW w:w="3570" w:type="dxa"/>
+            <w:tcBorders>
+              <w:bottom w:val="single" w:sz="8" w:space="0" w:color="000000"/>
+              <w:right w:val="single" w:sz="8" w:space="0" w:color="000000"/>
+            </w:tcBorders>
+            <w:tcMar>
+              <w:top w:w="100" w:type="dxa"/>
+              <w:left w:w="100" w:type="dxa"/>
+              <w:bottom w:w="100" w:type="dxa"/>
+              <w:right w:w="100" w:type="dxa"/>
+            </w:tcMar>
+          </w:tcPr>
+          <w:p>
+            <w:pPr>
+              <w:ind w:left="100"/>
+            </w:pPr>
+            <w:r>
+              <w:rPr>
+                <w:sz w:val="20"/>
+                <w:szCs w:val="20"/>
+              </w:rPr>
+              <w:t>Este CUN debe registrar la salida de un alumno del Laboratorio Libre.</w:t>
+            </w:r>
+          </w:p>
+        </w:tc>
+        <w:tc>
+          <w:tcPr>
+            <w:tcW w:w="1290" w:type="dxa"/>
+            <w:tcBorders>
+              <w:bottom w:val="single" w:sz="8" w:space="0" w:color="000000"/>
+              <w:right w:val="single" w:sz="8" w:space="0" w:color="000000"/>
+            </w:tcBorders>
+            <w:tcMar>
+              <w:top w:w="100" w:type="dxa"/>
+              <w:left w:w="100" w:type="dxa"/>
+              <w:bottom w:w="100" w:type="dxa"/>
+              <w:right w:w="100" w:type="dxa"/>
+            </w:tcMar>
+          </w:tcPr>
+          <w:p>
+            <w:pPr>
+              <w:ind w:left="100"/>
+            </w:pPr>
+            <w:r>
+              <w:t xml:space="preserve"> </w:t>
+            </w:r>
+          </w:p>
+        </w:tc>
+        <w:tc>
+          <w:tcPr>
+            <w:tcW w:w="2145" w:type="dxa"/>
+            <w:tcBorders>
+              <w:bottom w:val="single" w:sz="8" w:space="0" w:color="000000"/>
+              <w:right w:val="single" w:sz="8" w:space="0" w:color="000000"/>
+            </w:tcBorders>
+            <w:tcMar>
+              <w:top w:w="100" w:type="dxa"/>
+              <w:left w:w="100" w:type="dxa"/>
+              <w:bottom w:w="100" w:type="dxa"/>
+              <w:right w:w="100" w:type="dxa"/>
+            </w:tcMar>
+          </w:tcPr>
+          <w:p>
+            <w:pPr>
+              <w:ind w:left="100"/>
+            </w:pPr>
+            <w:r>
+              <w:t xml:space="preserve"> </w:t>
+            </w:r>
+          </w:p>
+        </w:tc>
+      </w:tr>
+      <w:tr>
+        <w:tc>
+          <w:tcPr>
+            <w:tcW w:w="1935" w:type="dxa"/>
+            <w:tcBorders>
+              <w:left w:val="single" w:sz="8" w:space="0" w:color="000000"/>
+              <w:bottom w:val="single" w:sz="8" w:space="0" w:color="000000"/>
+              <w:right w:val="single" w:sz="8" w:space="0" w:color="000000"/>
+            </w:tcBorders>
+            <w:tcMar>
+              <w:top w:w="100" w:type="dxa"/>
+              <w:left w:w="100" w:type="dxa"/>
+              <w:bottom w:w="100" w:type="dxa"/>
+              <w:right w:w="100" w:type="dxa"/>
+            </w:tcMar>
+          </w:tcPr>
+          <w:p>
+            <w:pPr>
+              <w:ind w:left="100"/>
+            </w:pPr>
+            <w:r>
+              <w:rPr>
+                <w:b/>
+                <w:sz w:val="20"/>
+                <w:szCs w:val="20"/>
+              </w:rPr>
+              <w:t>Frecuencia</w:t>
+            </w:r>
+          </w:p>
+        </w:tc>
+        <w:tc>
+          <w:tcPr>
+            <w:tcW w:w="3570" w:type="dxa"/>
+            <w:tcBorders>
+              <w:bottom w:val="single" w:sz="8" w:space="0" w:color="000000"/>
+              <w:right w:val="single" w:sz="8" w:space="0" w:color="000000"/>
+            </w:tcBorders>
+            <w:tcMar>
+              <w:top w:w="100" w:type="dxa"/>
+              <w:left w:w="100" w:type="dxa"/>
+              <w:bottom w:w="100" w:type="dxa"/>
+              <w:right w:w="100" w:type="dxa"/>
+            </w:tcMar>
+          </w:tcPr>
+          <w:p>
+            <w:pPr>
+              <w:ind w:left="100"/>
+            </w:pPr>
+            <w:r>
+              <w:rPr>
+                <w:sz w:val="20"/>
+                <w:szCs w:val="20"/>
+              </w:rPr>
+              <w:t>Este proceso se realiza cada vez que un alumno culmine de utilizar la computadora del laboratorio libre.</w:t>
+            </w:r>
+          </w:p>
+        </w:tc>
+        <w:tc>
+          <w:tcPr>
+            <w:tcW w:w="1290" w:type="dxa"/>
+            <w:tcBorders>
+              <w:bottom w:val="single" w:sz="8" w:space="0" w:color="000000"/>
+              <w:right w:val="single" w:sz="8" w:space="0" w:color="000000"/>
+            </w:tcBorders>
+            <w:tcMar>
+              <w:top w:w="100" w:type="dxa"/>
+              <w:left w:w="100" w:type="dxa"/>
+              <w:bottom w:w="100" w:type="dxa"/>
+              <w:right w:w="100" w:type="dxa"/>
+            </w:tcMar>
+          </w:tcPr>
+          <w:p>
+            <w:pPr>
+              <w:ind w:left="100"/>
+            </w:pPr>
+            <w:r>
+              <w:t xml:space="preserve"> </w:t>
+            </w:r>
+          </w:p>
+        </w:tc>
+        <w:tc>
+          <w:tcPr>
+            <w:tcW w:w="2145" w:type="dxa"/>
+            <w:tcBorders>
+              <w:bottom w:val="single" w:sz="8" w:space="0" w:color="000000"/>
+              <w:right w:val="single" w:sz="8" w:space="0" w:color="000000"/>
+            </w:tcBorders>
+            <w:tcMar>
+              <w:top w:w="100" w:type="dxa"/>
+              <w:left w:w="100" w:type="dxa"/>
+              <w:bottom w:w="100" w:type="dxa"/>
+              <w:right w:w="100" w:type="dxa"/>
+            </w:tcMar>
+          </w:tcPr>
+          <w:p>
+            <w:pPr>
+              <w:ind w:left="100"/>
+            </w:pPr>
+            <w:r>
+              <w:t xml:space="preserve"> </w:t>
+            </w:r>
+          </w:p>
+        </w:tc>
+      </w:tr>
+    </w:tbl>
+    <w:p>
+      <w:r>
+        <w:t xml:space="preserve"> </w:t>
+      </w:r>
+    </w:p>
+    <w:tbl>
+      <w:tblPr>
+        <w:tblW w:w="8910" w:type="dxa"/>
+        <w:tblInd w:w="100" w:type="dxa"/>
+        <w:tblBorders>
+          <w:top w:val="single" w:sz="6" w:space="0" w:color="000000"/>
+          <w:left w:val="single" w:sz="6" w:space="0" w:color="000000"/>
+          <w:bottom w:val="single" w:sz="6" w:space="0" w:color="000000"/>
+          <w:right w:val="single" w:sz="6" w:space="0" w:color="000000"/>
+          <w:insideH w:val="single" w:sz="6" w:space="0" w:color="000000"/>
+          <w:insideV w:val="single" w:sz="6" w:space="0" w:color="000000"/>
+        </w:tblBorders>
+        <w:tblLayout w:type="fixed"/>
+        <w:tblLook w:val="0600" w:firstRow="0" w:lastRow="0" w:firstColumn="0" w:lastColumn="0" w:noHBand="1" w:noVBand="1"/>
+      </w:tblPr>
+      <w:tblGrid>
+        <w:gridCol w:w="1545"/>
+        <w:gridCol w:w="1695"/>
+        <w:gridCol w:w="3840"/>
+        <w:gridCol w:w="1830"/>
+      </w:tblGrid>
+      <w:tr>
+        <w:tc>
+          <w:tcPr>
+            <w:tcW w:w="1545" w:type="dxa"/>
+            <w:tcBorders>
+              <w:top w:val="single" w:sz="8" w:space="0" w:color="000000"/>
+              <w:left w:val="single" w:sz="8" w:space="0" w:color="000000"/>
+              <w:bottom w:val="single" w:sz="8" w:space="0" w:color="000000"/>
+              <w:right w:val="single" w:sz="8" w:space="0" w:color="000000"/>
+            </w:tcBorders>
+            <w:tcMar>
+              <w:top w:w="100" w:type="dxa"/>
+              <w:left w:w="100" w:type="dxa"/>
+              <w:bottom w:w="100" w:type="dxa"/>
+              <w:right w:w="100" w:type="dxa"/>
+            </w:tcMar>
+          </w:tcPr>
+          <w:p>
+            <w:pPr>
+              <w:ind w:left="140"/>
+              <w:jc w:val="center"/>
+            </w:pPr>
+            <w:r>
+              <w:rPr>
+                <w:b/>
+                <w:sz w:val="20"/>
+                <w:szCs w:val="20"/>
+              </w:rPr>
+              <w:t>Identificador</w:t>
+            </w:r>
+          </w:p>
+        </w:tc>
+        <w:tc>
+          <w:tcPr>
+            <w:tcW w:w="1695" w:type="dxa"/>
+            <w:tcBorders>
+              <w:top w:val="single" w:sz="8" w:space="0" w:color="000000"/>
+              <w:bottom w:val="single" w:sz="8" w:space="0" w:color="000000"/>
+              <w:right w:val="single" w:sz="8" w:space="0" w:color="000000"/>
+            </w:tcBorders>
+            <w:tcMar>
+              <w:top w:w="100" w:type="dxa"/>
+              <w:left w:w="100" w:type="dxa"/>
+              <w:bottom w:w="100" w:type="dxa"/>
+              <w:right w:w="100" w:type="dxa"/>
+            </w:tcMar>
+          </w:tcPr>
+          <w:p>
+            <w:pPr>
+              <w:ind w:left="140"/>
+              <w:jc w:val="center"/>
+            </w:pPr>
+            <w:r>
+              <w:rPr>
+                <w:b/>
+                <w:sz w:val="20"/>
+                <w:szCs w:val="20"/>
+              </w:rPr>
+              <w:t>Actividad</w:t>
+            </w:r>
+          </w:p>
+        </w:tc>
+        <w:tc>
+          <w:tcPr>
+            <w:tcW w:w="3840" w:type="dxa"/>
+            <w:tcBorders>
+              <w:top w:val="single" w:sz="8" w:space="0" w:color="000000"/>
+              <w:bottom w:val="single" w:sz="8" w:space="0" w:color="000000"/>
+              <w:right w:val="single" w:sz="8" w:space="0" w:color="000000"/>
+            </w:tcBorders>
+            <w:tcMar>
+              <w:top w:w="100" w:type="dxa"/>
+              <w:left w:w="100" w:type="dxa"/>
+              <w:bottom w:w="100" w:type="dxa"/>
+              <w:right w:w="100" w:type="dxa"/>
+            </w:tcMar>
+          </w:tcPr>
+          <w:p>
+            <w:pPr>
+              <w:ind w:left="140"/>
+              <w:jc w:val="center"/>
+            </w:pPr>
+            <w:r>
+              <w:rPr>
+                <w:b/>
+                <w:sz w:val="20"/>
+                <w:szCs w:val="20"/>
+              </w:rPr>
+              <w:t>Datos de Entrada</w:t>
+            </w:r>
+          </w:p>
+        </w:tc>
+        <w:tc>
+          <w:tcPr>
+            <w:tcW w:w="1830" w:type="dxa"/>
+            <w:tcBorders>
+              <w:top w:val="single" w:sz="8" w:space="0" w:color="000000"/>
+              <w:bottom w:val="single" w:sz="8" w:space="0" w:color="000000"/>
+              <w:right w:val="single" w:sz="8" w:space="0" w:color="000000"/>
+            </w:tcBorders>
+            <w:tcMar>
+              <w:top w:w="100" w:type="dxa"/>
+              <w:left w:w="100" w:type="dxa"/>
+              <w:bottom w:w="100" w:type="dxa"/>
+              <w:right w:w="100" w:type="dxa"/>
+            </w:tcMar>
+          </w:tcPr>
+          <w:p>
+            <w:pPr>
+              <w:ind w:left="140"/>
+              <w:jc w:val="center"/>
+            </w:pPr>
+            <w:r>
+              <w:rPr>
+                <w:b/>
+                <w:sz w:val="20"/>
+                <w:szCs w:val="20"/>
+              </w:rPr>
+              <w:t>Datos de Salida</w:t>
+            </w:r>
+          </w:p>
+        </w:tc>
+      </w:tr>
+      <w:tr>
+        <w:tc>
+          <w:tcPr>
+            <w:tcW w:w="1545" w:type="dxa"/>
+            <w:tcBorders>
+              <w:left w:val="single" w:sz="8" w:space="0" w:color="000000"/>
+              <w:bottom w:val="single" w:sz="8" w:space="0" w:color="000000"/>
+              <w:right w:val="single" w:sz="8" w:space="0" w:color="000000"/>
+            </w:tcBorders>
+            <w:tcMar>
+              <w:top w:w="100" w:type="dxa"/>
+              <w:left w:w="100" w:type="dxa"/>
+              <w:bottom w:w="100" w:type="dxa"/>
+              <w:right w:w="100" w:type="dxa"/>
+            </w:tcMar>
+          </w:tcPr>
+          <w:p>
+            <w:pPr>
+              <w:ind w:left="140"/>
+              <w:jc w:val="center"/>
+            </w:pPr>
+            <w:r>
+              <w:rPr>
+                <w:sz w:val="20"/>
+                <w:szCs w:val="20"/>
+              </w:rPr>
+              <w:t>1</w:t>
+            </w:r>
+          </w:p>
+        </w:tc>
+        <w:tc>
+          <w:tcPr>
+            <w:tcW w:w="1695" w:type="dxa"/>
+            <w:tcBorders>
+              <w:bottom w:val="single" w:sz="8" w:space="0" w:color="000000"/>
+              <w:right w:val="single" w:sz="8" w:space="0" w:color="000000"/>
+            </w:tcBorders>
+            <w:tcMar>
+              <w:top w:w="100" w:type="dxa"/>
+              <w:left w:w="100" w:type="dxa"/>
+              <w:bottom w:w="100" w:type="dxa"/>
+              <w:right w:w="100" w:type="dxa"/>
+            </w:tcMar>
+          </w:tcPr>
+          <w:p>
+            <w:pPr>
+              <w:ind w:left="140"/>
+            </w:pPr>
+            <w:r>
+              <w:rPr>
+                <w:sz w:val="20"/>
+                <w:szCs w:val="20"/>
+              </w:rPr>
+              <w:t>Terminar el uso del Laboratorio Libre</w:t>
+            </w:r>
+          </w:p>
+        </w:tc>
+        <w:tc>
+          <w:tcPr>
+            <w:tcW w:w="3840" w:type="dxa"/>
+            <w:tcBorders>
+              <w:bottom w:val="single" w:sz="8" w:space="0" w:color="000000"/>
+              <w:right w:val="single" w:sz="8" w:space="0" w:color="000000"/>
+            </w:tcBorders>
+            <w:tcMar>
+              <w:top w:w="100" w:type="dxa"/>
+              <w:left w:w="100" w:type="dxa"/>
+              <w:bottom w:w="100" w:type="dxa"/>
+              <w:right w:w="100" w:type="dxa"/>
+            </w:tcMar>
+          </w:tcPr>
+          <w:p>
+            <w:pPr>
+              <w:ind w:left="140"/>
+            </w:pPr>
+            <w:r>
+              <w:rPr>
+                <w:sz w:val="20"/>
+                <w:szCs w:val="20"/>
+              </w:rPr>
+              <w:t>PC desocupada.</w:t>
+            </w:r>
+          </w:p>
+        </w:tc>
+        <w:tc>
+          <w:tcPr>
+            <w:tcW w:w="1830" w:type="dxa"/>
+            <w:tcBorders>
+              <w:bottom w:val="single" w:sz="8" w:space="0" w:color="000000"/>
+              <w:right w:val="single" w:sz="8" w:space="0" w:color="000000"/>
+            </w:tcBorders>
+            <w:tcMar>
+              <w:top w:w="100" w:type="dxa"/>
+              <w:left w:w="100" w:type="dxa"/>
+              <w:bottom w:w="100" w:type="dxa"/>
+              <w:right w:w="100" w:type="dxa"/>
+            </w:tcMar>
+          </w:tcPr>
+          <w:p>
+            <w:pPr>
+              <w:ind w:left="140"/>
+            </w:pPr>
+            <w:r>
+              <w:rPr>
+                <w:sz w:val="20"/>
+                <w:szCs w:val="20"/>
+              </w:rPr>
+              <w:t>Numero de computadora</w:t>
+            </w:r>
+          </w:p>
+        </w:tc>
+      </w:tr>
+      <w:tr>
+        <w:tc>
+          <w:tcPr>
+            <w:tcW w:w="1545" w:type="dxa"/>
+            <w:tcBorders>
+              <w:left w:val="single" w:sz="8" w:space="0" w:color="000000"/>
+              <w:bottom w:val="single" w:sz="8" w:space="0" w:color="000000"/>
+              <w:right w:val="single" w:sz="8" w:space="0" w:color="000000"/>
+            </w:tcBorders>
+            <w:tcMar>
+              <w:top w:w="100" w:type="dxa"/>
+              <w:left w:w="100" w:type="dxa"/>
+              <w:bottom w:w="100" w:type="dxa"/>
+              <w:right w:w="100" w:type="dxa"/>
+            </w:tcMar>
+          </w:tcPr>
+          <w:p>
+            <w:pPr>
+              <w:ind w:left="140"/>
+              <w:jc w:val="center"/>
+            </w:pPr>
+            <w:r>
+              <w:rPr>
+                <w:sz w:val="20"/>
+                <w:szCs w:val="20"/>
+              </w:rPr>
+              <w:t>2</w:t>
+            </w:r>
+          </w:p>
+        </w:tc>
+        <w:tc>
+          <w:tcPr>
+            <w:tcW w:w="1695" w:type="dxa"/>
+            <w:tcBorders>
+              <w:bottom w:val="single" w:sz="8" w:space="0" w:color="000000"/>
+              <w:right w:val="single" w:sz="8" w:space="0" w:color="000000"/>
+            </w:tcBorders>
+            <w:tcMar>
+              <w:top w:w="100" w:type="dxa"/>
+              <w:left w:w="100" w:type="dxa"/>
+              <w:bottom w:w="100" w:type="dxa"/>
+              <w:right w:w="100" w:type="dxa"/>
+            </w:tcMar>
+          </w:tcPr>
+          <w:p>
+            <w:pPr>
+              <w:ind w:left="140"/>
+            </w:pPr>
+            <w:r>
+              <w:rPr>
+                <w:sz w:val="20"/>
+                <w:szCs w:val="20"/>
+              </w:rPr>
+              <w:t>Dirigirse a la oficina de Soporte</w:t>
+            </w:r>
+          </w:p>
+        </w:tc>
+        <w:tc>
+          <w:tcPr>
+            <w:tcW w:w="3840" w:type="dxa"/>
+            <w:tcBorders>
+              <w:bottom w:val="single" w:sz="8" w:space="0" w:color="000000"/>
+              <w:right w:val="single" w:sz="8" w:space="0" w:color="000000"/>
+            </w:tcBorders>
+            <w:tcMar>
+              <w:top w:w="100" w:type="dxa"/>
+              <w:left w:w="100" w:type="dxa"/>
+              <w:bottom w:w="100" w:type="dxa"/>
+              <w:right w:w="100" w:type="dxa"/>
+            </w:tcMar>
+          </w:tcPr>
+          <w:p>
+            <w:pPr>
+              <w:ind w:left="140"/>
+            </w:pPr>
+            <w:r>
+              <w:rPr>
+                <w:sz w:val="20"/>
+                <w:szCs w:val="20"/>
+              </w:rPr>
+              <w:t>Información de estado de laboratorio. indicado(ocupados, en mantenimiento, libres) del registro de estados de laboratorios</w:t>
+            </w:r>
+          </w:p>
+        </w:tc>
+        <w:tc>
+          <w:tcPr>
+            <w:tcW w:w="1830" w:type="dxa"/>
+            <w:tcBorders>
+              <w:bottom w:val="single" w:sz="8" w:space="0" w:color="000000"/>
+              <w:right w:val="single" w:sz="8" w:space="0" w:color="000000"/>
+            </w:tcBorders>
+            <w:tcMar>
+              <w:top w:w="100" w:type="dxa"/>
+              <w:left w:w="100" w:type="dxa"/>
+              <w:bottom w:w="100" w:type="dxa"/>
+              <w:right w:w="100" w:type="dxa"/>
+            </w:tcMar>
+          </w:tcPr>
+          <w:p>
+            <w:pPr>
+              <w:ind w:left="140"/>
+            </w:pPr>
+            <w:r>
+              <w:rPr>
+                <w:sz w:val="20"/>
+                <w:szCs w:val="20"/>
+              </w:rPr>
+              <w:t>Localizar la PC que el alumno utilizó</w:t>
+            </w:r>
+          </w:p>
+        </w:tc>
+      </w:tr>
+      <w:tr>
+        <w:tc>
+          <w:tcPr>
+            <w:tcW w:w="1545" w:type="dxa"/>
+            <w:tcBorders>
+              <w:left w:val="single" w:sz="8" w:space="0" w:color="000000"/>
+              <w:bottom w:val="single" w:sz="8" w:space="0" w:color="000000"/>
+              <w:right w:val="single" w:sz="8" w:space="0" w:color="000000"/>
+            </w:tcBorders>
+            <w:tcMar>
+              <w:top w:w="100" w:type="dxa"/>
+              <w:left w:w="100" w:type="dxa"/>
+              <w:bottom w:w="100" w:type="dxa"/>
+              <w:right w:w="100" w:type="dxa"/>
+            </w:tcMar>
+          </w:tcPr>
+          <w:p>
+            <w:pPr>
+              <w:ind w:left="140"/>
+              <w:jc w:val="center"/>
+            </w:pPr>
+            <w:r>
+              <w:rPr>
+                <w:sz w:val="20"/>
+                <w:szCs w:val="20"/>
+              </w:rPr>
+              <w:t>3</w:t>
+            </w:r>
+          </w:p>
+        </w:tc>
+        <w:tc>
+          <w:tcPr>
+            <w:tcW w:w="1695" w:type="dxa"/>
+            <w:tcBorders>
+              <w:bottom w:val="single" w:sz="8" w:space="0" w:color="000000"/>
+              <w:right w:val="single" w:sz="8" w:space="0" w:color="000000"/>
+            </w:tcBorders>
+            <w:tcMar>
+              <w:top w:w="100" w:type="dxa"/>
+              <w:left w:w="100" w:type="dxa"/>
+              <w:bottom w:w="100" w:type="dxa"/>
+              <w:right w:w="100" w:type="dxa"/>
+            </w:tcMar>
+          </w:tcPr>
+          <w:p>
+            <w:pPr>
+              <w:ind w:left="140"/>
+            </w:pPr>
+            <w:r>
+              <w:rPr>
+                <w:sz w:val="20"/>
+                <w:szCs w:val="20"/>
+              </w:rPr>
+              <w:t>Alumno firma su salida</w:t>
+            </w:r>
+          </w:p>
+        </w:tc>
+        <w:tc>
+          <w:tcPr>
+            <w:tcW w:w="3840" w:type="dxa"/>
+            <w:tcBorders>
+              <w:bottom w:val="single" w:sz="8" w:space="0" w:color="000000"/>
+              <w:right w:val="single" w:sz="8" w:space="0" w:color="000000"/>
+            </w:tcBorders>
+            <w:tcMar>
+              <w:top w:w="100" w:type="dxa"/>
+              <w:left w:w="100" w:type="dxa"/>
+              <w:bottom w:w="100" w:type="dxa"/>
+              <w:right w:w="100" w:type="dxa"/>
+            </w:tcMar>
+          </w:tcPr>
+          <w:p>
+            <w:pPr>
+              <w:ind w:left="140"/>
+            </w:pPr>
+            <w:r>
+              <w:rPr>
+                <w:sz w:val="20"/>
+                <w:szCs w:val="20"/>
+              </w:rPr>
+              <w:t>Información de datos de la PC (N° Computadora, fecha y hora de ingreso) y los de los alumnos que usan dicha computadora (N° Computadora, Código de Alumno y hora de ingreso).</w:t>
+            </w:r>
+          </w:p>
+        </w:tc>
+        <w:tc>
+          <w:tcPr>
+            <w:tcW w:w="1830" w:type="dxa"/>
+            <w:tcBorders>
+              <w:bottom w:val="single" w:sz="8" w:space="0" w:color="000000"/>
+              <w:right w:val="single" w:sz="8" w:space="0" w:color="000000"/>
+            </w:tcBorders>
+            <w:tcMar>
+              <w:top w:w="100" w:type="dxa"/>
+              <w:left w:w="100" w:type="dxa"/>
+              <w:bottom w:w="100" w:type="dxa"/>
+              <w:right w:w="100" w:type="dxa"/>
+            </w:tcMar>
+          </w:tcPr>
+          <w:p>
+            <w:pPr>
+              <w:ind w:left="140"/>
+            </w:pPr>
+            <w:r>
+              <w:rPr>
+                <w:sz w:val="20"/>
+                <w:szCs w:val="20"/>
+              </w:rPr>
+              <w:t>Hoja de Salida firmada</w:t>
+            </w:r>
+          </w:p>
+        </w:tc>
+      </w:tr>
+      <w:tr>
+        <w:tc>
+          <w:tcPr>
+            <w:tcW w:w="1545" w:type="dxa"/>
+            <w:tcBorders>
+              <w:left w:val="single" w:sz="8" w:space="0" w:color="000000"/>
+              <w:bottom w:val="single" w:sz="8" w:space="0" w:color="000000"/>
+              <w:right w:val="single" w:sz="8" w:space="0" w:color="000000"/>
+            </w:tcBorders>
+            <w:tcMar>
+              <w:top w:w="100" w:type="dxa"/>
+              <w:left w:w="100" w:type="dxa"/>
+              <w:bottom w:w="100" w:type="dxa"/>
+              <w:right w:w="100" w:type="dxa"/>
+            </w:tcMar>
+          </w:tcPr>
+          <w:p>
+            <w:pPr>
+              <w:ind w:left="140"/>
+              <w:jc w:val="center"/>
+            </w:pPr>
+            <w:r>
+              <w:rPr>
+                <w:sz w:val="20"/>
+                <w:szCs w:val="20"/>
+              </w:rPr>
+              <w:t>4</w:t>
+            </w:r>
+          </w:p>
+        </w:tc>
+        <w:tc>
+          <w:tcPr>
+            <w:tcW w:w="1695" w:type="dxa"/>
+            <w:tcBorders>
+              <w:bottom w:val="single" w:sz="8" w:space="0" w:color="000000"/>
+              <w:right w:val="single" w:sz="8" w:space="0" w:color="000000"/>
+            </w:tcBorders>
+            <w:tcMar>
+              <w:top w:w="100" w:type="dxa"/>
+              <w:left w:w="100" w:type="dxa"/>
+              <w:bottom w:w="100" w:type="dxa"/>
+              <w:right w:w="100" w:type="dxa"/>
+            </w:tcMar>
+          </w:tcPr>
+          <w:p>
+            <w:pPr>
+              <w:ind w:left="140"/>
+            </w:pPr>
+            <w:r>
+              <w:rPr>
+                <w:sz w:val="20"/>
+                <w:szCs w:val="20"/>
+              </w:rPr>
+              <w:t>Revisar conformidad de datos en la hoja de salida</w:t>
+            </w:r>
+          </w:p>
+        </w:tc>
+        <w:tc>
+          <w:tcPr>
+            <w:tcW w:w="3840" w:type="dxa"/>
+            <w:tcBorders>
+              <w:bottom w:val="single" w:sz="8" w:space="0" w:color="000000"/>
+              <w:right w:val="single" w:sz="8" w:space="0" w:color="000000"/>
+            </w:tcBorders>
+            <w:tcMar>
+              <w:top w:w="100" w:type="dxa"/>
+              <w:left w:w="100" w:type="dxa"/>
+              <w:bottom w:w="100" w:type="dxa"/>
+              <w:right w:w="100" w:type="dxa"/>
+            </w:tcMar>
+          </w:tcPr>
+          <w:p>
+            <w:pPr>
+              <w:ind w:left="140"/>
+            </w:pPr>
+            <w:r>
+              <w:rPr>
+                <w:sz w:val="20"/>
+                <w:szCs w:val="20"/>
+              </w:rPr>
+              <w:t>Carnet del alumno en la oficina de Soporte</w:t>
+            </w:r>
+          </w:p>
+        </w:tc>
+        <w:tc>
+          <w:tcPr>
+            <w:tcW w:w="1830" w:type="dxa"/>
+            <w:tcBorders>
+              <w:bottom w:val="single" w:sz="8" w:space="0" w:color="000000"/>
+              <w:right w:val="single" w:sz="8" w:space="0" w:color="000000"/>
+            </w:tcBorders>
+            <w:tcMar>
+              <w:top w:w="100" w:type="dxa"/>
+              <w:left w:w="100" w:type="dxa"/>
+              <w:bottom w:w="100" w:type="dxa"/>
+              <w:right w:w="100" w:type="dxa"/>
+            </w:tcMar>
+          </w:tcPr>
+          <w:p>
+            <w:pPr>
+              <w:ind w:left="140"/>
+            </w:pPr>
+            <w:r>
+              <w:rPr>
+                <w:sz w:val="20"/>
+                <w:szCs w:val="20"/>
+              </w:rPr>
+              <w:t>Datos conformes</w:t>
+            </w:r>
+          </w:p>
+        </w:tc>
+      </w:tr>
+      <w:tr>
+        <w:tc>
+          <w:tcPr>
+            <w:tcW w:w="1545" w:type="dxa"/>
+            <w:tcBorders>
+              <w:left w:val="single" w:sz="8" w:space="0" w:color="000000"/>
+              <w:bottom w:val="single" w:sz="8" w:space="0" w:color="000000"/>
+              <w:right w:val="single" w:sz="8" w:space="0" w:color="000000"/>
+            </w:tcBorders>
+            <w:tcMar>
+              <w:top w:w="100" w:type="dxa"/>
+              <w:left w:w="100" w:type="dxa"/>
+              <w:bottom w:w="100" w:type="dxa"/>
+              <w:right w:w="100" w:type="dxa"/>
+            </w:tcMar>
+          </w:tcPr>
+          <w:p>
+            <w:pPr>
+              <w:ind w:left="140"/>
+              <w:jc w:val="center"/>
+            </w:pPr>
+            <w:r>
+              <w:rPr>
+                <w:sz w:val="20"/>
+                <w:szCs w:val="20"/>
+              </w:rPr>
+              <w:t>5</w:t>
+            </w:r>
+          </w:p>
+        </w:tc>
+        <w:tc>
+          <w:tcPr>
+            <w:tcW w:w="1695" w:type="dxa"/>
+            <w:tcBorders>
+              <w:bottom w:val="single" w:sz="8" w:space="0" w:color="000000"/>
+              <w:right w:val="single" w:sz="8" w:space="0" w:color="000000"/>
+            </w:tcBorders>
+            <w:tcMar>
+              <w:top w:w="100" w:type="dxa"/>
+              <w:left w:w="100" w:type="dxa"/>
+              <w:bottom w:w="100" w:type="dxa"/>
+              <w:right w:w="100" w:type="dxa"/>
+            </w:tcMar>
+          </w:tcPr>
+          <w:p>
+            <w:pPr>
+              <w:ind w:left="140"/>
+            </w:pPr>
+            <w:r>
+              <w:rPr>
+                <w:sz w:val="20"/>
+                <w:szCs w:val="20"/>
+              </w:rPr>
+              <w:t>Entregar carnet correspondiente al alumno</w:t>
+            </w:r>
+          </w:p>
+        </w:tc>
+        <w:tc>
+          <w:tcPr>
+            <w:tcW w:w="3840" w:type="dxa"/>
+            <w:tcBorders>
+              <w:bottom w:val="single" w:sz="8" w:space="0" w:color="000000"/>
+              <w:right w:val="single" w:sz="8" w:space="0" w:color="000000"/>
+            </w:tcBorders>
+            <w:tcMar>
+              <w:top w:w="100" w:type="dxa"/>
+              <w:left w:w="100" w:type="dxa"/>
+              <w:bottom w:w="100" w:type="dxa"/>
+              <w:right w:w="100" w:type="dxa"/>
+            </w:tcMar>
+          </w:tcPr>
+          <w:p>
+            <w:pPr>
+              <w:ind w:left="140"/>
+            </w:pPr>
+            <w:r>
+              <w:rPr>
+                <w:sz w:val="20"/>
+                <w:szCs w:val="20"/>
+              </w:rPr>
+              <w:t>Datos de la computadora seleccionada y del alumno.</w:t>
+            </w:r>
+          </w:p>
+        </w:tc>
+        <w:tc>
+          <w:tcPr>
+            <w:tcW w:w="1830" w:type="dxa"/>
+            <w:tcBorders>
+              <w:bottom w:val="single" w:sz="8" w:space="0" w:color="000000"/>
+              <w:right w:val="single" w:sz="8" w:space="0" w:color="000000"/>
+            </w:tcBorders>
+            <w:tcMar>
+              <w:top w:w="100" w:type="dxa"/>
+              <w:left w:w="100" w:type="dxa"/>
+              <w:bottom w:w="100" w:type="dxa"/>
+              <w:right w:w="100" w:type="dxa"/>
+            </w:tcMar>
+          </w:tcPr>
+          <w:p>
+            <w:pPr>
+              <w:ind w:left="140"/>
+            </w:pPr>
+            <w:r>
+              <w:rPr>
+                <w:sz w:val="20"/>
+                <w:szCs w:val="20"/>
+              </w:rPr>
+              <w:t>Finaliza el proceso</w:t>
+            </w:r>
+          </w:p>
+        </w:tc>
+      </w:tr>
+    </w:tbl>
+    <w:p>
+      <w:pPr>
+        <w:pStyle w:val="Ttulo1"/>
+        <w:keepNext w:val="0"/>
+        <w:keepLines w:val="0"/>
+        <w:spacing w:before="480"/>
+        <w:contextualSpacing w:val="0"/>
+      </w:pPr>
+      <w:bookmarkStart w:id="1" w:name="h.w16jqvgjx345" w:colFirst="0" w:colLast="0"/>
+      <w:bookmarkEnd w:id="1"/>
+      <w:r>
+        <w:rPr>
+          <w:b/>
+          <w:color w:val="B01513"/>
+          <w:sz w:val="36"/>
+          <w:szCs w:val="36"/>
+        </w:rPr>
+        <w:t>Diagrama de Proceso</w:t>
+      </w:r>
+    </w:p>
+    <w:p>
+      <w:r>
+        <w:rPr>
+          <w:sz w:val="20"/>
+          <w:szCs w:val="20"/>
+        </w:rPr>
+        <w:lastRenderedPageBreak/>
+        <w:t>El diagrama del proceso será el siguiente:</w:t>
+      </w:r>
+    </w:p>
+    <w:p>
+      <w:r>
+        <w:rPr>
+          <w:sz w:val="20"/>
+          <w:szCs w:val="20"/>
+          <w:highlight w:val="yellow"/>
+        </w:rPr>
+        <w:t xml:space="preserve">Por mientras </w:t>
+      </w:r>
+      <w:proofErr w:type="spellStart"/>
+      <w:r>
+        <w:rPr>
+          <w:sz w:val="20"/>
+          <w:szCs w:val="20"/>
+          <w:highlight w:val="yellow"/>
+        </w:rPr>
+        <w:t>pondre</w:t>
+      </w:r>
+      <w:proofErr w:type="spellEnd"/>
+      <w:r>
+        <w:rPr>
+          <w:sz w:val="20"/>
+          <w:szCs w:val="20"/>
+          <w:highlight w:val="yellow"/>
+        </w:rPr>
+        <w:t xml:space="preserve"> este, lo cambiaré mañana</w:t>
+      </w:r>
+    </w:p>
+    <w:p>
+      <w:r>
+        <w:rPr>
+          <w:noProof/>
+        </w:rPr>
+        <w:drawing>
+          <wp:inline distT="114300" distB="114300" distL="114300" distR="114300" wp14:anchorId="458E60B9" wp14:editId="02216D81">
+            <wp:extent cx="5405438" cy="4740982"/>
+            <wp:effectExtent l="0" t="0" r="0" b="0"/>
+            <wp:docPr id="7" name="image14.png"/>
+            <wp:cNvGraphicFramePr/>
+            <a:graphic xmlns:a="http://schemas.openxmlformats.org/drawingml/2006/main">
+              <a:graphicData uri="http://schemas.openxmlformats.org/drawingml/2006/picture">
+                <pic:pic xmlns:pic="http://schemas.openxmlformats.org/drawingml/2006/picture">
+                  <pic:nvPicPr>
+                    <pic:cNvPr id="0" name="image14.png"/>
+                    <pic:cNvPicPr preferRelativeResize="0"/>
+                  </pic:nvPicPr>
+                  <pic:blipFill>
+                    <a:blip r:embed="rId8"/>
+                    <a:srcRect/>
+                    <a:stretch>
+                      <a:fillRect/>
+                    </a:stretch>
+                  </pic:blipFill>
+                  <pic:spPr>
+                    <a:xfrm>
+                      <a:off x="0" y="0"/>
+                      <a:ext cx="5405438" cy="4740982"/>
+                    </a:xfrm>
+                    <a:prstGeom prst="rect">
+                      <a:avLst/>
+                    </a:prstGeom>
+                    <a:ln/>
+                  </pic:spPr>
+                </pic:pic>
+              </a:graphicData>
+            </a:graphic>
+          </wp:inline>
+        </w:drawing>
+      </w:r>
+    </w:p>
+    <w:p>
+      <w:pPr>
+        <w:pStyle w:val="Ttulo1"/>
+        <w:keepNext w:val="0"/>
+        <w:keepLines w:val="0"/>
+        <w:spacing w:before="480"/>
+        <w:contextualSpacing w:val="0"/>
+      </w:pPr>
+      <w:bookmarkStart w:id="2" w:name="h.l1q5r4ihgdbh" w:colFirst="0" w:colLast="0"/>
+      <w:bookmarkEnd w:id="2"/>
+      <w:r>
+        <w:rPr>
+          <w:b/>
+          <w:color w:val="B01513"/>
+          <w:sz w:val="36"/>
+          <w:szCs w:val="36"/>
+        </w:rPr>
+        <w:t>Descripción de Actividades</w:t>
+      </w:r>
+    </w:p>
+    <w:p>
+      <w:r>
+        <w:rPr>
+          <w:sz w:val="20"/>
+          <w:szCs w:val="20"/>
+        </w:rPr>
+        <w:lastRenderedPageBreak/>
+        <w:t>A continuación se procederá a describir las actividades, el rol que realiza la cada una de ellas y el tipo a la que pertenecen.</w:t>
+      </w:r>
+    </w:p>
+    <w:tbl>
+      <w:tblPr>
+        <w:tblW w:w="8970" w:type="dxa"/>
+        <w:tblInd w:w="100" w:type="dxa"/>
+        <w:tblBorders>
+          <w:top w:val="single" w:sz="6" w:space="0" w:color="000000"/>
+          <w:left w:val="single" w:sz="6" w:space="0" w:color="000000"/>
+          <w:bottom w:val="single" w:sz="6" w:space="0" w:color="000000"/>
+          <w:right w:val="single" w:sz="6" w:space="0" w:color="000000"/>
+          <w:insideH w:val="single" w:sz="6" w:space="0" w:color="000000"/>
+          <w:insideV w:val="single" w:sz="6" w:space="0" w:color="000000"/>
+        </w:tblBorders>
+        <w:tblLayout w:type="fixed"/>
+        <w:tblLook w:val="0600" w:firstRow="0" w:lastRow="0" w:firstColumn="0" w:lastColumn="0" w:noHBand="1" w:noVBand="1"/>
+      </w:tblPr>
+      <w:tblGrid>
+        <w:gridCol w:w="690"/>
+        <w:gridCol w:w="1755"/>
+        <w:gridCol w:w="4110"/>
+        <w:gridCol w:w="1230"/>
+        <w:gridCol w:w="1185"/>
+      </w:tblGrid>
+      <w:tr>
+        <w:tc>
+          <w:tcPr>
+            <w:tcW w:w="690" w:type="dxa"/>
+            <w:tcBorders>
+              <w:top w:val="single" w:sz="8" w:space="0" w:color="000000"/>
+              <w:left w:val="single" w:sz="8" w:space="0" w:color="000000"/>
+              <w:bottom w:val="single" w:sz="8" w:space="0" w:color="000000"/>
+              <w:right w:val="single" w:sz="8" w:space="0" w:color="000000"/>
+            </w:tcBorders>
+            <w:tcMar>
+              <w:top w:w="100" w:type="dxa"/>
+              <w:left w:w="100" w:type="dxa"/>
+              <w:bottom w:w="100" w:type="dxa"/>
+              <w:right w:w="100" w:type="dxa"/>
+            </w:tcMar>
+          </w:tcPr>
+          <w:p>
+            <w:pPr>
+              <w:jc w:val="center"/>
+            </w:pPr>
+            <w:r>
+              <w:rPr>
+                <w:b/>
+                <w:sz w:val="20"/>
+                <w:szCs w:val="20"/>
+                <w:highlight w:val="white"/>
+              </w:rPr>
+              <w:t>ID</w:t>
+            </w:r>
+          </w:p>
+        </w:tc>
+        <w:tc>
+          <w:tcPr>
+            <w:tcW w:w="1755" w:type="dxa"/>
+            <w:tcBorders>
+              <w:top w:val="single" w:sz="8" w:space="0" w:color="000000"/>
+              <w:bottom w:val="single" w:sz="8" w:space="0" w:color="000000"/>
+              <w:right w:val="single" w:sz="8" w:space="0" w:color="000000"/>
+            </w:tcBorders>
+            <w:tcMar>
+              <w:top w:w="100" w:type="dxa"/>
+              <w:left w:w="100" w:type="dxa"/>
+              <w:bottom w:w="100" w:type="dxa"/>
+              <w:right w:w="100" w:type="dxa"/>
+            </w:tcMar>
+          </w:tcPr>
+          <w:p>
+            <w:pPr>
+              <w:jc w:val="center"/>
+            </w:pPr>
+            <w:r>
+              <w:rPr>
+                <w:b/>
+                <w:sz w:val="20"/>
+                <w:szCs w:val="20"/>
+                <w:highlight w:val="white"/>
+              </w:rPr>
+              <w:t>Actividad</w:t>
+            </w:r>
+          </w:p>
+        </w:tc>
+        <w:tc>
+          <w:tcPr>
+            <w:tcW w:w="4110" w:type="dxa"/>
+            <w:tcBorders>
+              <w:top w:val="single" w:sz="8" w:space="0" w:color="000000"/>
+              <w:bottom w:val="single" w:sz="8" w:space="0" w:color="000000"/>
+              <w:right w:val="single" w:sz="8" w:space="0" w:color="000000"/>
+            </w:tcBorders>
+            <w:tcMar>
+              <w:top w:w="100" w:type="dxa"/>
+              <w:left w:w="100" w:type="dxa"/>
+              <w:bottom w:w="100" w:type="dxa"/>
+              <w:right w:w="100" w:type="dxa"/>
+            </w:tcMar>
+          </w:tcPr>
+          <w:p>
+            <w:pPr>
+              <w:jc w:val="center"/>
+            </w:pPr>
+            <w:r>
+              <w:rPr>
+                <w:b/>
+                <w:sz w:val="20"/>
+                <w:szCs w:val="20"/>
+                <w:highlight w:val="white"/>
+              </w:rPr>
+              <w:t>Descripción</w:t>
+            </w:r>
+          </w:p>
+        </w:tc>
+        <w:tc>
+          <w:tcPr>
+            <w:tcW w:w="1230" w:type="dxa"/>
+            <w:tcBorders>
+              <w:top w:val="single" w:sz="8" w:space="0" w:color="000000"/>
+              <w:bottom w:val="single" w:sz="8" w:space="0" w:color="000000"/>
+              <w:right w:val="single" w:sz="8" w:space="0" w:color="000000"/>
+            </w:tcBorders>
+            <w:tcMar>
+              <w:top w:w="100" w:type="dxa"/>
+              <w:left w:w="100" w:type="dxa"/>
+              <w:bottom w:w="100" w:type="dxa"/>
+              <w:right w:w="100" w:type="dxa"/>
+            </w:tcMar>
+          </w:tcPr>
+          <w:p>
+            <w:pPr>
+              <w:jc w:val="center"/>
+            </w:pPr>
+            <w:r>
+              <w:rPr>
+                <w:b/>
+                <w:sz w:val="20"/>
+                <w:szCs w:val="20"/>
+                <w:highlight w:val="white"/>
+              </w:rPr>
+              <w:t>Rol</w:t>
+            </w:r>
+          </w:p>
+        </w:tc>
+        <w:tc>
+          <w:tcPr>
+            <w:tcW w:w="1185" w:type="dxa"/>
+            <w:tcBorders>
+              <w:top w:val="single" w:sz="8" w:space="0" w:color="000000"/>
+              <w:bottom w:val="single" w:sz="8" w:space="0" w:color="000000"/>
+              <w:right w:val="single" w:sz="8" w:space="0" w:color="000000"/>
+            </w:tcBorders>
+            <w:tcMar>
+              <w:top w:w="100" w:type="dxa"/>
+              <w:left w:w="100" w:type="dxa"/>
+              <w:bottom w:w="100" w:type="dxa"/>
+              <w:right w:w="100" w:type="dxa"/>
+            </w:tcMar>
+          </w:tcPr>
+          <w:p>
+            <w:pPr>
+              <w:jc w:val="center"/>
+            </w:pPr>
+            <w:r>
+              <w:rPr>
+                <w:b/>
+                <w:sz w:val="20"/>
+                <w:szCs w:val="20"/>
+                <w:highlight w:val="white"/>
+              </w:rPr>
+              <w:t>Tipo</w:t>
+            </w:r>
+          </w:p>
+        </w:tc>
+      </w:tr>
+      <w:tr>
+        <w:tc>
+          <w:tcPr>
+            <w:tcW w:w="690" w:type="dxa"/>
+            <w:tcBorders>
+              <w:left w:val="single" w:sz="8" w:space="0" w:color="000000"/>
+              <w:bottom w:val="single" w:sz="8" w:space="0" w:color="000000"/>
+              <w:right w:val="single" w:sz="8" w:space="0" w:color="000000"/>
+            </w:tcBorders>
+            <w:tcMar>
+              <w:top w:w="100" w:type="dxa"/>
+              <w:left w:w="100" w:type="dxa"/>
+              <w:bottom w:w="100" w:type="dxa"/>
+              <w:right w:w="100" w:type="dxa"/>
+            </w:tcMar>
+          </w:tcPr>
+          <w:p>
+            <w:r>
+              <w:rPr>
+                <w:sz w:val="20"/>
+                <w:szCs w:val="20"/>
+                <w:highlight w:val="white"/>
+              </w:rPr>
+              <w:t>1</w:t>
+            </w:r>
+          </w:p>
+        </w:tc>
+        <w:tc>
+          <w:tcPr>
+            <w:tcW w:w="1755" w:type="dxa"/>
+            <w:tcBorders>
+              <w:bottom w:val="single" w:sz="8" w:space="0" w:color="000000"/>
+              <w:right w:val="single" w:sz="8" w:space="0" w:color="000000"/>
+            </w:tcBorders>
+            <w:tcMar>
+              <w:top w:w="100" w:type="dxa"/>
+              <w:left w:w="100" w:type="dxa"/>
+              <w:bottom w:w="100" w:type="dxa"/>
+              <w:right w:w="100" w:type="dxa"/>
+            </w:tcMar>
+          </w:tcPr>
+          <w:p>
+            <w:pPr>
+              <w:ind w:left="140"/>
+            </w:pPr>
+            <w:r>
+              <w:rPr>
+                <w:sz w:val="20"/>
+                <w:szCs w:val="20"/>
+              </w:rPr>
+              <w:t>Terminar el uso del Laboratorio Libre</w:t>
+            </w:r>
+          </w:p>
+        </w:tc>
+        <w:tc>
+          <w:tcPr>
+            <w:tcW w:w="4110" w:type="dxa"/>
+            <w:tcBorders>
+              <w:bottom w:val="single" w:sz="8" w:space="0" w:color="000000"/>
+              <w:right w:val="single" w:sz="8" w:space="0" w:color="000000"/>
+            </w:tcBorders>
+            <w:tcMar>
+              <w:top w:w="100" w:type="dxa"/>
+              <w:left w:w="100" w:type="dxa"/>
+              <w:bottom w:w="100" w:type="dxa"/>
+              <w:right w:w="100" w:type="dxa"/>
+            </w:tcMar>
+          </w:tcPr>
+          <w:p>
+            <w:r>
+              <w:rPr>
+                <w:sz w:val="20"/>
+                <w:szCs w:val="20"/>
+                <w:highlight w:val="white"/>
+              </w:rPr>
+              <w:t>El alumno termina de utilizar la computadora del laboratorio libre.</w:t>
+            </w:r>
+          </w:p>
+        </w:tc>
+        <w:tc>
+          <w:tcPr>
+            <w:tcW w:w="1230" w:type="dxa"/>
+            <w:tcBorders>
+              <w:bottom w:val="single" w:sz="8" w:space="0" w:color="000000"/>
+              <w:right w:val="single" w:sz="8" w:space="0" w:color="000000"/>
+            </w:tcBorders>
+            <w:tcMar>
+              <w:top w:w="100" w:type="dxa"/>
+              <w:left w:w="100" w:type="dxa"/>
+              <w:bottom w:w="100" w:type="dxa"/>
+              <w:right w:w="100" w:type="dxa"/>
+            </w:tcMar>
+          </w:tcPr>
+          <w:p>
+            <w:r>
+              <w:rPr>
+                <w:sz w:val="20"/>
+                <w:szCs w:val="20"/>
+                <w:highlight w:val="white"/>
+              </w:rPr>
+              <w:t>Alumno</w:t>
+            </w:r>
+          </w:p>
+        </w:tc>
+        <w:tc>
+          <w:tcPr>
+            <w:tcW w:w="1185" w:type="dxa"/>
+            <w:tcBorders>
+              <w:bottom w:val="single" w:sz="8" w:space="0" w:color="000000"/>
+              <w:right w:val="single" w:sz="8" w:space="0" w:color="000000"/>
+            </w:tcBorders>
+            <w:tcMar>
+              <w:top w:w="100" w:type="dxa"/>
+              <w:left w:w="100" w:type="dxa"/>
+              <w:bottom w:w="100" w:type="dxa"/>
+              <w:right w:w="100" w:type="dxa"/>
+            </w:tcMar>
+          </w:tcPr>
+          <w:p>
+            <w:r>
+              <w:rPr>
+                <w:sz w:val="20"/>
+                <w:szCs w:val="20"/>
+                <w:highlight w:val="white"/>
+              </w:rPr>
+              <w:t>Manual</w:t>
+            </w:r>
+          </w:p>
+        </w:tc>
+      </w:tr>
+      <w:tr>
+        <w:tc>
+          <w:tcPr>
+            <w:tcW w:w="690" w:type="dxa"/>
+            <w:tcBorders>
+              <w:left w:val="single" w:sz="8" w:space="0" w:color="000000"/>
+              <w:bottom w:val="single" w:sz="8" w:space="0" w:color="000000"/>
+              <w:right w:val="single" w:sz="8" w:space="0" w:color="000000"/>
+            </w:tcBorders>
+            <w:tcMar>
+              <w:top w:w="100" w:type="dxa"/>
+              <w:left w:w="100" w:type="dxa"/>
+              <w:bottom w:w="100" w:type="dxa"/>
+              <w:right w:w="100" w:type="dxa"/>
+            </w:tcMar>
+          </w:tcPr>
+          <w:p>
+            <w:r>
+              <w:rPr>
+                <w:sz w:val="20"/>
+                <w:szCs w:val="20"/>
+                <w:highlight w:val="white"/>
+              </w:rPr>
+              <w:t>2</w:t>
+            </w:r>
+          </w:p>
+        </w:tc>
+        <w:tc>
+          <w:tcPr>
+            <w:tcW w:w="1755" w:type="dxa"/>
+            <w:tcBorders>
+              <w:bottom w:val="single" w:sz="8" w:space="0" w:color="000000"/>
+              <w:right w:val="single" w:sz="8" w:space="0" w:color="000000"/>
+            </w:tcBorders>
+            <w:tcMar>
+              <w:top w:w="100" w:type="dxa"/>
+              <w:left w:w="100" w:type="dxa"/>
+              <w:bottom w:w="100" w:type="dxa"/>
+              <w:right w:w="100" w:type="dxa"/>
+            </w:tcMar>
+          </w:tcPr>
+          <w:p>
+            <w:pPr>
+              <w:ind w:left="140"/>
+            </w:pPr>
+            <w:r>
+              <w:rPr>
+                <w:sz w:val="20"/>
+                <w:szCs w:val="20"/>
+              </w:rPr>
+              <w:t>Dirigirse a la oficina de Soporte</w:t>
+            </w:r>
+          </w:p>
+        </w:tc>
+        <w:tc>
+          <w:tcPr>
+            <w:tcW w:w="4110" w:type="dxa"/>
+            <w:tcBorders>
+              <w:bottom w:val="single" w:sz="8" w:space="0" w:color="000000"/>
+              <w:right w:val="single" w:sz="8" w:space="0" w:color="000000"/>
+            </w:tcBorders>
+            <w:tcMar>
+              <w:top w:w="100" w:type="dxa"/>
+              <w:left w:w="100" w:type="dxa"/>
+              <w:bottom w:w="100" w:type="dxa"/>
+              <w:right w:w="100" w:type="dxa"/>
+            </w:tcMar>
+          </w:tcPr>
+          <w:p>
+            <w:r>
+              <w:rPr>
+                <w:sz w:val="20"/>
+                <w:szCs w:val="20"/>
+                <w:highlight w:val="white"/>
+              </w:rPr>
+              <w:t>El alumno se acerca a la oficina de Soporte para informar que desea desocupar la PC y así recoger su Carnet o DNI.</w:t>
+            </w:r>
+          </w:p>
+          <w:p/>
+        </w:tc>
+        <w:tc>
+          <w:tcPr>
+            <w:tcW w:w="1230" w:type="dxa"/>
+            <w:tcBorders>
+              <w:bottom w:val="single" w:sz="8" w:space="0" w:color="000000"/>
+              <w:right w:val="single" w:sz="8" w:space="0" w:color="000000"/>
+            </w:tcBorders>
+            <w:tcMar>
+              <w:top w:w="100" w:type="dxa"/>
+              <w:left w:w="100" w:type="dxa"/>
+              <w:bottom w:w="100" w:type="dxa"/>
+              <w:right w:w="100" w:type="dxa"/>
+            </w:tcMar>
+          </w:tcPr>
+          <w:p>
+            <w:r>
+              <w:rPr>
+                <w:sz w:val="20"/>
+                <w:szCs w:val="20"/>
+                <w:highlight w:val="white"/>
+              </w:rPr>
+              <w:t>Encargado de soporte técnico</w:t>
+            </w:r>
+          </w:p>
+        </w:tc>
+        <w:tc>
+          <w:tcPr>
+            <w:tcW w:w="1185" w:type="dxa"/>
+            <w:tcBorders>
+              <w:bottom w:val="single" w:sz="8" w:space="0" w:color="000000"/>
+              <w:right w:val="single" w:sz="8" w:space="0" w:color="000000"/>
+            </w:tcBorders>
+            <w:tcMar>
+              <w:top w:w="100" w:type="dxa"/>
+              <w:left w:w="100" w:type="dxa"/>
+              <w:bottom w:w="100" w:type="dxa"/>
+              <w:right w:w="100" w:type="dxa"/>
+            </w:tcMar>
+          </w:tcPr>
+          <w:p>
+            <w:r>
+              <w:rPr>
+                <w:sz w:val="20"/>
+                <w:szCs w:val="20"/>
+              </w:rPr>
+              <w:t>Sistema</w:t>
+            </w:r>
+          </w:p>
+        </w:tc>
+      </w:tr>
+      <w:tr>
+        <w:tc>
+          <w:tcPr>
+            <w:tcW w:w="690" w:type="dxa"/>
+            <w:tcBorders>
+              <w:left w:val="single" w:sz="8" w:space="0" w:color="000000"/>
+              <w:bottom w:val="single" w:sz="8" w:space="0" w:color="000000"/>
+              <w:right w:val="single" w:sz="8" w:space="0" w:color="000000"/>
+            </w:tcBorders>
+            <w:tcMar>
+              <w:top w:w="100" w:type="dxa"/>
+              <w:left w:w="100" w:type="dxa"/>
+              <w:bottom w:w="100" w:type="dxa"/>
+              <w:right w:w="100" w:type="dxa"/>
+            </w:tcMar>
+          </w:tcPr>
+          <w:p>
+            <w:r>
+              <w:rPr>
+                <w:sz w:val="20"/>
+                <w:szCs w:val="20"/>
+                <w:highlight w:val="white"/>
+              </w:rPr>
+              <w:t>3</w:t>
+            </w:r>
+          </w:p>
+        </w:tc>
+        <w:tc>
+          <w:tcPr>
+            <w:tcW w:w="1755" w:type="dxa"/>
+            <w:tcBorders>
+              <w:bottom w:val="single" w:sz="8" w:space="0" w:color="000000"/>
+              <w:right w:val="single" w:sz="8" w:space="0" w:color="000000"/>
+            </w:tcBorders>
+            <w:tcMar>
+              <w:top w:w="100" w:type="dxa"/>
+              <w:left w:w="100" w:type="dxa"/>
+              <w:bottom w:w="100" w:type="dxa"/>
+              <w:right w:w="100" w:type="dxa"/>
+            </w:tcMar>
+          </w:tcPr>
+          <w:p>
+            <w:pPr>
+              <w:ind w:left="140"/>
+            </w:pPr>
+            <w:r>
+              <w:rPr>
+                <w:sz w:val="20"/>
+                <w:szCs w:val="20"/>
+              </w:rPr>
+              <w:t>Alumno firma su salida</w:t>
+            </w:r>
+          </w:p>
+        </w:tc>
+        <w:tc>
+          <w:tcPr>
+            <w:tcW w:w="4110" w:type="dxa"/>
+            <w:tcBorders>
+              <w:bottom w:val="single" w:sz="8" w:space="0" w:color="000000"/>
+              <w:right w:val="single" w:sz="8" w:space="0" w:color="000000"/>
+            </w:tcBorders>
+            <w:tcMar>
+              <w:top w:w="100" w:type="dxa"/>
+              <w:left w:w="100" w:type="dxa"/>
+              <w:bottom w:w="100" w:type="dxa"/>
+              <w:right w:w="100" w:type="dxa"/>
+            </w:tcMar>
+          </w:tcPr>
+          <w:p>
+            <w:r>
+              <w:rPr>
+                <w:sz w:val="20"/>
+                <w:szCs w:val="20"/>
+              </w:rPr>
+              <w:t>El alumno firma la Hoja de Salida.</w:t>
+            </w:r>
+          </w:p>
+        </w:tc>
+        <w:tc>
+          <w:tcPr>
+            <w:tcW w:w="1230" w:type="dxa"/>
+            <w:tcBorders>
+              <w:bottom w:val="single" w:sz="8" w:space="0" w:color="000000"/>
+              <w:right w:val="single" w:sz="8" w:space="0" w:color="000000"/>
+            </w:tcBorders>
+            <w:tcMar>
+              <w:top w:w="100" w:type="dxa"/>
+              <w:left w:w="100" w:type="dxa"/>
+              <w:bottom w:w="100" w:type="dxa"/>
+              <w:right w:w="100" w:type="dxa"/>
+            </w:tcMar>
+          </w:tcPr>
+          <w:p>
+            <w:r>
+              <w:rPr>
+                <w:sz w:val="20"/>
+                <w:szCs w:val="20"/>
+                <w:highlight w:val="white"/>
+              </w:rPr>
+              <w:t>Encargado de soporte técnico</w:t>
+            </w:r>
+          </w:p>
+        </w:tc>
+        <w:tc>
+          <w:tcPr>
+            <w:tcW w:w="1185" w:type="dxa"/>
+            <w:tcBorders>
+              <w:bottom w:val="single" w:sz="8" w:space="0" w:color="000000"/>
+              <w:right w:val="single" w:sz="8" w:space="0" w:color="000000"/>
+            </w:tcBorders>
+            <w:tcMar>
+              <w:top w:w="100" w:type="dxa"/>
+              <w:left w:w="100" w:type="dxa"/>
+              <w:bottom w:w="100" w:type="dxa"/>
+              <w:right w:w="100" w:type="dxa"/>
+            </w:tcMar>
+          </w:tcPr>
+          <w:p>
+            <w:r>
+              <w:rPr>
+                <w:sz w:val="20"/>
+                <w:szCs w:val="20"/>
+              </w:rPr>
+              <w:t>Sistema</w:t>
+            </w:r>
+          </w:p>
+        </w:tc>
+      </w:tr>
+      <w:tr>
+        <w:tc>
+          <w:tcPr>
+            <w:tcW w:w="690" w:type="dxa"/>
+            <w:tcBorders>
+              <w:left w:val="single" w:sz="8" w:space="0" w:color="000000"/>
+              <w:bottom w:val="single" w:sz="8" w:space="0" w:color="000000"/>
+              <w:right w:val="single" w:sz="8" w:space="0" w:color="000000"/>
+            </w:tcBorders>
+            <w:tcMar>
+              <w:top w:w="100" w:type="dxa"/>
+              <w:left w:w="100" w:type="dxa"/>
+              <w:bottom w:w="100" w:type="dxa"/>
+              <w:right w:w="100" w:type="dxa"/>
+            </w:tcMar>
+          </w:tcPr>
+          <w:p>
+            <w:r>
+              <w:rPr>
+                <w:sz w:val="20"/>
+                <w:szCs w:val="20"/>
+                <w:highlight w:val="white"/>
+              </w:rPr>
+              <w:t>4</w:t>
+            </w:r>
+          </w:p>
+        </w:tc>
+        <w:tc>
+          <w:tcPr>
+            <w:tcW w:w="1755" w:type="dxa"/>
+            <w:tcBorders>
+              <w:bottom w:val="single" w:sz="8" w:space="0" w:color="000000"/>
+              <w:right w:val="single" w:sz="8" w:space="0" w:color="000000"/>
+            </w:tcBorders>
+            <w:tcMar>
+              <w:top w:w="100" w:type="dxa"/>
+              <w:left w:w="100" w:type="dxa"/>
+              <w:bottom w:w="100" w:type="dxa"/>
+              <w:right w:w="100" w:type="dxa"/>
+            </w:tcMar>
+          </w:tcPr>
+          <w:p>
+            <w:pPr>
+              <w:ind w:left="140"/>
+            </w:pPr>
+            <w:r>
+              <w:rPr>
+                <w:sz w:val="20"/>
+                <w:szCs w:val="20"/>
+              </w:rPr>
+              <w:t>Revisar conformidad de datos en la hoja de salida</w:t>
+            </w:r>
+          </w:p>
+        </w:tc>
+        <w:tc>
+          <w:tcPr>
+            <w:tcW w:w="4110" w:type="dxa"/>
+            <w:tcBorders>
+              <w:bottom w:val="single" w:sz="8" w:space="0" w:color="000000"/>
+              <w:right w:val="single" w:sz="8" w:space="0" w:color="000000"/>
+            </w:tcBorders>
+            <w:tcMar>
+              <w:top w:w="100" w:type="dxa"/>
+              <w:left w:w="100" w:type="dxa"/>
+              <w:bottom w:w="100" w:type="dxa"/>
+              <w:right w:w="100" w:type="dxa"/>
+            </w:tcMar>
+          </w:tcPr>
+          <w:p>
+            <w:r>
+              <w:rPr>
+                <w:sz w:val="20"/>
+                <w:szCs w:val="20"/>
+                <w:highlight w:val="white"/>
+              </w:rPr>
+              <w:t>El encargado revisa la conformidad de los datos ingresados en la Hoja de Salida</w:t>
+            </w:r>
+          </w:p>
+        </w:tc>
+        <w:tc>
+          <w:tcPr>
+            <w:tcW w:w="1230" w:type="dxa"/>
+            <w:tcBorders>
+              <w:bottom w:val="single" w:sz="8" w:space="0" w:color="000000"/>
+              <w:right w:val="single" w:sz="8" w:space="0" w:color="000000"/>
+            </w:tcBorders>
+            <w:tcMar>
+              <w:top w:w="100" w:type="dxa"/>
+              <w:left w:w="100" w:type="dxa"/>
+              <w:bottom w:w="100" w:type="dxa"/>
+              <w:right w:w="100" w:type="dxa"/>
+            </w:tcMar>
+          </w:tcPr>
+          <w:p>
+            <w:r>
+              <w:rPr>
+                <w:sz w:val="20"/>
+                <w:szCs w:val="20"/>
+                <w:highlight w:val="white"/>
+              </w:rPr>
+              <w:t>Encargado de soporte técnico</w:t>
+            </w:r>
+          </w:p>
+        </w:tc>
+        <w:tc>
+          <w:tcPr>
+            <w:tcW w:w="1185" w:type="dxa"/>
+            <w:tcBorders>
+              <w:bottom w:val="single" w:sz="8" w:space="0" w:color="000000"/>
+              <w:right w:val="single" w:sz="8" w:space="0" w:color="000000"/>
+            </w:tcBorders>
+            <w:tcMar>
+              <w:top w:w="100" w:type="dxa"/>
+              <w:left w:w="100" w:type="dxa"/>
+              <w:bottom w:w="100" w:type="dxa"/>
+              <w:right w:w="100" w:type="dxa"/>
+            </w:tcMar>
+          </w:tcPr>
+          <w:p>
+            <w:r>
+              <w:rPr>
+                <w:sz w:val="20"/>
+                <w:szCs w:val="20"/>
+              </w:rPr>
+              <w:t>Sistema</w:t>
+            </w:r>
+          </w:p>
+        </w:tc>
+      </w:tr>
+      <w:tr>
+        <w:tc>
+          <w:tcPr>
+            <w:tcW w:w="690" w:type="dxa"/>
+            <w:tcBorders>
+              <w:left w:val="single" w:sz="8" w:space="0" w:color="000000"/>
+              <w:bottom w:val="single" w:sz="8" w:space="0" w:color="000000"/>
+              <w:right w:val="single" w:sz="8" w:space="0" w:color="000000"/>
+            </w:tcBorders>
+            <w:tcMar>
+              <w:top w:w="100" w:type="dxa"/>
+              <w:left w:w="100" w:type="dxa"/>
+              <w:bottom w:w="100" w:type="dxa"/>
+              <w:right w:w="100" w:type="dxa"/>
+            </w:tcMar>
+          </w:tcPr>
+          <w:p>
+            <w:r>
+              <w:rPr>
+                <w:sz w:val="20"/>
+                <w:szCs w:val="20"/>
+                <w:highlight w:val="white"/>
+              </w:rPr>
+              <w:t>5</w:t>
+            </w:r>
+          </w:p>
+        </w:tc>
+        <w:tc>
+          <w:tcPr>
+            <w:tcW w:w="1755" w:type="dxa"/>
+            <w:tcBorders>
+              <w:bottom w:val="single" w:sz="8" w:space="0" w:color="000000"/>
+              <w:right w:val="single" w:sz="8" w:space="0" w:color="000000"/>
+            </w:tcBorders>
+            <w:tcMar>
+              <w:top w:w="100" w:type="dxa"/>
+              <w:left w:w="100" w:type="dxa"/>
+              <w:bottom w:w="100" w:type="dxa"/>
+              <w:right w:w="100" w:type="dxa"/>
+            </w:tcMar>
+          </w:tcPr>
+          <w:p>
+            <w:pPr>
+              <w:ind w:left="140"/>
+            </w:pPr>
+            <w:r>
+              <w:rPr>
+                <w:sz w:val="20"/>
+                <w:szCs w:val="20"/>
+              </w:rPr>
+              <w:t>Entregar carnet correspondiente al alumno</w:t>
+            </w:r>
+          </w:p>
+        </w:tc>
+        <w:tc>
+          <w:tcPr>
+            <w:tcW w:w="4110" w:type="dxa"/>
+            <w:tcBorders>
+              <w:bottom w:val="single" w:sz="8" w:space="0" w:color="000000"/>
+              <w:right w:val="single" w:sz="8" w:space="0" w:color="000000"/>
+            </w:tcBorders>
+            <w:tcMar>
+              <w:top w:w="100" w:type="dxa"/>
+              <w:left w:w="100" w:type="dxa"/>
+              <w:bottom w:w="100" w:type="dxa"/>
+              <w:right w:w="100" w:type="dxa"/>
+            </w:tcMar>
+          </w:tcPr>
+          <w:p>
+            <w:r>
+              <w:rPr>
+                <w:sz w:val="20"/>
+                <w:szCs w:val="20"/>
+              </w:rPr>
+              <w:t xml:space="preserve">El encargado de soporte entrega el carnet al alumno que </w:t>
+            </w:r>
+            <w:proofErr w:type="spellStart"/>
+            <w:r>
+              <w:rPr>
+                <w:sz w:val="20"/>
+                <w:szCs w:val="20"/>
+              </w:rPr>
+              <w:t>descoupo</w:t>
+            </w:r>
+            <w:proofErr w:type="spellEnd"/>
+            <w:r>
+              <w:rPr>
+                <w:sz w:val="20"/>
+                <w:szCs w:val="20"/>
+              </w:rPr>
+              <w:t xml:space="preserve"> la computadora.</w:t>
+            </w:r>
+          </w:p>
+        </w:tc>
+        <w:tc>
+          <w:tcPr>
+            <w:tcW w:w="1230" w:type="dxa"/>
+            <w:tcBorders>
+              <w:bottom w:val="single" w:sz="8" w:space="0" w:color="000000"/>
+              <w:right w:val="single" w:sz="8" w:space="0" w:color="000000"/>
+            </w:tcBorders>
+            <w:tcMar>
+              <w:top w:w="100" w:type="dxa"/>
+              <w:left w:w="100" w:type="dxa"/>
+              <w:bottom w:w="100" w:type="dxa"/>
+              <w:right w:w="100" w:type="dxa"/>
+            </w:tcMar>
+          </w:tcPr>
+          <w:p>
+            <w:r>
+              <w:rPr>
+                <w:sz w:val="20"/>
+                <w:szCs w:val="20"/>
+                <w:highlight w:val="white"/>
+              </w:rPr>
+              <w:t>Encargado de soporte técnico</w:t>
+            </w:r>
+          </w:p>
+        </w:tc>
+        <w:tc>
+          <w:tcPr>
+            <w:tcW w:w="1185" w:type="dxa"/>
+            <w:tcBorders>
+              <w:bottom w:val="single" w:sz="8" w:space="0" w:color="000000"/>
+              <w:right w:val="single" w:sz="8" w:space="0" w:color="000000"/>
+            </w:tcBorders>
+            <w:tcMar>
+              <w:top w:w="100" w:type="dxa"/>
+              <w:left w:w="100" w:type="dxa"/>
+              <w:bottom w:w="100" w:type="dxa"/>
+              <w:right w:w="100" w:type="dxa"/>
+            </w:tcMar>
+          </w:tcPr>
+          <w:p>
+            <w:r>
+              <w:rPr>
+                <w:sz w:val="20"/>
+                <w:szCs w:val="20"/>
+              </w:rPr>
+              <w:t>Sistema</w:t>
+            </w:r>
+          </w:p>
+        </w:tc>
+      </w:tr>
+    </w:tbl>
+    <w:p>
+      <w:r>
+        <w:t xml:space="preserve"> </w:t>
+      </w:r>
+    </w:p>
+    <w:p>
+      <w:r>
+        <w:t xml:space="preserve"> </w:t>
+      </w:r>
+    </w:p>
+    <w:p>
+      <w:pPr>
         <w:spacing w:after="240" w:line="240" w:lineRule="auto"/>
       </w:pPr>
+      <w:bookmarkStart w:id="3" w:name="_GoBack"/>
+      <w:bookmarkEnd w:id="3"/>
       <w:r>
         <w:rPr>
           <w:rFonts w:ascii="Times New Roman" w:eastAsia="Times New Roman" w:hAnsi="Times New Roman" w:cs="Times New Roman"/>
@@ -7253,7 +11484,6 @@
           <w:szCs w:val="24"/>
           <w:lang w:eastAsia="es-PE" w:bidi="ar-SA"/>
         </w:rPr>
-        <w:lastRenderedPageBreak/>
         <w:br/>
       </w:r>
       <w:r>
@@ -7315,8 +11545,8 @@
         <w:keepLines w:val="0"/>
         <w:spacing w:before="480"/>
       </w:pPr>
-      <w:bookmarkStart w:id="1" w:name="h.h2eabykl82gi"/>
-      <w:bookmarkEnd w:id="1"/>
+      <w:bookmarkStart w:id="4" w:name="h.h2eabykl82gi"/>
+      <w:bookmarkEnd w:id="4"/>
       <w:r>
         <w:rPr>
           <w:b/>
@@ -7733,6 +11963,7 @@
                 <w:sz w:val="20"/>
                 <w:szCs w:val="20"/>
               </w:rPr>
+              <w:lastRenderedPageBreak/>
               <w:t>Frecuencia</w:t>
             </w:r>
           </w:p>
@@ -8314,7 +12545,6 @@
                 <w:sz w:val="20"/>
                 <w:szCs w:val="20"/>
               </w:rPr>
-              <w:lastRenderedPageBreak/>
               <w:t>La pc encendidas</w:t>
             </w:r>
           </w:p>
@@ -8388,7 +12618,6 @@
                 <w:sz w:val="20"/>
                 <w:szCs w:val="20"/>
               </w:rPr>
-              <w:lastRenderedPageBreak/>
               <w:t>4</w:t>
             </w:r>
           </w:p>
@@ -8700,7 +12929,15 @@
                 <w:szCs w:val="20"/>
               </w:rPr>
               <w:tab/>
-              <w:t>uso de negocio finaliza</w:t>
+              <w:t xml:space="preserve">uso de negocio </w:t>
+            </w:r>
+            <w:r>
+              <w:rPr>
+                <w:sz w:val="20"/>
+                <w:szCs w:val="20"/>
+              </w:rPr>
+              <w:lastRenderedPageBreak/>
+              <w:t>finaliza</w:t>
             </w:r>
           </w:p>
           <w:p>
@@ -8732,6 +12969,7 @@
                 <w:sz w:val="20"/>
                 <w:szCs w:val="20"/>
               </w:rPr>
+              <w:lastRenderedPageBreak/>
               <w:t>----</w:t>
             </w:r>
           </w:p>
@@ -8771,8 +13009,8 @@
         <w:keepLines w:val="0"/>
         <w:spacing w:before="480"/>
       </w:pPr>
-      <w:bookmarkStart w:id="2" w:name="h.i2my6314pfrw"/>
-      <w:bookmarkEnd w:id="2"/>
+      <w:bookmarkStart w:id="5" w:name="h.i2my6314pfrw"/>
+      <w:bookmarkEnd w:id="5"/>
       <w:r>
         <w:rPr>
           <w:b/>
@@ -8780,6 +13018,7 @@
           <w:sz w:val="36"/>
           <w:szCs w:val="36"/>
         </w:rPr>
+        <w:lastRenderedPageBreak/>
         <w:t>Diagrama de Proceso</w:t>
       </w:r>
     </w:p>
@@ -8798,7 +13037,6 @@
           <w:noProof/>
           <w:lang w:eastAsia="es-PE" w:bidi="ar-SA"/>
         </w:rPr>
-        <w:lastRenderedPageBreak/>
         <w:drawing>
           <wp:inline distT="0" distB="0" distL="0" distR="0">
             <wp:extent cx="5731510" cy="5816600"/>
@@ -8817,7 +13055,7 @@
                     </pic:cNvPicPr>
                   </pic:nvPicPr>
                   <pic:blipFill>
-                    <a:blip r:embed="rId7"/>
+                    <a:blip r:embed="rId9"/>
                     <a:stretch>
                       <a:fillRect/>
                     </a:stretch>
@@ -8845,8 +13083,8 @@
         <w:keepLines w:val="0"/>
         <w:spacing w:before="480"/>
       </w:pPr>
-      <w:bookmarkStart w:id="3" w:name="h.ogqw9v6241ve"/>
-      <w:bookmarkEnd w:id="3"/>
+      <w:bookmarkStart w:id="6" w:name="h.ogqw9v6241ve"/>
+      <w:bookmarkEnd w:id="6"/>
       <w:r>
         <w:rPr>
           <w:b/>
@@ -9063,6 +13301,7 @@
                 <w:szCs w:val="20"/>
                 <w:highlight w:val="white"/>
               </w:rPr>
+              <w:lastRenderedPageBreak/>
               <w:t>1</w:t>
             </w:r>
           </w:p>
@@ -9324,7 +13563,6 @@
                 <w:szCs w:val="20"/>
                 <w:highlight w:val="white"/>
               </w:rPr>
-              <w:lastRenderedPageBreak/>
               <w:t>3</w:t>
             </w:r>
           </w:p>
@@ -9628,8 +13866,8 @@
         <w:keepLines w:val="0"/>
         <w:spacing w:before="480"/>
       </w:pPr>
-      <w:bookmarkStart w:id="4" w:name="h.dg19ijf3vk1"/>
-      <w:bookmarkEnd w:id="4"/>
+      <w:bookmarkStart w:id="7" w:name="h.dg19ijf3vk1"/>
+      <w:bookmarkEnd w:id="7"/>
       <w:r>
         <w:rPr>
           <w:b/>
@@ -10448,7 +14686,15 @@
                 <w:sz w:val="20"/>
                 <w:szCs w:val="20"/>
               </w:rPr>
-              <w:t>Pide al personal la elaboración de un informe de requerimientos</w:t>
+              <w:t xml:space="preserve">Pide al personal la elaboración de </w:t>
+            </w:r>
+            <w:r>
+              <w:rPr>
+                <w:sz w:val="20"/>
+                <w:szCs w:val="20"/>
+              </w:rPr>
+              <w:lastRenderedPageBreak/>
+              <w:t>un informe de requerimientos</w:t>
             </w:r>
           </w:p>
           <w:p>
@@ -10480,6 +14726,7 @@
                 <w:sz w:val="20"/>
                 <w:szCs w:val="20"/>
               </w:rPr>
+              <w:lastRenderedPageBreak/>
               <w:t>Elaboración de un informe</w:t>
             </w:r>
           </w:p>
@@ -10537,6 +14784,7 @@
                 <w:sz w:val="20"/>
                 <w:szCs w:val="20"/>
               </w:rPr>
+              <w:lastRenderedPageBreak/>
               <w:t>3</w:t>
             </w:r>
           </w:p>
@@ -10653,7 +14901,6 @@
                 <w:sz w:val="20"/>
                 <w:szCs w:val="20"/>
               </w:rPr>
-              <w:lastRenderedPageBreak/>
               <w:t>4</w:t>
             </w:r>
           </w:p>
@@ -10793,8 +15040,8 @@
         <w:keepLines w:val="0"/>
         <w:spacing w:before="480"/>
       </w:pPr>
-      <w:bookmarkStart w:id="5" w:name="h.obqpzmixy5qm"/>
-      <w:bookmarkEnd w:id="5"/>
+      <w:bookmarkStart w:id="8" w:name="h.obqpzmixy5qm"/>
+      <w:bookmarkEnd w:id="8"/>
       <w:r>
         <w:rPr>
           <w:b/>
@@ -10824,8 +15071,8 @@
         <w:lastRenderedPageBreak/>
         <w:drawing>
           <wp:inline distT="0" distB="0" distL="0" distR="0">
-            <wp:extent cx="5731510" cy="7048500"/>
-            <wp:effectExtent l="0" t="0" r="0" b="0"/>
+            <wp:extent cx="5448300" cy="6700214"/>
+            <wp:effectExtent l="0" t="0" r="0" b="5715"/>
             <wp:docPr id="3" name="image09.png"/>
             <wp:cNvGraphicFramePr>
               <a:graphicFrameLocks xmlns:a="http://schemas.openxmlformats.org/drawingml/2006/main" noChangeAspect="1"/>
@@ -10840,7 +15087,7 @@
                     </pic:cNvPicPr>
                   </pic:nvPicPr>
                   <pic:blipFill>
-                    <a:blip r:embed="rId8"/>
+                    <a:blip r:embed="rId10"/>
                     <a:stretch>
                       <a:fillRect/>
                     </a:stretch>
@@ -10848,7 +15095,7 @@
                   <pic:spPr bwMode="auto">
                     <a:xfrm>
                       <a:off x="0" y="0"/>
-                      <a:ext cx="5731510" cy="7048500"/>
+                      <a:ext cx="5448300" cy="6700214"/>
                     </a:xfrm>
                     <a:prstGeom prst="rect">
                       <a:avLst/>
@@ -10867,8 +15114,8 @@
         <w:keepLines w:val="0"/>
         <w:spacing w:before="480"/>
       </w:pPr>
-      <w:bookmarkStart w:id="6" w:name="h.a7iegbbmn23g"/>
-      <w:bookmarkEnd w:id="6"/>
+      <w:bookmarkStart w:id="9" w:name="h.a7iegbbmn23g"/>
+      <w:bookmarkEnd w:id="9"/>
       <w:r>
         <w:rPr>
           <w:b/>
@@ -11227,7 +15474,6 @@
                 <w:szCs w:val="20"/>
                 <w:highlight w:val="white"/>
               </w:rPr>
-              <w:lastRenderedPageBreak/>
               <w:t>2</w:t>
             </w:r>
           </w:p>
@@ -11252,7 +15498,15 @@
                 <w:sz w:val="20"/>
                 <w:szCs w:val="20"/>
               </w:rPr>
-              <w:t>Generación de Reporte</w:t>
+              <w:t xml:space="preserve">Generación de </w:t>
+            </w:r>
+            <w:r>
+              <w:rPr>
+                <w:sz w:val="20"/>
+                <w:szCs w:val="20"/>
+              </w:rPr>
+              <w:lastRenderedPageBreak/>
+              <w:t>Reporte</w:t>
             </w:r>
           </w:p>
         </w:tc>
@@ -11276,7 +15530,16 @@
                 <w:sz w:val="20"/>
                 <w:szCs w:val="20"/>
               </w:rPr>
-              <w:t>Se elabora un reporte de todas las carencias</w:t>
+              <w:lastRenderedPageBreak/>
+              <w:t xml:space="preserve">Se elabora un reporte de todas las </w:t>
+            </w:r>
+            <w:r>
+              <w:rPr>
+                <w:sz w:val="20"/>
+                <w:szCs w:val="20"/>
+              </w:rPr>
+              <w:lastRenderedPageBreak/>
+              <w:t>carencias</w:t>
             </w:r>
           </w:p>
         </w:tc>
@@ -11303,7 +15566,16 @@
                 <w:sz w:val="20"/>
                 <w:szCs w:val="20"/>
               </w:rPr>
-              <w:t>Oficina de Soporte</w:t>
+              <w:lastRenderedPageBreak/>
+              <w:t xml:space="preserve">Oficina de </w:t>
+            </w:r>
+            <w:r>
+              <w:rPr>
+                <w:sz w:val="20"/>
+                <w:szCs w:val="20"/>
+              </w:rPr>
+              <w:lastRenderedPageBreak/>
+              <w:t>Soporte</w:t>
             </w:r>
           </w:p>
         </w:tc>
@@ -11327,6 +15599,7 @@
                 <w:sz w:val="20"/>
                 <w:szCs w:val="20"/>
               </w:rPr>
+              <w:lastRenderedPageBreak/>
               <w:t>Sistema</w:t>
             </w:r>
           </w:p>
@@ -11354,6 +15627,7 @@
                 <w:szCs w:val="20"/>
                 <w:highlight w:val="white"/>
               </w:rPr>
+              <w:lastRenderedPageBreak/>
               <w:t>3</w:t>
             </w:r>
           </w:p>
@@ -13613,7 +17887,7 @@
   </w:docDefaults>
   <w:latentStyles w:defLockedState="0" w:defUIPriority="99" w:defSemiHidden="1" w:defUnhideWhenUsed="1" w:defQFormat="0" w:count="267">
     <w:lsdException w:name="Normal" w:semiHidden="0" w:uiPriority="0" w:unhideWhenUsed="0" w:qFormat="1"/>
-    <w:lsdException w:name="heading 1" w:semiHidden="0" w:uiPriority="9" w:unhideWhenUsed="0" w:qFormat="1"/>
+    <w:lsdException w:name="heading 1" w:semiHidden="0" w:uiPriority="0" w:unhideWhenUsed="0" w:qFormat="1"/>
     <w:lsdException w:name="heading 2" w:uiPriority="9" w:qFormat="1"/>
     <w:lsdException w:name="heading 3" w:uiPriority="9" w:qFormat="1"/>
     <w:lsdException w:name="heading 4" w:uiPriority="9" w:qFormat="1"/>
@@ -13756,6 +18030,24 @@
     <w:pPr>
       <w:keepNext/>
     </w:pPr>
+  </w:style>
+  <w:style w:type="paragraph" w:styleId="Ttulo1">
+    <w:name w:val="heading 1"/>
+    <w:basedOn w:val="Normal"/>
+    <w:next w:val="Normal"/>
+    <w:link w:val="Ttulo1Car"/>
+    <w:rsid w:val="000274C5"/>
+    <w:pPr>
+      <w:keepLines/>
+      <w:spacing w:before="400" w:after="120"/>
+      <w:contextualSpacing/>
+      <w:outlineLvl w:val="0"/>
+    </w:pPr>
+    <w:rPr>
+      <w:sz w:val="40"/>
+      <w:szCs w:val="40"/>
+      <w:lang w:eastAsia="es-PE" w:bidi="ar-SA"/>
+    </w:rPr>
   </w:style>
   <w:style w:type="character" w:default="1" w:styleId="Fuentedeprrafopredeter">
     <w:name w:val="Default Paragraph Font"/>
@@ -14027,6 +18319,17 @@
       <w:lang w:eastAsia="es-PE" w:bidi="ar-SA"/>
     </w:rPr>
   </w:style>
+  <w:style w:type="character" w:customStyle="1" w:styleId="Ttulo1Car">
+    <w:name w:val="Título 1 Car"/>
+    <w:basedOn w:val="Fuentedeprrafopredeter"/>
+    <w:link w:val="Ttulo1"/>
+    <w:rsid w:val="000274C5"/>
+    <w:rPr>
+      <w:sz w:val="40"/>
+      <w:szCs w:val="40"/>
+      <w:lang w:eastAsia="es-PE" w:bidi="ar-SA"/>
+    </w:rPr>
+  </w:style>
 </w:styles>
 </file>
 
@@ -14050,7 +18353,7 @@
   </w:docDefaults>
   <w:latentStyles w:defLockedState="0" w:defUIPriority="99" w:defSemiHidden="1" w:defUnhideWhenUsed="1" w:defQFormat="0" w:count="267">
     <w:lsdException w:name="Normal" w:semiHidden="0" w:uiPriority="0" w:unhideWhenUsed="0" w:qFormat="1"/>
-    <w:lsdException w:name="heading 1" w:semiHidden="0" w:uiPriority="9" w:unhideWhenUsed="0" w:qFormat="1"/>
+    <w:lsdException w:name="heading 1" w:semiHidden="0" w:uiPriority="0" w:unhideWhenUsed="0" w:qFormat="1"/>
     <w:lsdException w:name="heading 2" w:uiPriority="9" w:qFormat="1"/>
     <w:lsdException w:name="heading 3" w:uiPriority="9" w:qFormat="1"/>
     <w:lsdException w:name="heading 4" w:uiPriority="9" w:qFormat="1"/>
@@ -14193,6 +18496,24 @@
     <w:pPr>
       <w:keepNext/>
     </w:pPr>
+  </w:style>
+  <w:style w:type="paragraph" w:styleId="Ttulo1">
+    <w:name w:val="heading 1"/>
+    <w:basedOn w:val="Normal"/>
+    <w:next w:val="Normal"/>
+    <w:link w:val="Ttulo1Car"/>
+    <w:rsid w:val="000274C5"/>
+    <w:pPr>
+      <w:keepLines/>
+      <w:spacing w:before="400" w:after="120"/>
+      <w:contextualSpacing/>
+      <w:outlineLvl w:val="0"/>
+    </w:pPr>
+    <w:rPr>
+      <w:sz w:val="40"/>
+      <w:szCs w:val="40"/>
+      <w:lang w:eastAsia="es-PE" w:bidi="ar-SA"/>
+    </w:rPr>
   </w:style>
   <w:style w:type="character" w:default="1" w:styleId="Fuentedeprrafopredeter">
     <w:name w:val="Default Paragraph Font"/>
@@ -14461,6 +18782,17 @@
       <w:color w:val="auto"/>
       <w:sz w:val="24"/>
       <w:szCs w:val="24"/>
+      <w:lang w:eastAsia="es-PE" w:bidi="ar-SA"/>
+    </w:rPr>
+  </w:style>
+  <w:style w:type="character" w:customStyle="1" w:styleId="Ttulo1Car">
+    <w:name w:val="Título 1 Car"/>
+    <w:basedOn w:val="Fuentedeprrafopredeter"/>
+    <w:link w:val="Ttulo1"/>
+    <w:rsid w:val="000274C5"/>
+    <w:rPr>
+      <w:sz w:val="40"/>
+      <w:szCs w:val="40"/>
       <w:lang w:eastAsia="es-PE" w:bidi="ar-SA"/>
     </w:rPr>
   </w:style>

</xml_diff>

<commit_message>
actualizacion del proceso de Apertura de laboratorio
</commit_message>
<xml_diff>
--- a/SISLAB/Libreria De Trabajo/Negocio/SISLAB_DN.docx
+++ b/SISLAB/Libreria De Trabajo/Negocio/SISLAB_DN.docx
@@ -933,11 +933,15 @@
         <w:br w:type="page"/>
       </w:r>
     </w:p>
-    <w:bookmarkStart w:id="0" w:name="_GoBack" w:displacedByCustomXml="next"/>
-    <w:bookmarkEnd w:id="0" w:displacedByCustomXml="next"/>
     <w:sdt>
       <w:sdtPr>
         <w:rPr>
+          <w:rFonts w:ascii="Arial" w:eastAsia="Arial" w:hAnsi="Arial" w:cs="Arial"/>
+          <w:b w:val="0"/>
+          <w:bCs w:val="0"/>
+          <w:color w:val="000000"/>
+          <w:sz w:val="22"/>
+          <w:szCs w:val="22"/>
           <w:lang w:val="es-ES"/>
         </w:rPr>
         <w:id w:val="931943894"/>
@@ -946,14 +950,7 @@
           <w:docPartUnique/>
         </w:docPartObj>
       </w:sdtPr>
-      <w:sdtEndPr>
-        <w:rPr>
-          <w:rFonts w:ascii="Arial" w:eastAsia="Arial" w:hAnsi="Arial" w:cs="Arial"/>
-          <w:color w:val="000000"/>
-          <w:sz w:val="22"/>
-          <w:szCs w:val="22"/>
-        </w:rPr>
-      </w:sdtEndPr>
+      <w:sdtEndPr/>
       <w:sdtContent>
         <w:p>
           <w:pPr>
@@ -1908,11 +1905,11 @@
       <w:pPr>
         <w:pStyle w:val="Ttulo1"/>
       </w:pPr>
-      <w:bookmarkStart w:id="1" w:name="_Toc449183765"/>
+      <w:bookmarkStart w:id="0" w:name="_Toc449183765"/>
       <w:r>
         <w:t>Introducción</w:t>
       </w:r>
-      <w:bookmarkEnd w:id="1"/>
+      <w:bookmarkEnd w:id="0"/>
     </w:p>
     <w:p>
       <w:pPr>
@@ -2083,11 +2080,11 @@
       <w:pPr>
         <w:pStyle w:val="Ttulo1"/>
       </w:pPr>
-      <w:bookmarkStart w:id="2" w:name="_Toc449183766"/>
+      <w:bookmarkStart w:id="1" w:name="_Toc449183766"/>
       <w:r>
         <w:t>Propósito</w:t>
       </w:r>
-      <w:bookmarkEnd w:id="2"/>
+      <w:bookmarkEnd w:id="1"/>
       <w:r>
         <w:t xml:space="preserve"> </w:t>
       </w:r>
@@ -2208,11 +2205,11 @@
         </w:rPr>
         <w:t xml:space="preserve"> </w:t>
       </w:r>
-      <w:bookmarkStart w:id="3" w:name="_Toc449183767"/>
+      <w:bookmarkStart w:id="2" w:name="_Toc449183767"/>
       <w:r>
         <w:t>Definiciones, siglas y abreviaturas</w:t>
       </w:r>
-      <w:bookmarkEnd w:id="3"/>
+      <w:bookmarkEnd w:id="2"/>
     </w:p>
     <w:p>
       <w:pPr>
@@ -2251,11 +2248,11 @@
       <w:pPr>
         <w:pStyle w:val="Ttulo1"/>
       </w:pPr>
-      <w:bookmarkStart w:id="4" w:name="_Toc449183768"/>
+      <w:bookmarkStart w:id="3" w:name="_Toc449183768"/>
       <w:r>
         <w:t>Referencias</w:t>
       </w:r>
-      <w:bookmarkEnd w:id="4"/>
+      <w:bookmarkEnd w:id="3"/>
     </w:p>
     <w:p>
       <w:pPr>
@@ -2310,7 +2307,7 @@
           <w:szCs w:val="32"/>
         </w:rPr>
       </w:pPr>
-      <w:bookmarkStart w:id="5" w:name="_Toc449183769"/>
+      <w:bookmarkStart w:id="4" w:name="_Toc449183769"/>
       <w:r>
         <w:rPr>
           <w:rFonts w:ascii="Times New Roman" w:eastAsia="Times New Roman" w:hAnsi="Times New Roman" w:cs="Times New Roman"/>
@@ -2321,7 +2318,7 @@
         <w:lastRenderedPageBreak/>
         <w:t>PROCESOS DEL AREA DE SOPORTE TECNICO FISI</w:t>
       </w:r>
-      <w:bookmarkEnd w:id="5"/>
+      <w:bookmarkEnd w:id="4"/>
       <w:r>
         <w:rPr>
           <w:rFonts w:ascii="Times New Roman" w:eastAsia="Times New Roman" w:hAnsi="Times New Roman" w:cs="Times New Roman"/>
@@ -2341,7 +2338,7 @@
           <w:szCs w:val="32"/>
         </w:rPr>
       </w:pPr>
-      <w:bookmarkStart w:id="6" w:name="_Toc449183770"/>
+      <w:bookmarkStart w:id="5" w:name="_Toc449183770"/>
       <w:r>
         <w:rPr>
           <w:b/>
@@ -2367,7 +2364,7 @@
         </w:rPr>
         <w:t>)</w:t>
       </w:r>
-      <w:bookmarkEnd w:id="6"/>
+      <w:bookmarkEnd w:id="5"/>
     </w:p>
     <w:p>
       <w:pPr>
@@ -4317,7 +4314,7 @@
         </w:rPr>
         <w:t xml:space="preserve">  </w:t>
       </w:r>
-      <w:bookmarkStart w:id="7" w:name="_Toc449183771"/>
+      <w:bookmarkStart w:id="6" w:name="_Toc449183771"/>
       <w:r>
         <w:rPr>
           <w:b/>
@@ -4343,7 +4340,7 @@
         </w:rPr>
         <w:t>)</w:t>
       </w:r>
-      <w:bookmarkEnd w:id="7"/>
+      <w:bookmarkEnd w:id="6"/>
     </w:p>
     <w:p>
       <w:pPr>
@@ -6221,7 +6218,7 @@
           <w:szCs w:val="32"/>
         </w:rPr>
       </w:pPr>
-      <w:bookmarkStart w:id="8" w:name="_Toc449183772"/>
+      <w:bookmarkStart w:id="7" w:name="_Toc449183772"/>
       <w:r>
         <w:rPr>
           <w:b/>
@@ -6248,7 +6245,7 @@
         </w:rPr>
         <w:t>Dick Van)</w:t>
       </w:r>
-      <w:bookmarkEnd w:id="8"/>
+      <w:bookmarkEnd w:id="7"/>
     </w:p>
     <w:p>
       <w:pPr>
@@ -6262,8 +6259,8 @@
           <w:szCs w:val="24"/>
         </w:rPr>
       </w:pPr>
-      <w:bookmarkStart w:id="9" w:name="h.dg19ijf3vk1" w:colFirst="0" w:colLast="0"/>
-      <w:bookmarkEnd w:id="9"/>
+      <w:bookmarkStart w:id="8" w:name="h.dg19ijf3vk1" w:colFirst="0" w:colLast="0"/>
+      <w:bookmarkEnd w:id="8"/>
       <w:r>
         <w:rPr>
           <w:rFonts w:eastAsia="Times New Roman"/>
@@ -7441,8 +7438,8 @@
           <w:szCs w:val="24"/>
         </w:rPr>
       </w:pPr>
-      <w:bookmarkStart w:id="10" w:name="h.obqpzmixy5qm" w:colFirst="0" w:colLast="0"/>
-      <w:bookmarkEnd w:id="10"/>
+      <w:bookmarkStart w:id="9" w:name="h.obqpzmixy5qm" w:colFirst="0" w:colLast="0"/>
+      <w:bookmarkEnd w:id="9"/>
       <w:r>
         <w:rPr>
           <w:rFonts w:eastAsia="Times New Roman"/>
@@ -7519,8 +7516,8 @@
           <w:szCs w:val="24"/>
         </w:rPr>
       </w:pPr>
-      <w:bookmarkStart w:id="11" w:name="h.a7iegbbmn23g" w:colFirst="0" w:colLast="0"/>
-      <w:bookmarkEnd w:id="11"/>
+      <w:bookmarkStart w:id="10" w:name="h.a7iegbbmn23g" w:colFirst="0" w:colLast="0"/>
+      <w:bookmarkEnd w:id="10"/>
       <w:r>
         <w:rPr>
           <w:rFonts w:eastAsia="Times New Roman"/>
@@ -8302,7 +8299,7 @@
         </w:rPr>
         <w:t xml:space="preserve">  </w:t>
       </w:r>
-      <w:bookmarkStart w:id="12" w:name="_Toc449183773"/>
+      <w:bookmarkStart w:id="11" w:name="_Toc449183773"/>
       <w:r>
         <w:rPr>
           <w:b/>
@@ -8328,7 +8325,7 @@
         </w:rPr>
         <w:t>)</w:t>
       </w:r>
-      <w:bookmarkEnd w:id="12"/>
+      <w:bookmarkEnd w:id="11"/>
     </w:p>
     <w:p>
       <w:pPr>
@@ -10315,7 +10312,7 @@
           <w:szCs w:val="32"/>
         </w:rPr>
       </w:pPr>
-      <w:bookmarkStart w:id="13" w:name="_Toc449183774"/>
+      <w:bookmarkStart w:id="12" w:name="_Toc449183774"/>
       <w:r>
         <w:rPr>
           <w:b/>
@@ -10358,7 +10355,7 @@
         </w:rPr>
         <w:t>)</w:t>
       </w:r>
-      <w:bookmarkEnd w:id="13"/>
+      <w:bookmarkEnd w:id="12"/>
     </w:p>
     <w:p>
       <w:pPr>
@@ -11451,21 +11448,28 @@
           <w:noProof/>
         </w:rPr>
         <w:drawing>
-          <wp:inline distT="114300" distB="114300" distL="114300" distR="114300" wp14:anchorId="26B75080" wp14:editId="6197F379">
-            <wp:extent cx="5731200" cy="4203700"/>
-            <wp:effectExtent l="0" t="0" r="0" b="0"/>
-            <wp:docPr id="3" name="image10.png" descr="t.png"/>
-            <wp:cNvGraphicFramePr/>
+          <wp:inline distT="0" distB="0" distL="0" distR="0">
+            <wp:extent cx="5733415" cy="4368800"/>
+            <wp:effectExtent l="0" t="0" r="635" b="0"/>
+            <wp:docPr id="7" name="0 Imagen"/>
+            <wp:cNvGraphicFramePr>
+              <a:graphicFrameLocks xmlns:a="http://schemas.openxmlformats.org/drawingml/2006/main" noChangeAspect="1"/>
+            </wp:cNvGraphicFramePr>
             <a:graphic xmlns:a="http://schemas.openxmlformats.org/drawingml/2006/main">
               <a:graphicData uri="http://schemas.openxmlformats.org/drawingml/2006/picture">
                 <pic:pic xmlns:pic="http://schemas.openxmlformats.org/drawingml/2006/picture">
                   <pic:nvPicPr>
-                    <pic:cNvPr id="0" name="image10.png" descr="t.png"/>
-                    <pic:cNvPicPr preferRelativeResize="0"/>
+                    <pic:cNvPr id="0" name="bizag.PNG"/>
+                    <pic:cNvPicPr/>
                   </pic:nvPicPr>
                   <pic:blipFill>
-                    <a:blip r:embed="rId11"/>
-                    <a:srcRect/>
+                    <a:blip r:embed="rId11">
+                      <a:extLst>
+                        <a:ext uri="{28A0092B-C50C-407E-A947-70E740481C1C}">
+                          <a14:useLocalDpi xmlns:a14="http://schemas.microsoft.com/office/drawing/2010/main" val="0"/>
+                        </a:ext>
+                      </a:extLst>
+                    </a:blip>
                     <a:stretch>
                       <a:fillRect/>
                     </a:stretch>
@@ -11473,12 +11477,11 @@
                   <pic:spPr>
                     <a:xfrm>
                       <a:off x="0" y="0"/>
-                      <a:ext cx="5731200" cy="4203700"/>
+                      <a:ext cx="5733415" cy="4368800"/>
                     </a:xfrm>
                     <a:prstGeom prst="rect">
                       <a:avLst/>
                     </a:prstGeom>
-                    <a:ln/>
                   </pic:spPr>
                 </pic:pic>
               </a:graphicData>
@@ -11486,6 +11489,8 @@
           </wp:inline>
         </w:drawing>
       </w:r>
+      <w:bookmarkStart w:id="13" w:name="_GoBack"/>
+      <w:bookmarkEnd w:id="13"/>
     </w:p>
     <w:p>
       <w:pPr>
@@ -12110,15 +12115,8 @@
                 <w:sz w:val="18"/>
                 <w:szCs w:val="18"/>
               </w:rPr>
-              <w:t xml:space="preserve">Abrir </w:t>
-            </w:r>
-            <w:r>
-              <w:rPr>
-                <w:sz w:val="18"/>
-                <w:szCs w:val="18"/>
-              </w:rPr>
               <w:lastRenderedPageBreak/>
-              <w:t>laboratorio</w:t>
+              <w:t>Abrir laboratorio</w:t>
             </w:r>
           </w:p>
           <w:p/>
@@ -12144,7 +12142,15 @@
                 <w:szCs w:val="20"/>
               </w:rPr>
               <w:lastRenderedPageBreak/>
-              <w:t>El personal de soporte procede a abrir el laboratorio requerido</w:t>
+              <w:t xml:space="preserve">El personal de soporte procede a abrir el </w:t>
+            </w:r>
+            <w:r>
+              <w:rPr>
+                <w:sz w:val="20"/>
+                <w:szCs w:val="20"/>
+              </w:rPr>
+              <w:lastRenderedPageBreak/>
+              <w:t>laboratorio requerido</w:t>
             </w:r>
           </w:p>
         </w:tc>
@@ -12170,7 +12176,8 @@
                 <w:szCs w:val="20"/>
                 <w:highlight w:val="white"/>
               </w:rPr>
-              <w:t xml:space="preserve">Equipo encargado </w:t>
+              <w:lastRenderedPageBreak/>
+              <w:t xml:space="preserve">Equipo </w:t>
             </w:r>
             <w:r>
               <w:rPr>
@@ -12179,7 +12186,7 @@
                 <w:highlight w:val="white"/>
               </w:rPr>
               <w:lastRenderedPageBreak/>
-              <w:t>de soporte técnico</w:t>
+              <w:t>encargado de soporte técnico</w:t>
             </w:r>
           </w:p>
         </w:tc>
@@ -13385,7 +13392,7 @@
                 <w:szCs w:val="20"/>
               </w:rPr>
               <w:tab/>
-              <w:t xml:space="preserve"> Se procede a </w:t>
+              <w:t xml:space="preserve"> </w:t>
             </w:r>
             <w:r>
               <w:rPr>
@@ -13393,6 +13400,13 @@
                 <w:szCs w:val="20"/>
               </w:rPr>
               <w:lastRenderedPageBreak/>
+              <w:t xml:space="preserve">Se procede a </w:t>
+            </w:r>
+            <w:r>
+              <w:rPr>
+                <w:sz w:val="20"/>
+                <w:szCs w:val="20"/>
+              </w:rPr>
               <w:tab/>
               <w:t>apagar las computadoras del laboratorio.</w:t>
             </w:r>
@@ -13470,7 +13484,15 @@
                 <w:sz w:val="20"/>
                 <w:szCs w:val="20"/>
               </w:rPr>
-              <w:t xml:space="preserve"> apagadas.</w:t>
+              <w:t xml:space="preserve"> </w:t>
+            </w:r>
+            <w:r>
+              <w:rPr>
+                <w:sz w:val="20"/>
+                <w:szCs w:val="20"/>
+              </w:rPr>
+              <w:lastRenderedPageBreak/>
+              <w:t>apagadas.</w:t>
             </w:r>
           </w:p>
         </w:tc>
@@ -22236,7 +22258,7 @@
 </file>
 
 <file path=customXml/itemProps1.xml><?xml version="1.0" encoding="utf-8"?>
-<ds:datastoreItem xmlns:ds="http://schemas.openxmlformats.org/officeDocument/2006/customXml" ds:itemID="{5D0637B3-441B-468D-B13D-0C85D1D48947}">
+<ds:datastoreItem xmlns:ds="http://schemas.openxmlformats.org/officeDocument/2006/customXml" ds:itemID="{25613DC8-8337-4AFE-B06A-BCE51712E1A9}">
   <ds:schemaRefs>
     <ds:schemaRef ds:uri="http://schemas.openxmlformats.org/officeDocument/2006/bibliography"/>
   </ds:schemaRefs>

</xml_diff>

<commit_message>
diagrama de procesos de reparacion y mantenimiento de laboratorios
</commit_message>
<xml_diff>
--- a/SISLAB/Libreria De Trabajo/Negocio/SISLAB_DN.docx
+++ b/SISLAB/Libreria De Trabajo/Negocio/SISLAB_DN.docx
@@ -3428,12 +3428,18 @@
       <w:pPr>
         <w:spacing w:after="240"/>
       </w:pPr>
+    </w:p>
+    <w:p>
+      <w:pPr>
+        <w:spacing w:after="240"/>
+      </w:pPr>
       <w:r>
         <w:rPr>
           <w:rFonts w:ascii="Times New Roman" w:eastAsia="Times New Roman" w:hAnsi="Times New Roman" w:cs="Times New Roman"/>
           <w:sz w:val="24"/>
           <w:szCs w:val="24"/>
         </w:rPr>
+        <w:lastRenderedPageBreak/>
         <w:t xml:space="preserve"> </w:t>
       </w:r>
       <w:r>
@@ -3468,23 +3474,23 @@
         <w:rPr>
           <w:noProof/>
         </w:rPr>
-        <w:lastRenderedPageBreak/>
         <w:drawing>
-          <wp:inline distT="114300" distB="114300" distL="114300" distR="114300" wp14:anchorId="3CFC58A5" wp14:editId="37E174B4">
-            <wp:extent cx="5731200" cy="5384800"/>
-            <wp:effectExtent l="0" t="0" r="0" b="0"/>
-            <wp:docPr id="6" name="image13.png"/>
-            <wp:cNvGraphicFramePr/>
+          <wp:inline distT="0" distB="0" distL="0" distR="0" wp14:anchorId="4ECECF36" wp14:editId="6EF02CB2">
+            <wp:extent cx="5400040" cy="2337085"/>
+            <wp:effectExtent l="0" t="0" r="0" b="6350"/>
+            <wp:docPr id="3" name="Imagen 3"/>
+            <wp:cNvGraphicFramePr>
+              <a:graphicFrameLocks xmlns:a="http://schemas.openxmlformats.org/drawingml/2006/main" noChangeAspect="1"/>
+            </wp:cNvGraphicFramePr>
             <a:graphic xmlns:a="http://schemas.openxmlformats.org/drawingml/2006/main">
               <a:graphicData uri="http://schemas.openxmlformats.org/drawingml/2006/picture">
                 <pic:pic xmlns:pic="http://schemas.openxmlformats.org/drawingml/2006/picture">
                   <pic:nvPicPr>
-                    <pic:cNvPr id="0" name="image13.png"/>
-                    <pic:cNvPicPr preferRelativeResize="0"/>
+                    <pic:cNvPr id="0" name=""/>
+                    <pic:cNvPicPr/>
                   </pic:nvPicPr>
                   <pic:blipFill>
                     <a:blip r:embed="rId7"/>
-                    <a:srcRect/>
                     <a:stretch>
                       <a:fillRect/>
                     </a:stretch>
@@ -3492,12 +3498,11 @@
                   <pic:spPr>
                     <a:xfrm>
                       <a:off x="0" y="0"/>
-                      <a:ext cx="5731200" cy="5384800"/>
+                      <a:ext cx="5400040" cy="2337085"/>
                     </a:xfrm>
                     <a:prstGeom prst="rect">
                       <a:avLst/>
                     </a:prstGeom>
-                    <a:ln/>
                   </pic:spPr>
                 </pic:pic>
               </a:graphicData>
@@ -4060,7 +4065,6 @@
                 <w:szCs w:val="20"/>
                 <w:highlight w:val="white"/>
               </w:rPr>
-              <w:lastRenderedPageBreak/>
               <w:t>3</w:t>
             </w:r>
           </w:p>
@@ -4296,6 +4300,27 @@
         </w:tc>
       </w:tr>
     </w:tbl>
+    <w:p>
+      <w:pPr>
+        <w:pStyle w:val="Ttulo3"/>
+        <w:rPr>
+          <w:rFonts w:ascii="Times New Roman" w:eastAsia="Times New Roman" w:hAnsi="Times New Roman" w:cs="Times New Roman"/>
+          <w:b/>
+          <w:sz w:val="32"/>
+          <w:szCs w:val="32"/>
+        </w:rPr>
+      </w:pPr>
+      <w:r>
+        <w:rPr>
+          <w:rFonts w:ascii="Times New Roman" w:eastAsia="Times New Roman" w:hAnsi="Times New Roman" w:cs="Times New Roman"/>
+          <w:b/>
+          <w:sz w:val="32"/>
+          <w:szCs w:val="32"/>
+        </w:rPr>
+        <w:lastRenderedPageBreak/>
+        <w:t xml:space="preserve"> </w:t>
+      </w:r>
+    </w:p>
     <w:p>
       <w:pPr>
         <w:pStyle w:val="Ttulo3"/>
@@ -4312,7 +4337,7 @@
           <w:sz w:val="32"/>
           <w:szCs w:val="32"/>
         </w:rPr>
-        <w:t xml:space="preserve">  </w:t>
+        <w:t xml:space="preserve"> </w:t>
       </w:r>
       <w:bookmarkStart w:id="6" w:name="_Toc449183771"/>
       <w:r>
@@ -5288,7 +5313,6 @@
                 <w:sz w:val="20"/>
                 <w:szCs w:val="20"/>
               </w:rPr>
-              <w:lastRenderedPageBreak/>
               <w:t>4</w:t>
             </w:r>
           </w:p>
@@ -5370,12 +5394,54 @@
     <w:p>
       <w:pPr>
         <w:spacing w:after="240"/>
+        <w:rPr>
+          <w:sz w:val="20"/>
+          <w:szCs w:val="20"/>
+        </w:rPr>
+      </w:pPr>
+    </w:p>
+    <w:p>
+      <w:pPr>
+        <w:spacing w:after="240"/>
+        <w:rPr>
+          <w:sz w:val="20"/>
+          <w:szCs w:val="20"/>
+        </w:rPr>
+      </w:pPr>
+    </w:p>
+    <w:p>
+      <w:pPr>
+        <w:spacing w:after="240"/>
+        <w:rPr>
+          <w:sz w:val="20"/>
+          <w:szCs w:val="20"/>
+        </w:rPr>
+      </w:pPr>
+    </w:p>
+    <w:p>
+      <w:pPr>
+        <w:spacing w:after="240"/>
+        <w:rPr>
+          <w:sz w:val="20"/>
+          <w:szCs w:val="20"/>
+        </w:rPr>
+      </w:pPr>
+    </w:p>
+    <w:p>
+      <w:pPr>
+        <w:spacing w:after="240"/>
+        <w:rPr>
+          <w:b/>
+          <w:sz w:val="20"/>
+          <w:szCs w:val="20"/>
+        </w:rPr>
       </w:pPr>
       <w:r>
         <w:rPr>
           <w:sz w:val="20"/>
           <w:szCs w:val="20"/>
         </w:rPr>
+        <w:lastRenderedPageBreak/>
         <w:t>2.</w:t>
       </w:r>
       <w:r>
@@ -5394,26 +5460,32 @@
         </w:rPr>
         <w:t>Diagrama del Proceso</w:t>
       </w:r>
+    </w:p>
+    <w:p>
+      <w:pPr>
+        <w:spacing w:after="240"/>
+      </w:pPr>
       <w:r>
         <w:rPr>
           <w:noProof/>
         </w:rPr>
         <w:drawing>
-          <wp:inline distT="114300" distB="114300" distL="114300" distR="114300" wp14:anchorId="5F46F129" wp14:editId="3F9E8E95">
-            <wp:extent cx="4700588" cy="7601666"/>
+          <wp:inline distT="0" distB="0" distL="0" distR="0" wp14:anchorId="372BE829" wp14:editId="2A7648D5">
+            <wp:extent cx="5400040" cy="2249711"/>
             <wp:effectExtent l="0" t="0" r="0" b="0"/>
-            <wp:docPr id="1" name="image08.png"/>
-            <wp:cNvGraphicFramePr/>
+            <wp:docPr id="1" name="Imagen 1"/>
+            <wp:cNvGraphicFramePr>
+              <a:graphicFrameLocks xmlns:a="http://schemas.openxmlformats.org/drawingml/2006/main" noChangeAspect="1"/>
+            </wp:cNvGraphicFramePr>
             <a:graphic xmlns:a="http://schemas.openxmlformats.org/drawingml/2006/main">
               <a:graphicData uri="http://schemas.openxmlformats.org/drawingml/2006/picture">
                 <pic:pic xmlns:pic="http://schemas.openxmlformats.org/drawingml/2006/picture">
                   <pic:nvPicPr>
-                    <pic:cNvPr id="0" name="image08.png"/>
-                    <pic:cNvPicPr preferRelativeResize="0"/>
+                    <pic:cNvPr id="0" name=""/>
+                    <pic:cNvPicPr/>
                   </pic:nvPicPr>
                   <pic:blipFill>
                     <a:blip r:embed="rId8"/>
-                    <a:srcRect/>
                     <a:stretch>
                       <a:fillRect/>
                     </a:stretch>
@@ -5421,12 +5493,11 @@
                   <pic:spPr>
                     <a:xfrm>
                       <a:off x="0" y="0"/>
-                      <a:ext cx="4700588" cy="7601666"/>
+                      <a:ext cx="5400040" cy="2249711"/>
                     </a:xfrm>
                     <a:prstGeom prst="rect">
                       <a:avLst/>
                     </a:prstGeom>
-                    <a:ln/>
                   </pic:spPr>
                 </pic:pic>
               </a:graphicData>
@@ -5445,7 +5516,6 @@
           <w:sz w:val="20"/>
           <w:szCs w:val="20"/>
         </w:rPr>
-        <w:lastRenderedPageBreak/>
         <w:t>3.</w:t>
       </w:r>
       <w:r>
@@ -6219,31 +6289,25 @@
         </w:rPr>
       </w:pPr>
       <w:bookmarkStart w:id="7" w:name="_Toc449183772"/>
+    </w:p>
+    <w:p>
+      <w:pPr>
+        <w:pStyle w:val="Ttulo3"/>
+        <w:rPr>
+          <w:b/>
+          <w:sz w:val="32"/>
+          <w:szCs w:val="32"/>
+        </w:rPr>
+      </w:pPr>
+      <w:bookmarkStart w:id="8" w:name="_GoBack"/>
+      <w:bookmarkEnd w:id="8"/>
       <w:r>
         <w:rPr>
           <w:b/>
           <w:sz w:val="32"/>
           <w:szCs w:val="32"/>
         </w:rPr>
-        <w:t xml:space="preserve">PROCESO 3: Abastecimiento de </w:t>
-      </w:r>
-      <w:proofErr w:type="gramStart"/>
-      <w:r>
-        <w:rPr>
-          <w:b/>
-          <w:sz w:val="32"/>
-          <w:szCs w:val="32"/>
-        </w:rPr>
-        <w:t>componentes(</w:t>
-      </w:r>
-      <w:proofErr w:type="gramEnd"/>
-      <w:r>
-        <w:rPr>
-          <w:b/>
-          <w:sz w:val="32"/>
-          <w:szCs w:val="32"/>
-        </w:rPr>
-        <w:t>Dick Van)</w:t>
+        <w:t>PROCESO 3: Abastecimiento de componentes(Dick Van)</w:t>
       </w:r>
       <w:bookmarkEnd w:id="7"/>
     </w:p>
@@ -6259,8 +6323,8 @@
           <w:szCs w:val="24"/>
         </w:rPr>
       </w:pPr>
-      <w:bookmarkStart w:id="8" w:name="h.dg19ijf3vk1" w:colFirst="0" w:colLast="0"/>
-      <w:bookmarkEnd w:id="8"/>
+      <w:bookmarkStart w:id="9" w:name="h.dg19ijf3vk1" w:colFirst="0" w:colLast="0"/>
+      <w:bookmarkEnd w:id="9"/>
       <w:r>
         <w:rPr>
           <w:rFonts w:eastAsia="Times New Roman"/>
@@ -6936,7 +7000,6 @@
                 <w:sz w:val="20"/>
                 <w:szCs w:val="20"/>
               </w:rPr>
-              <w:lastRenderedPageBreak/>
               <w:t>1</w:t>
             </w:r>
           </w:p>
@@ -7438,8 +7501,8 @@
           <w:szCs w:val="24"/>
         </w:rPr>
       </w:pPr>
-      <w:bookmarkStart w:id="9" w:name="h.obqpzmixy5qm" w:colFirst="0" w:colLast="0"/>
-      <w:bookmarkEnd w:id="9"/>
+      <w:bookmarkStart w:id="10" w:name="h.obqpzmixy5qm" w:colFirst="0" w:colLast="0"/>
+      <w:bookmarkEnd w:id="10"/>
       <w:r>
         <w:rPr>
           <w:rFonts w:eastAsia="Times New Roman"/>
@@ -7516,8 +7579,8 @@
           <w:szCs w:val="24"/>
         </w:rPr>
       </w:pPr>
-      <w:bookmarkStart w:id="10" w:name="h.a7iegbbmn23g" w:colFirst="0" w:colLast="0"/>
-      <w:bookmarkEnd w:id="10"/>
+      <w:bookmarkStart w:id="11" w:name="h.a7iegbbmn23g" w:colFirst="0" w:colLast="0"/>
+      <w:bookmarkEnd w:id="11"/>
       <w:r>
         <w:rPr>
           <w:rFonts w:eastAsia="Times New Roman"/>
@@ -8299,7 +8362,7 @@
         </w:rPr>
         <w:t xml:space="preserve">  </w:t>
       </w:r>
-      <w:bookmarkStart w:id="11" w:name="_Toc449183773"/>
+      <w:bookmarkStart w:id="12" w:name="_Toc449183773"/>
       <w:r>
         <w:rPr>
           <w:b/>
@@ -8325,7 +8388,7 @@
         </w:rPr>
         <w:t>)</w:t>
       </w:r>
-      <w:bookmarkEnd w:id="11"/>
+      <w:bookmarkEnd w:id="12"/>
     </w:p>
     <w:p>
       <w:pPr>
@@ -10312,7 +10375,7 @@
           <w:szCs w:val="32"/>
         </w:rPr>
       </w:pPr>
-      <w:bookmarkStart w:id="12" w:name="_Toc449183774"/>
+      <w:bookmarkStart w:id="13" w:name="_Toc449183774"/>
       <w:r>
         <w:rPr>
           <w:b/>
@@ -10355,7 +10418,7 @@
         </w:rPr>
         <w:t>)</w:t>
       </w:r>
-      <w:bookmarkEnd w:id="12"/>
+      <w:bookmarkEnd w:id="13"/>
     </w:p>
     <w:p>
       <w:pPr>
@@ -11489,8 +11552,6 @@
           </wp:inline>
         </w:drawing>
       </w:r>
-      <w:bookmarkStart w:id="13" w:name="_GoBack"/>
-      <w:bookmarkEnd w:id="13"/>
     </w:p>
     <w:p>
       <w:pPr>
@@ -20699,12 +20760,6 @@
     <w:tblPr>
       <w:tblStyleRowBandSize w:val="1"/>
       <w:tblStyleColBandSize w:val="1"/>
-      <w:tblCellMar>
-        <w:top w:w="0" w:type="dxa"/>
-        <w:left w:w="0" w:type="dxa"/>
-        <w:bottom w:w="0" w:type="dxa"/>
-        <w:right w:w="0" w:type="dxa"/>
-      </w:tblCellMar>
     </w:tblPr>
   </w:style>
   <w:style w:type="table" w:customStyle="1" w:styleId="a0">
@@ -20712,12 +20767,6 @@
     <w:tblPr>
       <w:tblStyleRowBandSize w:val="1"/>
       <w:tblStyleColBandSize w:val="1"/>
-      <w:tblCellMar>
-        <w:top w:w="0" w:type="dxa"/>
-        <w:left w:w="0" w:type="dxa"/>
-        <w:bottom w:w="0" w:type="dxa"/>
-        <w:right w:w="0" w:type="dxa"/>
-      </w:tblCellMar>
     </w:tblPr>
   </w:style>
   <w:style w:type="table" w:customStyle="1" w:styleId="a1">
@@ -20725,12 +20774,6 @@
     <w:tblPr>
       <w:tblStyleRowBandSize w:val="1"/>
       <w:tblStyleColBandSize w:val="1"/>
-      <w:tblCellMar>
-        <w:top w:w="0" w:type="dxa"/>
-        <w:left w:w="0" w:type="dxa"/>
-        <w:bottom w:w="0" w:type="dxa"/>
-        <w:right w:w="0" w:type="dxa"/>
-      </w:tblCellMar>
     </w:tblPr>
   </w:style>
   <w:style w:type="table" w:customStyle="1" w:styleId="a2">
@@ -20738,12 +20781,6 @@
     <w:tblPr>
       <w:tblStyleRowBandSize w:val="1"/>
       <w:tblStyleColBandSize w:val="1"/>
-      <w:tblCellMar>
-        <w:top w:w="0" w:type="dxa"/>
-        <w:left w:w="0" w:type="dxa"/>
-        <w:bottom w:w="0" w:type="dxa"/>
-        <w:right w:w="0" w:type="dxa"/>
-      </w:tblCellMar>
     </w:tblPr>
   </w:style>
   <w:style w:type="table" w:customStyle="1" w:styleId="a3">
@@ -20751,12 +20788,6 @@
     <w:tblPr>
       <w:tblStyleRowBandSize w:val="1"/>
       <w:tblStyleColBandSize w:val="1"/>
-      <w:tblCellMar>
-        <w:top w:w="0" w:type="dxa"/>
-        <w:left w:w="0" w:type="dxa"/>
-        <w:bottom w:w="0" w:type="dxa"/>
-        <w:right w:w="0" w:type="dxa"/>
-      </w:tblCellMar>
     </w:tblPr>
   </w:style>
   <w:style w:type="table" w:customStyle="1" w:styleId="a4">
@@ -20764,12 +20795,6 @@
     <w:tblPr>
       <w:tblStyleRowBandSize w:val="1"/>
       <w:tblStyleColBandSize w:val="1"/>
-      <w:tblCellMar>
-        <w:top w:w="0" w:type="dxa"/>
-        <w:left w:w="0" w:type="dxa"/>
-        <w:bottom w:w="0" w:type="dxa"/>
-        <w:right w:w="0" w:type="dxa"/>
-      </w:tblCellMar>
     </w:tblPr>
   </w:style>
   <w:style w:type="table" w:customStyle="1" w:styleId="a5">
@@ -20777,12 +20802,6 @@
     <w:tblPr>
       <w:tblStyleRowBandSize w:val="1"/>
       <w:tblStyleColBandSize w:val="1"/>
-      <w:tblCellMar>
-        <w:top w:w="0" w:type="dxa"/>
-        <w:left w:w="0" w:type="dxa"/>
-        <w:bottom w:w="0" w:type="dxa"/>
-        <w:right w:w="0" w:type="dxa"/>
-      </w:tblCellMar>
     </w:tblPr>
   </w:style>
   <w:style w:type="table" w:customStyle="1" w:styleId="a6">
@@ -20790,12 +20809,6 @@
     <w:tblPr>
       <w:tblStyleRowBandSize w:val="1"/>
       <w:tblStyleColBandSize w:val="1"/>
-      <w:tblCellMar>
-        <w:top w:w="0" w:type="dxa"/>
-        <w:left w:w="0" w:type="dxa"/>
-        <w:bottom w:w="0" w:type="dxa"/>
-        <w:right w:w="0" w:type="dxa"/>
-      </w:tblCellMar>
     </w:tblPr>
   </w:style>
   <w:style w:type="table" w:customStyle="1" w:styleId="a7">
@@ -20803,12 +20816,6 @@
     <w:tblPr>
       <w:tblStyleRowBandSize w:val="1"/>
       <w:tblStyleColBandSize w:val="1"/>
-      <w:tblCellMar>
-        <w:top w:w="0" w:type="dxa"/>
-        <w:left w:w="0" w:type="dxa"/>
-        <w:bottom w:w="0" w:type="dxa"/>
-        <w:right w:w="0" w:type="dxa"/>
-      </w:tblCellMar>
     </w:tblPr>
   </w:style>
   <w:style w:type="table" w:customStyle="1" w:styleId="a8">
@@ -20816,12 +20823,6 @@
     <w:tblPr>
       <w:tblStyleRowBandSize w:val="1"/>
       <w:tblStyleColBandSize w:val="1"/>
-      <w:tblCellMar>
-        <w:top w:w="0" w:type="dxa"/>
-        <w:left w:w="0" w:type="dxa"/>
-        <w:bottom w:w="0" w:type="dxa"/>
-        <w:right w:w="0" w:type="dxa"/>
-      </w:tblCellMar>
     </w:tblPr>
   </w:style>
   <w:style w:type="table" w:customStyle="1" w:styleId="a9">
@@ -20829,12 +20830,6 @@
     <w:tblPr>
       <w:tblStyleRowBandSize w:val="1"/>
       <w:tblStyleColBandSize w:val="1"/>
-      <w:tblCellMar>
-        <w:top w:w="0" w:type="dxa"/>
-        <w:left w:w="0" w:type="dxa"/>
-        <w:bottom w:w="0" w:type="dxa"/>
-        <w:right w:w="0" w:type="dxa"/>
-      </w:tblCellMar>
     </w:tblPr>
   </w:style>
   <w:style w:type="table" w:customStyle="1" w:styleId="aa">
@@ -20842,12 +20837,6 @@
     <w:tblPr>
       <w:tblStyleRowBandSize w:val="1"/>
       <w:tblStyleColBandSize w:val="1"/>
-      <w:tblCellMar>
-        <w:top w:w="0" w:type="dxa"/>
-        <w:left w:w="0" w:type="dxa"/>
-        <w:bottom w:w="0" w:type="dxa"/>
-        <w:right w:w="0" w:type="dxa"/>
-      </w:tblCellMar>
     </w:tblPr>
   </w:style>
   <w:style w:type="table" w:customStyle="1" w:styleId="ab">
@@ -20855,12 +20844,6 @@
     <w:tblPr>
       <w:tblStyleRowBandSize w:val="1"/>
       <w:tblStyleColBandSize w:val="1"/>
-      <w:tblCellMar>
-        <w:top w:w="0" w:type="dxa"/>
-        <w:left w:w="0" w:type="dxa"/>
-        <w:bottom w:w="0" w:type="dxa"/>
-        <w:right w:w="0" w:type="dxa"/>
-      </w:tblCellMar>
     </w:tblPr>
   </w:style>
   <w:style w:type="table" w:customStyle="1" w:styleId="ac">
@@ -20868,12 +20851,6 @@
     <w:tblPr>
       <w:tblStyleRowBandSize w:val="1"/>
       <w:tblStyleColBandSize w:val="1"/>
-      <w:tblCellMar>
-        <w:top w:w="0" w:type="dxa"/>
-        <w:left w:w="0" w:type="dxa"/>
-        <w:bottom w:w="0" w:type="dxa"/>
-        <w:right w:w="0" w:type="dxa"/>
-      </w:tblCellMar>
     </w:tblPr>
   </w:style>
   <w:style w:type="table" w:customStyle="1" w:styleId="ad">
@@ -20881,12 +20858,6 @@
     <w:tblPr>
       <w:tblStyleRowBandSize w:val="1"/>
       <w:tblStyleColBandSize w:val="1"/>
-      <w:tblCellMar>
-        <w:top w:w="0" w:type="dxa"/>
-        <w:left w:w="0" w:type="dxa"/>
-        <w:bottom w:w="0" w:type="dxa"/>
-        <w:right w:w="0" w:type="dxa"/>
-      </w:tblCellMar>
     </w:tblPr>
   </w:style>
   <w:style w:type="table" w:customStyle="1" w:styleId="ae">
@@ -20894,12 +20865,6 @@
     <w:tblPr>
       <w:tblStyleRowBandSize w:val="1"/>
       <w:tblStyleColBandSize w:val="1"/>
-      <w:tblCellMar>
-        <w:top w:w="0" w:type="dxa"/>
-        <w:left w:w="0" w:type="dxa"/>
-        <w:bottom w:w="0" w:type="dxa"/>
-        <w:right w:w="0" w:type="dxa"/>
-      </w:tblCellMar>
     </w:tblPr>
   </w:style>
   <w:style w:type="table" w:customStyle="1" w:styleId="af">
@@ -20907,12 +20872,6 @@
     <w:tblPr>
       <w:tblStyleRowBandSize w:val="1"/>
       <w:tblStyleColBandSize w:val="1"/>
-      <w:tblCellMar>
-        <w:top w:w="0" w:type="dxa"/>
-        <w:left w:w="0" w:type="dxa"/>
-        <w:bottom w:w="0" w:type="dxa"/>
-        <w:right w:w="0" w:type="dxa"/>
-      </w:tblCellMar>
     </w:tblPr>
   </w:style>
   <w:style w:type="table" w:customStyle="1" w:styleId="af0">
@@ -20920,12 +20879,6 @@
     <w:tblPr>
       <w:tblStyleRowBandSize w:val="1"/>
       <w:tblStyleColBandSize w:val="1"/>
-      <w:tblCellMar>
-        <w:top w:w="0" w:type="dxa"/>
-        <w:left w:w="0" w:type="dxa"/>
-        <w:bottom w:w="0" w:type="dxa"/>
-        <w:right w:w="0" w:type="dxa"/>
-      </w:tblCellMar>
     </w:tblPr>
   </w:style>
   <w:style w:type="table" w:customStyle="1" w:styleId="af1">
@@ -20933,12 +20886,6 @@
     <w:tblPr>
       <w:tblStyleRowBandSize w:val="1"/>
       <w:tblStyleColBandSize w:val="1"/>
-      <w:tblCellMar>
-        <w:top w:w="0" w:type="dxa"/>
-        <w:left w:w="0" w:type="dxa"/>
-        <w:bottom w:w="0" w:type="dxa"/>
-        <w:right w:w="0" w:type="dxa"/>
-      </w:tblCellMar>
     </w:tblPr>
   </w:style>
   <w:style w:type="table" w:customStyle="1" w:styleId="af2">
@@ -20946,12 +20893,6 @@
     <w:tblPr>
       <w:tblStyleRowBandSize w:val="1"/>
       <w:tblStyleColBandSize w:val="1"/>
-      <w:tblCellMar>
-        <w:top w:w="0" w:type="dxa"/>
-        <w:left w:w="0" w:type="dxa"/>
-        <w:bottom w:w="0" w:type="dxa"/>
-        <w:right w:w="0" w:type="dxa"/>
-      </w:tblCellMar>
     </w:tblPr>
   </w:style>
   <w:style w:type="table" w:customStyle="1" w:styleId="af3">
@@ -20959,12 +20900,6 @@
     <w:tblPr>
       <w:tblStyleRowBandSize w:val="1"/>
       <w:tblStyleColBandSize w:val="1"/>
-      <w:tblCellMar>
-        <w:top w:w="0" w:type="dxa"/>
-        <w:left w:w="0" w:type="dxa"/>
-        <w:bottom w:w="0" w:type="dxa"/>
-        <w:right w:w="0" w:type="dxa"/>
-      </w:tblCellMar>
     </w:tblPr>
   </w:style>
   <w:style w:type="table" w:customStyle="1" w:styleId="af4">
@@ -20972,12 +20907,6 @@
     <w:tblPr>
       <w:tblStyleRowBandSize w:val="1"/>
       <w:tblStyleColBandSize w:val="1"/>
-      <w:tblCellMar>
-        <w:top w:w="0" w:type="dxa"/>
-        <w:left w:w="0" w:type="dxa"/>
-        <w:bottom w:w="0" w:type="dxa"/>
-        <w:right w:w="0" w:type="dxa"/>
-      </w:tblCellMar>
     </w:tblPr>
   </w:style>
   <w:style w:type="table" w:customStyle="1" w:styleId="af5">
@@ -20985,12 +20914,6 @@
     <w:tblPr>
       <w:tblStyleRowBandSize w:val="1"/>
       <w:tblStyleColBandSize w:val="1"/>
-      <w:tblCellMar>
-        <w:top w:w="0" w:type="dxa"/>
-        <w:left w:w="0" w:type="dxa"/>
-        <w:bottom w:w="0" w:type="dxa"/>
-        <w:right w:w="0" w:type="dxa"/>
-      </w:tblCellMar>
     </w:tblPr>
   </w:style>
   <w:style w:type="table" w:customStyle="1" w:styleId="af6">
@@ -20998,12 +20921,6 @@
     <w:tblPr>
       <w:tblStyleRowBandSize w:val="1"/>
       <w:tblStyleColBandSize w:val="1"/>
-      <w:tblCellMar>
-        <w:top w:w="0" w:type="dxa"/>
-        <w:left w:w="0" w:type="dxa"/>
-        <w:bottom w:w="0" w:type="dxa"/>
-        <w:right w:w="0" w:type="dxa"/>
-      </w:tblCellMar>
     </w:tblPr>
   </w:style>
   <w:style w:type="table" w:customStyle="1" w:styleId="af7">
@@ -21011,12 +20928,6 @@
     <w:tblPr>
       <w:tblStyleRowBandSize w:val="1"/>
       <w:tblStyleColBandSize w:val="1"/>
-      <w:tblCellMar>
-        <w:top w:w="0" w:type="dxa"/>
-        <w:left w:w="0" w:type="dxa"/>
-        <w:bottom w:w="0" w:type="dxa"/>
-        <w:right w:w="0" w:type="dxa"/>
-      </w:tblCellMar>
     </w:tblPr>
   </w:style>
   <w:style w:type="paragraph" w:styleId="Textodeglobo">
@@ -21142,6 +21053,17 @@
       <w:color w:val="0000FF" w:themeColor="hyperlink"/>
       <w:u w:val="single"/>
     </w:rPr>
+  </w:style>
+  <w:style w:type="paragraph" w:styleId="Prrafodelista">
+    <w:name w:val="List Paragraph"/>
+    <w:basedOn w:val="Normal"/>
+    <w:uiPriority w:val="34"/>
+    <w:qFormat/>
+    <w:rsid w:val="0030214E"/>
+    <w:pPr>
+      <w:ind w:left="720"/>
+      <w:contextualSpacing/>
+    </w:pPr>
   </w:style>
 </w:styles>
 </file>
@@ -21521,12 +21443,6 @@
     <w:tblPr>
       <w:tblStyleRowBandSize w:val="1"/>
       <w:tblStyleColBandSize w:val="1"/>
-      <w:tblCellMar>
-        <w:top w:w="0" w:type="dxa"/>
-        <w:left w:w="0" w:type="dxa"/>
-        <w:bottom w:w="0" w:type="dxa"/>
-        <w:right w:w="0" w:type="dxa"/>
-      </w:tblCellMar>
     </w:tblPr>
   </w:style>
   <w:style w:type="table" w:customStyle="1" w:styleId="a0">
@@ -21534,12 +21450,6 @@
     <w:tblPr>
       <w:tblStyleRowBandSize w:val="1"/>
       <w:tblStyleColBandSize w:val="1"/>
-      <w:tblCellMar>
-        <w:top w:w="0" w:type="dxa"/>
-        <w:left w:w="0" w:type="dxa"/>
-        <w:bottom w:w="0" w:type="dxa"/>
-        <w:right w:w="0" w:type="dxa"/>
-      </w:tblCellMar>
     </w:tblPr>
   </w:style>
   <w:style w:type="table" w:customStyle="1" w:styleId="a1">
@@ -21547,12 +21457,6 @@
     <w:tblPr>
       <w:tblStyleRowBandSize w:val="1"/>
       <w:tblStyleColBandSize w:val="1"/>
-      <w:tblCellMar>
-        <w:top w:w="0" w:type="dxa"/>
-        <w:left w:w="0" w:type="dxa"/>
-        <w:bottom w:w="0" w:type="dxa"/>
-        <w:right w:w="0" w:type="dxa"/>
-      </w:tblCellMar>
     </w:tblPr>
   </w:style>
   <w:style w:type="table" w:customStyle="1" w:styleId="a2">
@@ -21560,12 +21464,6 @@
     <w:tblPr>
       <w:tblStyleRowBandSize w:val="1"/>
       <w:tblStyleColBandSize w:val="1"/>
-      <w:tblCellMar>
-        <w:top w:w="0" w:type="dxa"/>
-        <w:left w:w="0" w:type="dxa"/>
-        <w:bottom w:w="0" w:type="dxa"/>
-        <w:right w:w="0" w:type="dxa"/>
-      </w:tblCellMar>
     </w:tblPr>
   </w:style>
   <w:style w:type="table" w:customStyle="1" w:styleId="a3">
@@ -21573,12 +21471,6 @@
     <w:tblPr>
       <w:tblStyleRowBandSize w:val="1"/>
       <w:tblStyleColBandSize w:val="1"/>
-      <w:tblCellMar>
-        <w:top w:w="0" w:type="dxa"/>
-        <w:left w:w="0" w:type="dxa"/>
-        <w:bottom w:w="0" w:type="dxa"/>
-        <w:right w:w="0" w:type="dxa"/>
-      </w:tblCellMar>
     </w:tblPr>
   </w:style>
   <w:style w:type="table" w:customStyle="1" w:styleId="a4">
@@ -21586,12 +21478,6 @@
     <w:tblPr>
       <w:tblStyleRowBandSize w:val="1"/>
       <w:tblStyleColBandSize w:val="1"/>
-      <w:tblCellMar>
-        <w:top w:w="0" w:type="dxa"/>
-        <w:left w:w="0" w:type="dxa"/>
-        <w:bottom w:w="0" w:type="dxa"/>
-        <w:right w:w="0" w:type="dxa"/>
-      </w:tblCellMar>
     </w:tblPr>
   </w:style>
   <w:style w:type="table" w:customStyle="1" w:styleId="a5">
@@ -21599,12 +21485,6 @@
     <w:tblPr>
       <w:tblStyleRowBandSize w:val="1"/>
       <w:tblStyleColBandSize w:val="1"/>
-      <w:tblCellMar>
-        <w:top w:w="0" w:type="dxa"/>
-        <w:left w:w="0" w:type="dxa"/>
-        <w:bottom w:w="0" w:type="dxa"/>
-        <w:right w:w="0" w:type="dxa"/>
-      </w:tblCellMar>
     </w:tblPr>
   </w:style>
   <w:style w:type="table" w:customStyle="1" w:styleId="a6">
@@ -21612,12 +21492,6 @@
     <w:tblPr>
       <w:tblStyleRowBandSize w:val="1"/>
       <w:tblStyleColBandSize w:val="1"/>
-      <w:tblCellMar>
-        <w:top w:w="0" w:type="dxa"/>
-        <w:left w:w="0" w:type="dxa"/>
-        <w:bottom w:w="0" w:type="dxa"/>
-        <w:right w:w="0" w:type="dxa"/>
-      </w:tblCellMar>
     </w:tblPr>
   </w:style>
   <w:style w:type="table" w:customStyle="1" w:styleId="a7">
@@ -21625,12 +21499,6 @@
     <w:tblPr>
       <w:tblStyleRowBandSize w:val="1"/>
       <w:tblStyleColBandSize w:val="1"/>
-      <w:tblCellMar>
-        <w:top w:w="0" w:type="dxa"/>
-        <w:left w:w="0" w:type="dxa"/>
-        <w:bottom w:w="0" w:type="dxa"/>
-        <w:right w:w="0" w:type="dxa"/>
-      </w:tblCellMar>
     </w:tblPr>
   </w:style>
   <w:style w:type="table" w:customStyle="1" w:styleId="a8">
@@ -21638,12 +21506,6 @@
     <w:tblPr>
       <w:tblStyleRowBandSize w:val="1"/>
       <w:tblStyleColBandSize w:val="1"/>
-      <w:tblCellMar>
-        <w:top w:w="0" w:type="dxa"/>
-        <w:left w:w="0" w:type="dxa"/>
-        <w:bottom w:w="0" w:type="dxa"/>
-        <w:right w:w="0" w:type="dxa"/>
-      </w:tblCellMar>
     </w:tblPr>
   </w:style>
   <w:style w:type="table" w:customStyle="1" w:styleId="a9">
@@ -21651,12 +21513,6 @@
     <w:tblPr>
       <w:tblStyleRowBandSize w:val="1"/>
       <w:tblStyleColBandSize w:val="1"/>
-      <w:tblCellMar>
-        <w:top w:w="0" w:type="dxa"/>
-        <w:left w:w="0" w:type="dxa"/>
-        <w:bottom w:w="0" w:type="dxa"/>
-        <w:right w:w="0" w:type="dxa"/>
-      </w:tblCellMar>
     </w:tblPr>
   </w:style>
   <w:style w:type="table" w:customStyle="1" w:styleId="aa">
@@ -21664,12 +21520,6 @@
     <w:tblPr>
       <w:tblStyleRowBandSize w:val="1"/>
       <w:tblStyleColBandSize w:val="1"/>
-      <w:tblCellMar>
-        <w:top w:w="0" w:type="dxa"/>
-        <w:left w:w="0" w:type="dxa"/>
-        <w:bottom w:w="0" w:type="dxa"/>
-        <w:right w:w="0" w:type="dxa"/>
-      </w:tblCellMar>
     </w:tblPr>
   </w:style>
   <w:style w:type="table" w:customStyle="1" w:styleId="ab">
@@ -21677,12 +21527,6 @@
     <w:tblPr>
       <w:tblStyleRowBandSize w:val="1"/>
       <w:tblStyleColBandSize w:val="1"/>
-      <w:tblCellMar>
-        <w:top w:w="0" w:type="dxa"/>
-        <w:left w:w="0" w:type="dxa"/>
-        <w:bottom w:w="0" w:type="dxa"/>
-        <w:right w:w="0" w:type="dxa"/>
-      </w:tblCellMar>
     </w:tblPr>
   </w:style>
   <w:style w:type="table" w:customStyle="1" w:styleId="ac">
@@ -21690,12 +21534,6 @@
     <w:tblPr>
       <w:tblStyleRowBandSize w:val="1"/>
       <w:tblStyleColBandSize w:val="1"/>
-      <w:tblCellMar>
-        <w:top w:w="0" w:type="dxa"/>
-        <w:left w:w="0" w:type="dxa"/>
-        <w:bottom w:w="0" w:type="dxa"/>
-        <w:right w:w="0" w:type="dxa"/>
-      </w:tblCellMar>
     </w:tblPr>
   </w:style>
   <w:style w:type="table" w:customStyle="1" w:styleId="ad">
@@ -21703,12 +21541,6 @@
     <w:tblPr>
       <w:tblStyleRowBandSize w:val="1"/>
       <w:tblStyleColBandSize w:val="1"/>
-      <w:tblCellMar>
-        <w:top w:w="0" w:type="dxa"/>
-        <w:left w:w="0" w:type="dxa"/>
-        <w:bottom w:w="0" w:type="dxa"/>
-        <w:right w:w="0" w:type="dxa"/>
-      </w:tblCellMar>
     </w:tblPr>
   </w:style>
   <w:style w:type="table" w:customStyle="1" w:styleId="ae">
@@ -21716,12 +21548,6 @@
     <w:tblPr>
       <w:tblStyleRowBandSize w:val="1"/>
       <w:tblStyleColBandSize w:val="1"/>
-      <w:tblCellMar>
-        <w:top w:w="0" w:type="dxa"/>
-        <w:left w:w="0" w:type="dxa"/>
-        <w:bottom w:w="0" w:type="dxa"/>
-        <w:right w:w="0" w:type="dxa"/>
-      </w:tblCellMar>
     </w:tblPr>
   </w:style>
   <w:style w:type="table" w:customStyle="1" w:styleId="af">
@@ -21729,12 +21555,6 @@
     <w:tblPr>
       <w:tblStyleRowBandSize w:val="1"/>
       <w:tblStyleColBandSize w:val="1"/>
-      <w:tblCellMar>
-        <w:top w:w="0" w:type="dxa"/>
-        <w:left w:w="0" w:type="dxa"/>
-        <w:bottom w:w="0" w:type="dxa"/>
-        <w:right w:w="0" w:type="dxa"/>
-      </w:tblCellMar>
     </w:tblPr>
   </w:style>
   <w:style w:type="table" w:customStyle="1" w:styleId="af0">
@@ -21742,12 +21562,6 @@
     <w:tblPr>
       <w:tblStyleRowBandSize w:val="1"/>
       <w:tblStyleColBandSize w:val="1"/>
-      <w:tblCellMar>
-        <w:top w:w="0" w:type="dxa"/>
-        <w:left w:w="0" w:type="dxa"/>
-        <w:bottom w:w="0" w:type="dxa"/>
-        <w:right w:w="0" w:type="dxa"/>
-      </w:tblCellMar>
     </w:tblPr>
   </w:style>
   <w:style w:type="table" w:customStyle="1" w:styleId="af1">
@@ -21755,12 +21569,6 @@
     <w:tblPr>
       <w:tblStyleRowBandSize w:val="1"/>
       <w:tblStyleColBandSize w:val="1"/>
-      <w:tblCellMar>
-        <w:top w:w="0" w:type="dxa"/>
-        <w:left w:w="0" w:type="dxa"/>
-        <w:bottom w:w="0" w:type="dxa"/>
-        <w:right w:w="0" w:type="dxa"/>
-      </w:tblCellMar>
     </w:tblPr>
   </w:style>
   <w:style w:type="table" w:customStyle="1" w:styleId="af2">
@@ -21768,12 +21576,6 @@
     <w:tblPr>
       <w:tblStyleRowBandSize w:val="1"/>
       <w:tblStyleColBandSize w:val="1"/>
-      <w:tblCellMar>
-        <w:top w:w="0" w:type="dxa"/>
-        <w:left w:w="0" w:type="dxa"/>
-        <w:bottom w:w="0" w:type="dxa"/>
-        <w:right w:w="0" w:type="dxa"/>
-      </w:tblCellMar>
     </w:tblPr>
   </w:style>
   <w:style w:type="table" w:customStyle="1" w:styleId="af3">
@@ -21781,12 +21583,6 @@
     <w:tblPr>
       <w:tblStyleRowBandSize w:val="1"/>
       <w:tblStyleColBandSize w:val="1"/>
-      <w:tblCellMar>
-        <w:top w:w="0" w:type="dxa"/>
-        <w:left w:w="0" w:type="dxa"/>
-        <w:bottom w:w="0" w:type="dxa"/>
-        <w:right w:w="0" w:type="dxa"/>
-      </w:tblCellMar>
     </w:tblPr>
   </w:style>
   <w:style w:type="table" w:customStyle="1" w:styleId="af4">
@@ -21794,12 +21590,6 @@
     <w:tblPr>
       <w:tblStyleRowBandSize w:val="1"/>
       <w:tblStyleColBandSize w:val="1"/>
-      <w:tblCellMar>
-        <w:top w:w="0" w:type="dxa"/>
-        <w:left w:w="0" w:type="dxa"/>
-        <w:bottom w:w="0" w:type="dxa"/>
-        <w:right w:w="0" w:type="dxa"/>
-      </w:tblCellMar>
     </w:tblPr>
   </w:style>
   <w:style w:type="table" w:customStyle="1" w:styleId="af5">
@@ -21807,12 +21597,6 @@
     <w:tblPr>
       <w:tblStyleRowBandSize w:val="1"/>
       <w:tblStyleColBandSize w:val="1"/>
-      <w:tblCellMar>
-        <w:top w:w="0" w:type="dxa"/>
-        <w:left w:w="0" w:type="dxa"/>
-        <w:bottom w:w="0" w:type="dxa"/>
-        <w:right w:w="0" w:type="dxa"/>
-      </w:tblCellMar>
     </w:tblPr>
   </w:style>
   <w:style w:type="table" w:customStyle="1" w:styleId="af6">
@@ -21820,12 +21604,6 @@
     <w:tblPr>
       <w:tblStyleRowBandSize w:val="1"/>
       <w:tblStyleColBandSize w:val="1"/>
-      <w:tblCellMar>
-        <w:top w:w="0" w:type="dxa"/>
-        <w:left w:w="0" w:type="dxa"/>
-        <w:bottom w:w="0" w:type="dxa"/>
-        <w:right w:w="0" w:type="dxa"/>
-      </w:tblCellMar>
     </w:tblPr>
   </w:style>
   <w:style w:type="table" w:customStyle="1" w:styleId="af7">
@@ -21833,12 +21611,6 @@
     <w:tblPr>
       <w:tblStyleRowBandSize w:val="1"/>
       <w:tblStyleColBandSize w:val="1"/>
-      <w:tblCellMar>
-        <w:top w:w="0" w:type="dxa"/>
-        <w:left w:w="0" w:type="dxa"/>
-        <w:bottom w:w="0" w:type="dxa"/>
-        <w:right w:w="0" w:type="dxa"/>
-      </w:tblCellMar>
     </w:tblPr>
   </w:style>
   <w:style w:type="paragraph" w:styleId="Textodeglobo">
@@ -21964,6 +21736,17 @@
       <w:color w:val="0000FF" w:themeColor="hyperlink"/>
       <w:u w:val="single"/>
     </w:rPr>
+  </w:style>
+  <w:style w:type="paragraph" w:styleId="Prrafodelista">
+    <w:name w:val="List Paragraph"/>
+    <w:basedOn w:val="Normal"/>
+    <w:uiPriority w:val="34"/>
+    <w:qFormat/>
+    <w:rsid w:val="0030214E"/>
+    <w:pPr>
+      <w:ind w:left="720"/>
+      <w:contextualSpacing/>
+    </w:pPr>
   </w:style>
 </w:styles>
 </file>
@@ -22258,7 +22041,7 @@
 </file>
 
 <file path=customXml/itemProps1.xml><?xml version="1.0" encoding="utf-8"?>
-<ds:datastoreItem xmlns:ds="http://schemas.openxmlformats.org/officeDocument/2006/customXml" ds:itemID="{25613DC8-8337-4AFE-B06A-BCE51712E1A9}">
+<ds:datastoreItem xmlns:ds="http://schemas.openxmlformats.org/officeDocument/2006/customXml" ds:itemID="{4FDF729E-D03C-4EC3-8102-917B4C2BBC1A}">
   <ds:schemaRefs>
     <ds:schemaRef ds:uri="http://schemas.openxmlformats.org/officeDocument/2006/bibliography"/>
   </ds:schemaRefs>

</xml_diff>